<commit_message>
add surfing and biking
</commit_message>
<xml_diff>
--- a/max_plomer_resume_sans.docx
+++ b/max_plomer_resume_sans.docx
@@ -2871,2372 +2871,2380 @@
         </w:rPr>
         <w:t>-</w:t>
       </w:r>
+      <w:r>
+        <w:rPr>
+          <w:rFonts w:ascii="PT Sans" w:hAnsi="PT Sans" w:cs="Times New Roman"/>
+          <w:sz w:val="20"/>
+          <w:szCs w:val="20"/>
+        </w:rPr>
+        <w:t>end via API as an attribute in the ActiveModel Serializer</w:t>
+      </w:r>
+    </w:p>
+    <w:p>
+      <w:pPr>
+        <w:spacing w:line="240" w:lineRule="exact"/>
+        <w:ind w:left="634" w:hanging="634"/>
+        <w:rPr>
+          <w:rFonts w:ascii="PT Sans" w:hAnsi="PT Sans" w:cs="Times New Roman"/>
+          <w:sz w:val="20"/>
+          <w:szCs w:val="20"/>
+        </w:rPr>
+      </w:pPr>
+    </w:p>
+    <w:p>
+      <w:pPr>
+        <w:spacing w:line="240" w:lineRule="exact"/>
+        <w:ind w:left="630" w:hanging="630"/>
+        <w:rPr>
+          <w:rFonts w:ascii="PT Sans" w:hAnsi="PT Sans" w:cs="Times New Roman"/>
+          <w:color w:val="808080" w:themeColor="background1" w:themeShade="80"/>
+          <w:sz w:val="20"/>
+          <w:szCs w:val="20"/>
+        </w:rPr>
+      </w:pPr>
+      <w:r>
+        <w:rPr>
+          <w:rFonts w:ascii="PT Sans" w:hAnsi="PT Sans" w:cs="Times New Roman"/>
+        </w:rPr>
+        <w:t>Andrew</w:t>
+      </w:r>
+      <w:r>
+        <w:rPr>
+          <w:rFonts w:ascii="PT Sans" w:hAnsi="PT Sans" w:cs="Times New Roman"/>
+        </w:rPr>
+        <w:t xml:space="preserve"> </w:t>
+      </w:r>
+      <w:r>
+        <w:rPr>
+          <w:rFonts w:ascii="PT Sans" w:hAnsi="PT Sans" w:cs="Times New Roman"/>
+        </w:rPr>
+        <w:t>Talty.tv</w:t>
+      </w:r>
+      <w:r>
+        <w:rPr>
+          <w:rFonts w:ascii="PT Sans" w:hAnsi="PT Sans" w:cs="Times New Roman"/>
+          <w:color w:val="808080" w:themeColor="background1" w:themeShade="80"/>
+          <w:sz w:val="20"/>
+          <w:szCs w:val="20"/>
+        </w:rPr>
+        <w:t xml:space="preserve"> </w:t>
+      </w:r>
+      <w:r>
+        <w:rPr>
+          <w:rFonts w:ascii="PT Sans" w:hAnsi="PT Sans" w:cs="Times New Roman"/>
+          <w:color w:val="808080" w:themeColor="background1" w:themeShade="80"/>
+          <w:sz w:val="20"/>
+          <w:szCs w:val="20"/>
+        </w:rPr>
+        <w:t xml:space="preserve">                                                                  </w:t>
+      </w:r>
+      <w:r>
+        <w:rPr>
+          <w:rFonts w:ascii="PT Sans" w:hAnsi="PT Sans" w:cs="Times New Roman"/>
+          <w:color w:val="808080" w:themeColor="background1" w:themeShade="80"/>
+          <w:sz w:val="20"/>
+          <w:szCs w:val="20"/>
+        </w:rPr>
+        <w:t xml:space="preserve">                               </w:t>
+      </w:r>
+      <w:r>
+        <w:rPr>
+          <w:rFonts w:ascii="PT Sans" w:hAnsi="PT Sans" w:cs="Times New Roman"/>
+          <w:color w:val="808080" w:themeColor="background1" w:themeShade="80"/>
+          <w:sz w:val="20"/>
+          <w:szCs w:val="20"/>
+        </w:rPr>
+        <w:t xml:space="preserve">                                                           </w:t>
+      </w:r>
+      <w:r>
+        <w:rPr>
+          <w:rFonts w:ascii="PT Sans" w:hAnsi="PT Sans" w:cs="Times New Roman"/>
+          <w:color w:val="808080" w:themeColor="background1" w:themeShade="80"/>
+          <w:sz w:val="20"/>
+          <w:szCs w:val="20"/>
+        </w:rPr>
+        <w:t>Apr 2015</w:t>
+      </w:r>
+    </w:p>
+    <w:p>
+      <w:pPr>
+        <w:spacing w:line="240" w:lineRule="exact"/>
+        <w:ind w:left="630" w:hanging="630"/>
+        <w:rPr>
+          <w:rFonts w:ascii="PT Sans" w:hAnsi="PT Sans" w:cs="Times New Roman"/>
+          <w:color w:val="808080" w:themeColor="background1" w:themeShade="80"/>
+          <w:sz w:val="20"/>
+          <w:szCs w:val="20"/>
+        </w:rPr>
+      </w:pPr>
+      <w:r>
+        <w:rPr>
+          <w:rFonts w:ascii="PT Sans" w:hAnsi="PT Sans" w:cs="Times New Roman"/>
+          <w:color w:val="808080" w:themeColor="background1" w:themeShade="80"/>
+          <w:sz w:val="20"/>
+          <w:szCs w:val="20"/>
+        </w:rPr>
+        <w:t>github.com/maxplomer/andrewtaltytv</w:t>
+      </w:r>
+    </w:p>
+    <w:p>
+      <w:pPr>
+        <w:spacing w:line="240" w:lineRule="exact"/>
+        <w:ind w:left="630" w:hanging="630"/>
+        <w:rPr>
+          <w:rFonts w:ascii="PT Sans" w:hAnsi="PT Sans" w:cs="Times New Roman"/>
+          <w:sz w:val="20"/>
+          <w:szCs w:val="20"/>
+        </w:rPr>
+      </w:pPr>
+      <w:r>
+        <w:rPr>
+          <w:rFonts w:ascii="PT Sans" w:eastAsia="Times New Roman" w:hAnsi="PT Sans" w:cs="Arial"/>
+          <w:sz w:val="20"/>
+          <w:szCs w:val="20"/>
+          <w:shd w:val="clear" w:color="auto" w:fill="FFFFFF"/>
+        </w:rPr>
+        <w:t xml:space="preserve">•     </w:t>
+      </w:r>
+      <w:r>
+        <w:rPr>
+          <w:rFonts w:ascii="PT Sans" w:hAnsi="PT Sans" w:cs="Times New Roman"/>
+          <w:sz w:val="20"/>
+          <w:szCs w:val="20"/>
+        </w:rPr>
+        <w:t>Used</w:t>
+      </w:r>
+      <w:r>
+        <w:rPr>
+          <w:rFonts w:ascii="PT Sans" w:hAnsi="PT Sans" w:cs="Times New Roman"/>
+          <w:sz w:val="20"/>
+          <w:szCs w:val="20"/>
+        </w:rPr>
+        <w:t xml:space="preserve"> jquery-tubular plugin</w:t>
+      </w:r>
+      <w:r>
+        <w:rPr>
+          <w:rFonts w:ascii="PT Sans" w:hAnsi="PT Sans" w:cs="Times New Roman"/>
+          <w:sz w:val="20"/>
+          <w:szCs w:val="20"/>
+        </w:rPr>
+        <w:t xml:space="preserve"> </w:t>
+      </w:r>
+      <w:r>
+        <w:rPr>
+          <w:rFonts w:ascii="PT Sans" w:hAnsi="PT Sans" w:cs="Times New Roman"/>
+          <w:sz w:val="20"/>
+          <w:szCs w:val="20"/>
+        </w:rPr>
+        <w:t xml:space="preserve">to display a </w:t>
+      </w:r>
+      <w:r>
+        <w:rPr>
+          <w:rFonts w:ascii="PT Sans" w:hAnsi="PT Sans" w:cs="Times New Roman"/>
+          <w:sz w:val="20"/>
+          <w:szCs w:val="20"/>
+        </w:rPr>
+        <w:t xml:space="preserve">responsive </w:t>
+      </w:r>
+      <w:r>
+        <w:rPr>
+          <w:rFonts w:ascii="PT Sans" w:hAnsi="PT Sans" w:cs="Times New Roman"/>
+          <w:sz w:val="20"/>
+          <w:szCs w:val="20"/>
+        </w:rPr>
+        <w:t xml:space="preserve">YouTube video in </w:t>
+      </w:r>
+      <w:r>
+        <w:rPr>
+          <w:rFonts w:ascii="PT Sans" w:hAnsi="PT Sans" w:cs="Times New Roman"/>
+          <w:sz w:val="20"/>
+          <w:szCs w:val="20"/>
+        </w:rPr>
+        <w:t xml:space="preserve">the </w:t>
+      </w:r>
+      <w:r>
+        <w:rPr>
+          <w:rFonts w:ascii="PT Sans" w:hAnsi="PT Sans" w:cs="Times New Roman"/>
+          <w:sz w:val="20"/>
+          <w:szCs w:val="20"/>
+        </w:rPr>
+        <w:t xml:space="preserve">background of </w:t>
+      </w:r>
+      <w:r>
+        <w:rPr>
+          <w:rFonts w:ascii="PT Sans" w:hAnsi="PT Sans" w:cs="Times New Roman"/>
+          <w:sz w:val="20"/>
+          <w:szCs w:val="20"/>
+        </w:rPr>
+        <w:t xml:space="preserve">a </w:t>
+      </w:r>
+      <w:r>
+        <w:rPr>
+          <w:rFonts w:ascii="PT Sans" w:hAnsi="PT Sans" w:cs="Times New Roman"/>
+          <w:sz w:val="20"/>
+          <w:szCs w:val="20"/>
+        </w:rPr>
+        <w:t xml:space="preserve">TV producer’s </w:t>
+      </w:r>
+      <w:r>
+        <w:rPr>
+          <w:rFonts w:ascii="PT Sans" w:hAnsi="PT Sans" w:cs="Times New Roman"/>
+          <w:sz w:val="20"/>
+          <w:szCs w:val="20"/>
+        </w:rPr>
+        <w:t xml:space="preserve">Ruby on Rails </w:t>
+      </w:r>
+      <w:r>
+        <w:rPr>
+          <w:rFonts w:ascii="PT Sans" w:hAnsi="PT Sans" w:cs="Times New Roman"/>
+          <w:sz w:val="20"/>
+          <w:szCs w:val="20"/>
+        </w:rPr>
+        <w:t>portfolio page</w:t>
+      </w:r>
+    </w:p>
+    <w:p>
+      <w:pPr>
+        <w:spacing w:line="240" w:lineRule="exact"/>
+        <w:ind w:left="630" w:hanging="630"/>
+        <w:rPr>
+          <w:rFonts w:ascii="PT Sans" w:hAnsi="PT Sans" w:cs="Times New Roman"/>
+          <w:sz w:val="20"/>
+          <w:szCs w:val="20"/>
+        </w:rPr>
+      </w:pPr>
+      <w:r>
+        <w:rPr>
+          <w:rFonts w:ascii="PT Sans" w:eastAsia="Times New Roman" w:hAnsi="PT Sans" w:cs="Arial"/>
+          <w:sz w:val="20"/>
+          <w:szCs w:val="20"/>
+          <w:shd w:val="clear" w:color="auto" w:fill="FFFFFF"/>
+        </w:rPr>
+        <w:t xml:space="preserve">•     </w:t>
+      </w:r>
+      <w:r>
+        <w:rPr>
+          <w:rFonts w:ascii="PT Sans" w:hAnsi="PT Sans" w:cs="Times New Roman"/>
+          <w:sz w:val="20"/>
+          <w:szCs w:val="20"/>
+        </w:rPr>
+        <w:t xml:space="preserve">Detected </w:t>
+      </w:r>
+      <w:r>
+        <w:rPr>
+          <w:rFonts w:ascii="PT Sans" w:hAnsi="PT Sans" w:cs="Times New Roman"/>
+          <w:sz w:val="20"/>
+          <w:szCs w:val="20"/>
+        </w:rPr>
+        <w:t xml:space="preserve">client’s </w:t>
+      </w:r>
+      <w:r>
+        <w:rPr>
+          <w:rFonts w:ascii="PT Sans" w:hAnsi="PT Sans" w:cs="Times New Roman"/>
+          <w:sz w:val="20"/>
+          <w:szCs w:val="20"/>
+        </w:rPr>
+        <w:t xml:space="preserve">browser type using </w:t>
+      </w:r>
+      <w:r>
+        <w:rPr>
+          <w:rFonts w:ascii="PT Sans" w:hAnsi="PT Sans" w:cs="Times New Roman"/>
+          <w:sz w:val="20"/>
+          <w:szCs w:val="20"/>
+        </w:rPr>
+        <w:t>JavaScript’s navigator object</w:t>
+      </w:r>
+      <w:r>
+        <w:rPr>
+          <w:rFonts w:ascii="PT Sans" w:hAnsi="PT Sans" w:cs="Times New Roman"/>
+          <w:sz w:val="20"/>
+          <w:szCs w:val="20"/>
+        </w:rPr>
+        <w:t>,</w:t>
+      </w:r>
+      <w:r>
+        <w:rPr>
+          <w:rFonts w:ascii="PT Sans" w:hAnsi="PT Sans" w:cs="Times New Roman"/>
+          <w:sz w:val="20"/>
+          <w:szCs w:val="20"/>
+        </w:rPr>
+        <w:t xml:space="preserve"> </w:t>
+      </w:r>
+      <w:r>
+        <w:rPr>
+          <w:rFonts w:ascii="PT Sans" w:hAnsi="PT Sans" w:cs="Times New Roman"/>
+          <w:sz w:val="20"/>
+          <w:szCs w:val="20"/>
+        </w:rPr>
+        <w:t>then</w:t>
+      </w:r>
+      <w:r>
+        <w:rPr>
+          <w:rFonts w:ascii="PT Sans" w:hAnsi="PT Sans" w:cs="Times New Roman"/>
+          <w:sz w:val="20"/>
+          <w:szCs w:val="20"/>
+        </w:rPr>
+        <w:t xml:space="preserve"> display</w:t>
+      </w:r>
+      <w:r>
+        <w:rPr>
+          <w:rFonts w:ascii="PT Sans" w:hAnsi="PT Sans" w:cs="Times New Roman"/>
+          <w:sz w:val="20"/>
+          <w:szCs w:val="20"/>
+        </w:rPr>
+        <w:t>ed</w:t>
+      </w:r>
+      <w:r>
+        <w:rPr>
+          <w:rFonts w:ascii="PT Sans" w:hAnsi="PT Sans" w:cs="Times New Roman"/>
+          <w:sz w:val="20"/>
+          <w:szCs w:val="20"/>
+        </w:rPr>
+        <w:t xml:space="preserve"> a still image background for mobile devices</w:t>
+      </w:r>
+    </w:p>
+    <w:p>
+      <w:pPr>
+        <w:spacing w:line="240" w:lineRule="exact"/>
+        <w:ind w:left="630" w:hanging="630"/>
+        <w:rPr>
+          <w:rFonts w:ascii="PT Sans" w:hAnsi="PT Sans" w:cs="Times New Roman"/>
+          <w:sz w:val="20"/>
+          <w:szCs w:val="20"/>
+        </w:rPr>
+      </w:pPr>
+      <w:r>
+        <w:rPr>
+          <w:rFonts w:ascii="PT Sans" w:eastAsia="Times New Roman" w:hAnsi="PT Sans" w:cs="Arial"/>
+          <w:sz w:val="20"/>
+          <w:szCs w:val="20"/>
+          <w:shd w:val="clear" w:color="auto" w:fill="FFFFFF"/>
+        </w:rPr>
+        <w:t xml:space="preserve">•     </w:t>
+      </w:r>
+      <w:r>
+        <w:rPr>
+          <w:rFonts w:ascii="PT Sans" w:eastAsia="Times New Roman" w:hAnsi="PT Sans" w:cs="Arial"/>
+          <w:sz w:val="20"/>
+          <w:szCs w:val="20"/>
+          <w:shd w:val="clear" w:color="auto" w:fill="FFFFFF"/>
+        </w:rPr>
+        <w:t xml:space="preserve">Created </w:t>
+      </w:r>
+      <w:r>
+        <w:rPr>
+          <w:rFonts w:ascii="PT Sans" w:eastAsia="Times New Roman" w:hAnsi="PT Sans" w:cs="Arial"/>
+          <w:sz w:val="20"/>
+          <w:szCs w:val="20"/>
+          <w:shd w:val="clear" w:color="auto" w:fill="FFFFFF"/>
+        </w:rPr>
+        <w:t xml:space="preserve">a </w:t>
+      </w:r>
+      <w:r>
+        <w:rPr>
+          <w:rFonts w:ascii="PT Sans" w:eastAsia="Times New Roman" w:hAnsi="PT Sans" w:cs="Arial"/>
+          <w:sz w:val="20"/>
+          <w:szCs w:val="20"/>
+          <w:shd w:val="clear" w:color="auto" w:fill="FFFFFF"/>
+        </w:rPr>
+        <w:t xml:space="preserve">subtle effect by </w:t>
+      </w:r>
+      <w:r>
+        <w:rPr>
+          <w:rFonts w:ascii="PT Sans" w:hAnsi="PT Sans" w:cs="Times New Roman"/>
+          <w:sz w:val="20"/>
+          <w:szCs w:val="20"/>
+        </w:rPr>
+        <w:t>blurring</w:t>
+      </w:r>
+      <w:r>
+        <w:rPr>
+          <w:rFonts w:ascii="PT Sans" w:hAnsi="PT Sans" w:cs="Times New Roman"/>
+          <w:sz w:val="20"/>
+          <w:szCs w:val="20"/>
+        </w:rPr>
+        <w:t xml:space="preserve"> </w:t>
+      </w:r>
+      <w:r>
+        <w:rPr>
+          <w:rFonts w:ascii="PT Sans" w:hAnsi="PT Sans" w:cs="Times New Roman"/>
+          <w:sz w:val="20"/>
+          <w:szCs w:val="20"/>
+        </w:rPr>
+        <w:t xml:space="preserve">social media and video control buttons using </w:t>
+      </w:r>
+      <w:r>
+        <w:rPr>
+          <w:rFonts w:ascii="PT Sans" w:hAnsi="PT Sans" w:cs="Times New Roman"/>
+          <w:sz w:val="20"/>
+          <w:szCs w:val="20"/>
+        </w:rPr>
+        <w:t xml:space="preserve">the </w:t>
+      </w:r>
+      <w:r>
+        <w:rPr>
+          <w:rFonts w:ascii="PT Sans" w:hAnsi="PT Sans" w:cs="Times New Roman"/>
+          <w:sz w:val="20"/>
+          <w:szCs w:val="20"/>
+        </w:rPr>
+        <w:t>text-shadow CSS attribute</w:t>
+      </w:r>
+    </w:p>
+    <w:p>
+      <w:pPr>
+        <w:spacing w:line="240" w:lineRule="exact"/>
+        <w:ind w:left="634" w:hanging="634"/>
+        <w:rPr>
+          <w:rFonts w:ascii="PT Sans" w:hAnsi="PT Sans" w:cs="Times New Roman"/>
+          <w:sz w:val="20"/>
+          <w:szCs w:val="20"/>
+        </w:rPr>
+      </w:pPr>
+    </w:p>
+    <w:p>
+      <w:pPr>
+        <w:spacing w:line="240" w:lineRule="exact"/>
+        <w:ind w:left="630" w:hanging="630"/>
+        <w:rPr>
+          <w:rFonts w:ascii="PT Sans" w:hAnsi="PT Sans" w:cs="Times New Roman"/>
+          <w:color w:val="808080" w:themeColor="background1" w:themeShade="80"/>
+          <w:sz w:val="20"/>
+          <w:szCs w:val="20"/>
+        </w:rPr>
+      </w:pPr>
+      <w:r>
+        <w:rPr>
+          <w:rFonts w:ascii="PT Sans" w:hAnsi="PT Sans" w:cs="Times New Roman"/>
+        </w:rPr>
+        <w:t>JavaScript</w:t>
+      </w:r>
+      <w:r>
+        <w:rPr>
+          <w:rFonts w:ascii="PT Sans" w:hAnsi="PT Sans" w:cs="Times New Roman"/>
+        </w:rPr>
+        <w:t xml:space="preserve"> </w:t>
+      </w:r>
+      <w:r>
+        <w:rPr>
+          <w:rFonts w:ascii="PT Sans" w:hAnsi="PT Sans" w:cs="Times New Roman"/>
+        </w:rPr>
+        <w:t>Sandbox.com</w:t>
+      </w:r>
+      <w:r>
+        <w:rPr>
+          <w:rFonts w:ascii="PT Sans" w:hAnsi="PT Sans" w:cs="Times New Roman"/>
+          <w:color w:val="808080" w:themeColor="background1" w:themeShade="80"/>
+          <w:sz w:val="20"/>
+          <w:szCs w:val="20"/>
+        </w:rPr>
+        <w:t xml:space="preserve"> </w:t>
+      </w:r>
+      <w:r>
+        <w:rPr>
+          <w:rFonts w:ascii="PT Sans" w:hAnsi="PT Sans" w:cs="Times New Roman"/>
+          <w:color w:val="808080" w:themeColor="background1" w:themeShade="80"/>
+          <w:sz w:val="20"/>
+          <w:szCs w:val="20"/>
+        </w:rPr>
+        <w:t xml:space="preserve">                                                                                                                          </w:t>
+      </w:r>
+      <w:r>
+        <w:rPr>
+          <w:rFonts w:ascii="PT Sans" w:hAnsi="PT Sans" w:cs="Times New Roman"/>
+          <w:color w:val="808080" w:themeColor="background1" w:themeShade="80"/>
+          <w:sz w:val="20"/>
+          <w:szCs w:val="20"/>
+        </w:rPr>
+        <w:t xml:space="preserve">    </w:t>
+      </w:r>
+      <w:r>
+        <w:rPr>
+          <w:rFonts w:ascii="PT Sans" w:hAnsi="PT Sans" w:cs="Times New Roman"/>
+          <w:color w:val="808080" w:themeColor="background1" w:themeShade="80"/>
+          <w:sz w:val="20"/>
+          <w:szCs w:val="20"/>
+        </w:rPr>
+        <w:t xml:space="preserve">              </w:t>
+      </w:r>
+      <w:r>
+        <w:rPr>
+          <w:rFonts w:ascii="PT Sans" w:hAnsi="PT Sans" w:cs="Times New Roman"/>
+          <w:color w:val="808080" w:themeColor="background1" w:themeShade="80"/>
+          <w:sz w:val="20"/>
+          <w:szCs w:val="20"/>
+        </w:rPr>
+        <w:t>Dec 2014</w:t>
+      </w:r>
+    </w:p>
+    <w:p>
+      <w:pPr>
+        <w:spacing w:line="240" w:lineRule="exact"/>
+        <w:ind w:left="630" w:hanging="630"/>
+        <w:rPr>
+          <w:rFonts w:ascii="PT Sans" w:hAnsi="PT Sans" w:cs="Times New Roman"/>
+          <w:color w:val="808080" w:themeColor="background1" w:themeShade="80"/>
+          <w:sz w:val="20"/>
+          <w:szCs w:val="20"/>
+        </w:rPr>
+      </w:pPr>
+      <w:r>
+        <w:rPr>
+          <w:rFonts w:ascii="PT Sans" w:hAnsi="PT Sans" w:cs="Times New Roman"/>
+          <w:color w:val="808080" w:themeColor="background1" w:themeShade="80"/>
+          <w:sz w:val="20"/>
+          <w:szCs w:val="20"/>
+        </w:rPr>
+        <w:t>github.com/maxplomer/javascript_sandbox</w:t>
+      </w:r>
+    </w:p>
+    <w:p>
+      <w:pPr>
+        <w:spacing w:line="240" w:lineRule="exact"/>
+        <w:ind w:left="630" w:hanging="630"/>
+        <w:rPr>
+          <w:rFonts w:ascii="PT Sans" w:hAnsi="PT Sans" w:cs="Times New Roman"/>
+          <w:sz w:val="20"/>
+          <w:szCs w:val="20"/>
+        </w:rPr>
+      </w:pPr>
+      <w:r>
+        <w:rPr>
+          <w:rFonts w:ascii="PT Sans" w:eastAsia="Times New Roman" w:hAnsi="PT Sans" w:cs="Arial"/>
+          <w:sz w:val="20"/>
+          <w:szCs w:val="20"/>
+          <w:shd w:val="clear" w:color="auto" w:fill="FFFFFF"/>
+        </w:rPr>
+        <w:t xml:space="preserve">•     </w:t>
+      </w:r>
+      <w:r>
+        <w:rPr>
+          <w:rFonts w:ascii="PT Sans" w:hAnsi="PT Sans" w:cs="Times New Roman"/>
+          <w:sz w:val="20"/>
+          <w:szCs w:val="20"/>
+        </w:rPr>
+        <w:t>Constructed</w:t>
+      </w:r>
+      <w:r>
+        <w:rPr>
+          <w:rFonts w:ascii="PT Sans" w:hAnsi="PT Sans" w:cs="Times New Roman"/>
+          <w:sz w:val="20"/>
+          <w:szCs w:val="20"/>
+        </w:rPr>
+        <w:t xml:space="preserve"> online code testing environment</w:t>
+      </w:r>
+      <w:r>
+        <w:rPr>
+          <w:rFonts w:ascii="PT Sans" w:hAnsi="PT Sans" w:cs="Times New Roman"/>
+          <w:sz w:val="20"/>
+          <w:szCs w:val="20"/>
+        </w:rPr>
+        <w:t xml:space="preserve"> using Ruby on Rails and Backbone.js, </w:t>
+      </w:r>
+      <w:r>
+        <w:rPr>
+          <w:rFonts w:ascii="PT Sans" w:hAnsi="PT Sans" w:cs="Times New Roman"/>
+          <w:sz w:val="20"/>
+          <w:szCs w:val="20"/>
+        </w:rPr>
+        <w:t>great</w:t>
+      </w:r>
+      <w:r>
+        <w:rPr>
+          <w:rFonts w:ascii="PT Sans" w:hAnsi="PT Sans" w:cs="Times New Roman"/>
+          <w:sz w:val="20"/>
+          <w:szCs w:val="20"/>
+        </w:rPr>
+        <w:t xml:space="preserve"> for </w:t>
+      </w:r>
+      <w:r>
+        <w:rPr>
+          <w:rFonts w:ascii="PT Sans" w:hAnsi="PT Sans" w:cs="Times New Roman"/>
+          <w:sz w:val="20"/>
+          <w:szCs w:val="20"/>
+        </w:rPr>
+        <w:t xml:space="preserve">evaluating </w:t>
+      </w:r>
+      <w:r>
+        <w:rPr>
+          <w:rFonts w:ascii="PT Sans" w:hAnsi="PT Sans" w:cs="Times New Roman"/>
+          <w:sz w:val="20"/>
+          <w:szCs w:val="20"/>
+        </w:rPr>
+        <w:t>HTML, CSS and JavaScript code</w:t>
+      </w:r>
+      <w:r>
+        <w:rPr>
+          <w:rFonts w:ascii="PT Sans" w:hAnsi="PT Sans" w:cs="Times New Roman"/>
+          <w:sz w:val="20"/>
+          <w:szCs w:val="20"/>
+        </w:rPr>
+        <w:t xml:space="preserve"> in the browser</w:t>
+      </w:r>
+    </w:p>
+    <w:p>
+      <w:pPr>
+        <w:spacing w:line="240" w:lineRule="exact"/>
+        <w:rPr>
+          <w:rFonts w:ascii="PT Sans" w:hAnsi="PT Sans" w:cs="Times New Roman"/>
+          <w:sz w:val="20"/>
+          <w:szCs w:val="20"/>
+        </w:rPr>
+      </w:pPr>
+      <w:r>
+        <w:rPr>
+          <w:rFonts w:ascii="PT Sans" w:eastAsia="Times New Roman" w:hAnsi="PT Sans" w:cs="Arial"/>
+          <w:sz w:val="20"/>
+          <w:szCs w:val="20"/>
+          <w:shd w:val="clear" w:color="auto" w:fill="FFFFFF"/>
+        </w:rPr>
+        <w:t xml:space="preserve">•     </w:t>
+      </w:r>
+      <w:r>
+        <w:rPr>
+          <w:rFonts w:ascii="PT Sans" w:hAnsi="PT Sans" w:cs="Times New Roman"/>
+          <w:sz w:val="20"/>
+          <w:szCs w:val="20"/>
+        </w:rPr>
+        <w:t xml:space="preserve">Architected user authentication </w:t>
+      </w:r>
+      <w:r>
+        <w:rPr>
+          <w:rFonts w:ascii="PT Sans" w:hAnsi="PT Sans" w:cs="Times New Roman"/>
+          <w:sz w:val="20"/>
+          <w:szCs w:val="20"/>
+        </w:rPr>
+        <w:t xml:space="preserve">using </w:t>
+      </w:r>
+      <w:r>
+        <w:rPr>
+          <w:rFonts w:ascii="PT Sans" w:hAnsi="PT Sans" w:cs="Times New Roman"/>
+          <w:sz w:val="20"/>
+          <w:szCs w:val="20"/>
+        </w:rPr>
+        <w:t xml:space="preserve">a </w:t>
+      </w:r>
+      <w:r>
+        <w:rPr>
+          <w:rFonts w:ascii="PT Sans" w:hAnsi="PT Sans" w:cs="Times New Roman"/>
+          <w:sz w:val="20"/>
+          <w:szCs w:val="20"/>
+        </w:rPr>
+        <w:t xml:space="preserve">current_user Rails controller and </w:t>
+      </w:r>
+      <w:r>
+        <w:rPr>
+          <w:rFonts w:ascii="PT Sans" w:hAnsi="PT Sans" w:cs="Times New Roman"/>
+          <w:sz w:val="20"/>
+          <w:szCs w:val="20"/>
+        </w:rPr>
+        <w:t xml:space="preserve">corresponding </w:t>
+      </w:r>
+      <w:r>
+        <w:rPr>
+          <w:rFonts w:ascii="PT Sans" w:hAnsi="PT Sans" w:cs="Times New Roman"/>
+          <w:sz w:val="20"/>
+          <w:szCs w:val="20"/>
+        </w:rPr>
+        <w:t xml:space="preserve">current_user </w:t>
+      </w:r>
+      <w:r>
+        <w:rPr>
+          <w:rFonts w:ascii="PT Sans" w:hAnsi="PT Sans" w:cs="Times New Roman"/>
+          <w:sz w:val="20"/>
+          <w:szCs w:val="20"/>
+        </w:rPr>
+        <w:t>Backbone.js Model</w:t>
+      </w:r>
+      <w:r>
+        <w:rPr>
+          <w:rFonts w:ascii="PT Sans" w:hAnsi="PT Sans" w:cs="Times New Roman"/>
+          <w:sz w:val="20"/>
+          <w:szCs w:val="20"/>
+        </w:rPr>
+        <w:br/>
+      </w:r>
+      <w:r>
+        <w:rPr>
+          <w:rFonts w:ascii="PT Sans" w:eastAsia="Times New Roman" w:hAnsi="PT Sans" w:cs="Arial"/>
+          <w:sz w:val="20"/>
+          <w:szCs w:val="20"/>
+          <w:shd w:val="clear" w:color="auto" w:fill="FFFFFF"/>
+        </w:rPr>
+        <w:t xml:space="preserve">•     </w:t>
+      </w:r>
+      <w:r>
+        <w:rPr>
+          <w:rFonts w:ascii="PT Sans" w:hAnsi="PT Sans" w:cs="Times New Roman"/>
+          <w:sz w:val="20"/>
+          <w:szCs w:val="20"/>
+        </w:rPr>
+        <w:t>Selected</w:t>
+      </w:r>
+      <w:r>
+        <w:rPr>
+          <w:rFonts w:ascii="PT Sans" w:hAnsi="PT Sans" w:cs="Times New Roman"/>
+          <w:sz w:val="20"/>
+          <w:szCs w:val="20"/>
+        </w:rPr>
+        <w:t xml:space="preserve"> </w:t>
+      </w:r>
+      <w:r>
+        <w:rPr>
+          <w:rFonts w:ascii="PT Sans" w:hAnsi="PT Sans" w:cs="Times New Roman"/>
+          <w:sz w:val="20"/>
+          <w:szCs w:val="20"/>
+        </w:rPr>
+        <w:t xml:space="preserve">the </w:t>
+      </w:r>
+      <w:r>
+        <w:rPr>
+          <w:rFonts w:ascii="PT Sans" w:hAnsi="PT Sans" w:cs="Times New Roman"/>
+          <w:sz w:val="20"/>
+          <w:szCs w:val="20"/>
+        </w:rPr>
+        <w:t xml:space="preserve">Bootstrap navbar component to create </w:t>
+      </w:r>
+      <w:r>
+        <w:rPr>
+          <w:rFonts w:ascii="PT Sans" w:hAnsi="PT Sans" w:cs="Times New Roman"/>
+          <w:sz w:val="20"/>
+          <w:szCs w:val="20"/>
+        </w:rPr>
+        <w:t xml:space="preserve">an </w:t>
+      </w:r>
+      <w:r>
+        <w:rPr>
+          <w:rFonts w:ascii="PT Sans" w:hAnsi="PT Sans" w:cs="Times New Roman"/>
+          <w:sz w:val="20"/>
+          <w:szCs w:val="20"/>
+        </w:rPr>
+        <w:t>intuitive site navigation</w:t>
+      </w:r>
+    </w:p>
+    <w:p>
+      <w:pPr>
+        <w:spacing w:line="240" w:lineRule="exact"/>
+        <w:ind w:left="634" w:hanging="634"/>
+        <w:rPr>
+          <w:rFonts w:ascii="PT Sans" w:hAnsi="PT Sans" w:cs="Times New Roman"/>
+          <w:sz w:val="20"/>
+          <w:szCs w:val="20"/>
+        </w:rPr>
+      </w:pPr>
+    </w:p>
+    <w:p>
+      <w:pPr>
+        <w:spacing w:line="240" w:lineRule="exact"/>
+        <w:ind w:left="630" w:hanging="630"/>
+        <w:rPr>
+          <w:rFonts w:ascii="PT Sans" w:hAnsi="PT Sans" w:cs="Times New Roman"/>
+          <w:color w:val="808080" w:themeColor="background1" w:themeShade="80"/>
+          <w:sz w:val="20"/>
+          <w:szCs w:val="20"/>
+        </w:rPr>
+      </w:pPr>
+      <w:r>
+        <w:rPr>
+          <w:rFonts w:ascii="PT Sans" w:hAnsi="PT Sans" w:cs="Times New Roman"/>
+        </w:rPr>
+        <w:t>Real</w:t>
+      </w:r>
+      <w:r>
+        <w:rPr>
+          <w:rFonts w:ascii="PT Sans" w:hAnsi="PT Sans" w:cs="Times New Roman"/>
+        </w:rPr>
+        <w:t xml:space="preserve"> </w:t>
+      </w:r>
+      <w:r>
+        <w:rPr>
+          <w:rFonts w:ascii="PT Sans" w:hAnsi="PT Sans" w:cs="Times New Roman"/>
+        </w:rPr>
+        <w:t>Estate</w:t>
+      </w:r>
+      <w:r>
+        <w:rPr>
+          <w:rFonts w:ascii="PT Sans" w:hAnsi="PT Sans" w:cs="Times New Roman"/>
+        </w:rPr>
+        <w:t xml:space="preserve"> </w:t>
+      </w:r>
+      <w:r>
+        <w:rPr>
+          <w:rFonts w:ascii="PT Sans" w:hAnsi="PT Sans" w:cs="Times New Roman"/>
+        </w:rPr>
+        <w:t>Tracker.co</w:t>
+      </w:r>
+      <w:r>
+        <w:rPr>
+          <w:rFonts w:ascii="PT Sans" w:hAnsi="PT Sans" w:cs="Times New Roman"/>
+          <w:color w:val="808080" w:themeColor="background1" w:themeShade="80"/>
+          <w:sz w:val="20"/>
+          <w:szCs w:val="20"/>
+        </w:rPr>
+        <w:t xml:space="preserve"> </w:t>
+      </w:r>
+      <w:r>
+        <w:rPr>
+          <w:rFonts w:ascii="PT Sans" w:hAnsi="PT Sans" w:cs="Times New Roman"/>
+          <w:color w:val="808080" w:themeColor="background1" w:themeShade="80"/>
+          <w:sz w:val="20"/>
+          <w:szCs w:val="20"/>
+        </w:rPr>
+        <w:t xml:space="preserve">                                                                                   </w:t>
+      </w:r>
+      <w:r>
+        <w:rPr>
+          <w:rFonts w:ascii="PT Sans" w:hAnsi="PT Sans" w:cs="Times New Roman"/>
+          <w:color w:val="808080" w:themeColor="background1" w:themeShade="80"/>
+          <w:sz w:val="20"/>
+          <w:szCs w:val="20"/>
+        </w:rPr>
+        <w:t xml:space="preserve">                                                  </w:t>
+      </w:r>
+      <w:r>
+        <w:rPr>
+          <w:rFonts w:ascii="PT Sans" w:hAnsi="PT Sans" w:cs="Times New Roman"/>
+          <w:color w:val="808080" w:themeColor="background1" w:themeShade="80"/>
+          <w:sz w:val="20"/>
+          <w:szCs w:val="20"/>
+        </w:rPr>
+        <w:t xml:space="preserve">          </w:t>
+      </w:r>
+      <w:r>
+        <w:rPr>
+          <w:rFonts w:ascii="PT Sans" w:hAnsi="PT Sans" w:cs="Times New Roman"/>
+          <w:color w:val="808080" w:themeColor="background1" w:themeShade="80"/>
+          <w:sz w:val="20"/>
+          <w:szCs w:val="20"/>
+        </w:rPr>
+        <w:t>Dec 2014</w:t>
+      </w:r>
+    </w:p>
+    <w:p>
+      <w:pPr>
+        <w:spacing w:line="240" w:lineRule="exact"/>
+        <w:ind w:left="630" w:hanging="630"/>
+        <w:rPr>
+          <w:rFonts w:ascii="PT Sans" w:hAnsi="PT Sans" w:cs="Times New Roman"/>
+          <w:color w:val="808080" w:themeColor="background1" w:themeShade="80"/>
+          <w:sz w:val="20"/>
+          <w:szCs w:val="20"/>
+        </w:rPr>
+      </w:pPr>
+      <w:r>
+        <w:rPr>
+          <w:rFonts w:ascii="PT Sans" w:hAnsi="PT Sans" w:cs="Times New Roman"/>
+          <w:color w:val="808080" w:themeColor="background1" w:themeShade="80"/>
+          <w:sz w:val="20"/>
+          <w:szCs w:val="20"/>
+        </w:rPr>
+        <w:t>github.com/maxplomer/real_estate_tracker</w:t>
+      </w:r>
+    </w:p>
+    <w:p>
+      <w:pPr>
+        <w:spacing w:line="240" w:lineRule="exact"/>
+        <w:ind w:left="630" w:hanging="630"/>
+        <w:rPr>
+          <w:rFonts w:ascii="PT Sans" w:hAnsi="PT Sans" w:cs="Times New Roman"/>
+          <w:sz w:val="20"/>
+          <w:szCs w:val="20"/>
+        </w:rPr>
+      </w:pPr>
+      <w:r>
+        <w:rPr>
+          <w:rFonts w:ascii="PT Sans" w:eastAsia="Times New Roman" w:hAnsi="PT Sans" w:cs="Arial"/>
+          <w:sz w:val="20"/>
+          <w:szCs w:val="20"/>
+          <w:shd w:val="clear" w:color="auto" w:fill="FFFFFF"/>
+        </w:rPr>
+        <w:t xml:space="preserve">•     </w:t>
+      </w:r>
+      <w:r>
+        <w:rPr>
+          <w:rFonts w:ascii="PT Sans" w:hAnsi="PT Sans" w:cs="Times New Roman"/>
+          <w:sz w:val="20"/>
+          <w:szCs w:val="20"/>
+        </w:rPr>
+        <w:t>Presented complex financial analys</w:t>
+      </w:r>
+      <w:r>
+        <w:rPr>
+          <w:rFonts w:ascii="PT Sans" w:hAnsi="PT Sans" w:cs="Times New Roman"/>
+          <w:sz w:val="20"/>
+          <w:szCs w:val="20"/>
+        </w:rPr>
+        <w:t>e</w:t>
+      </w:r>
+      <w:r>
+        <w:rPr>
+          <w:rFonts w:ascii="PT Sans" w:hAnsi="PT Sans" w:cs="Times New Roman"/>
+          <w:sz w:val="20"/>
+          <w:szCs w:val="20"/>
+        </w:rPr>
+        <w:t xml:space="preserve">s for investment properties using instantly updating forms and </w:t>
+      </w:r>
+      <w:r>
+        <w:rPr>
+          <w:rFonts w:ascii="PT Sans" w:hAnsi="PT Sans" w:cs="Times New Roman"/>
+          <w:sz w:val="20"/>
+          <w:szCs w:val="20"/>
+        </w:rPr>
+        <w:t>compel</w:t>
+      </w:r>
+      <w:r>
+        <w:rPr>
+          <w:rFonts w:ascii="PT Sans" w:hAnsi="PT Sans" w:cs="Times New Roman"/>
+          <w:sz w:val="20"/>
+          <w:szCs w:val="20"/>
+        </w:rPr>
+        <w:t>ling</w:t>
+      </w:r>
+      <w:r>
+        <w:rPr>
+          <w:rFonts w:ascii="PT Sans" w:hAnsi="PT Sans" w:cs="Times New Roman"/>
+          <w:sz w:val="20"/>
+          <w:szCs w:val="20"/>
+        </w:rPr>
+        <w:t xml:space="preserve"> </w:t>
+      </w:r>
+      <w:r>
+        <w:rPr>
+          <w:rFonts w:ascii="PT Sans" w:hAnsi="PT Sans" w:cs="Times New Roman"/>
+          <w:sz w:val="20"/>
+          <w:szCs w:val="20"/>
+        </w:rPr>
+        <w:t>diagrams</w:t>
+      </w:r>
+    </w:p>
+    <w:p>
+      <w:pPr>
+        <w:spacing w:line="240" w:lineRule="exact"/>
+        <w:ind w:left="630" w:hanging="630"/>
+        <w:rPr>
+          <w:rFonts w:ascii="PT Sans" w:hAnsi="PT Sans" w:cs="Times New Roman"/>
+          <w:sz w:val="20"/>
+          <w:szCs w:val="20"/>
+        </w:rPr>
+      </w:pPr>
+      <w:r>
+        <w:rPr>
+          <w:rFonts w:ascii="PT Sans" w:eastAsia="Times New Roman" w:hAnsi="PT Sans" w:cs="Arial"/>
+          <w:sz w:val="20"/>
+          <w:szCs w:val="20"/>
+          <w:shd w:val="clear" w:color="auto" w:fill="FFFFFF"/>
+        </w:rPr>
+        <w:t xml:space="preserve">•     </w:t>
+      </w:r>
+      <w:r>
+        <w:rPr>
+          <w:rFonts w:ascii="PT Sans" w:hAnsi="PT Sans" w:cs="Times New Roman"/>
+          <w:sz w:val="20"/>
+          <w:szCs w:val="20"/>
+        </w:rPr>
+        <w:t>Communicate</w:t>
+      </w:r>
+      <w:r>
+        <w:rPr>
+          <w:rFonts w:ascii="PT Sans" w:hAnsi="PT Sans" w:cs="Times New Roman"/>
+          <w:sz w:val="20"/>
+          <w:szCs w:val="20"/>
+        </w:rPr>
+        <w:t>d</w:t>
+      </w:r>
+      <w:r>
+        <w:rPr>
+          <w:rFonts w:ascii="PT Sans" w:hAnsi="PT Sans" w:cs="Times New Roman"/>
+          <w:sz w:val="20"/>
+          <w:szCs w:val="20"/>
+        </w:rPr>
+        <w:t xml:space="preserve"> data to </w:t>
+      </w:r>
+      <w:r>
+        <w:rPr>
+          <w:rFonts w:ascii="PT Sans" w:hAnsi="PT Sans" w:cs="Times New Roman"/>
+          <w:sz w:val="20"/>
+          <w:szCs w:val="20"/>
+        </w:rPr>
+        <w:t>API</w:t>
+      </w:r>
+      <w:r>
+        <w:rPr>
+          <w:rFonts w:ascii="PT Sans" w:hAnsi="PT Sans" w:cs="Times New Roman"/>
+          <w:sz w:val="20"/>
+          <w:szCs w:val="20"/>
+        </w:rPr>
+        <w:t xml:space="preserve"> using jQuery </w:t>
+      </w:r>
+      <w:r>
+        <w:rPr>
+          <w:rFonts w:ascii="PT Sans" w:hAnsi="PT Sans" w:cs="Times New Roman"/>
+          <w:sz w:val="20"/>
+          <w:szCs w:val="20"/>
+        </w:rPr>
+        <w:t>A</w:t>
+      </w:r>
+      <w:r>
+        <w:rPr>
+          <w:rFonts w:ascii="PT Sans" w:hAnsi="PT Sans" w:cs="Times New Roman"/>
+          <w:sz w:val="20"/>
+          <w:szCs w:val="20"/>
+        </w:rPr>
+        <w:t>jax</w:t>
+      </w:r>
+      <w:r>
+        <w:rPr>
+          <w:rFonts w:ascii="PT Sans" w:hAnsi="PT Sans" w:cs="Times New Roman"/>
+          <w:sz w:val="20"/>
+          <w:szCs w:val="20"/>
+        </w:rPr>
+        <w:t xml:space="preserve"> </w:t>
+      </w:r>
+      <w:r>
+        <w:rPr>
+          <w:rFonts w:ascii="PT Sans" w:hAnsi="PT Sans" w:cs="Times New Roman"/>
+          <w:sz w:val="20"/>
+          <w:szCs w:val="20"/>
+        </w:rPr>
+        <w:t>requests</w:t>
+      </w:r>
+      <w:r>
+        <w:rPr>
+          <w:rFonts w:ascii="PT Sans" w:hAnsi="PT Sans" w:cs="Times New Roman"/>
+          <w:sz w:val="20"/>
+          <w:szCs w:val="20"/>
+        </w:rPr>
+        <w:t xml:space="preserve"> </w:t>
+      </w:r>
+      <w:r>
+        <w:rPr>
+          <w:rFonts w:ascii="PT Sans" w:hAnsi="PT Sans" w:cs="Times New Roman"/>
+          <w:sz w:val="20"/>
+          <w:szCs w:val="20"/>
+        </w:rPr>
+        <w:t xml:space="preserve">from </w:t>
+      </w:r>
+      <w:r>
+        <w:rPr>
+          <w:rFonts w:ascii="PT Sans" w:hAnsi="PT Sans" w:cs="Times New Roman"/>
+          <w:sz w:val="20"/>
+          <w:szCs w:val="20"/>
+        </w:rPr>
+        <w:t xml:space="preserve">within </w:t>
+      </w:r>
+      <w:r>
+        <w:rPr>
+          <w:rFonts w:ascii="PT Sans" w:hAnsi="PT Sans" w:cs="Times New Roman"/>
+          <w:sz w:val="20"/>
+          <w:szCs w:val="20"/>
+        </w:rPr>
+        <w:t>the</w:t>
+      </w:r>
+      <w:r>
+        <w:rPr>
+          <w:rFonts w:ascii="PT Sans" w:hAnsi="PT Sans" w:cs="Times New Roman"/>
+          <w:sz w:val="20"/>
+          <w:szCs w:val="20"/>
+        </w:rPr>
+        <w:t xml:space="preserve"> Ruby on Rails </w:t>
+      </w:r>
+      <w:r>
+        <w:rPr>
+          <w:rFonts w:ascii="PT Sans" w:hAnsi="PT Sans" w:cs="Times New Roman"/>
+          <w:sz w:val="20"/>
+          <w:szCs w:val="20"/>
+        </w:rPr>
+        <w:t xml:space="preserve">rendered </w:t>
+      </w:r>
+      <w:r>
+        <w:rPr>
+          <w:rFonts w:ascii="PT Sans" w:hAnsi="PT Sans" w:cs="Times New Roman"/>
+          <w:sz w:val="20"/>
+          <w:szCs w:val="20"/>
+        </w:rPr>
+        <w:t>view</w:t>
+      </w:r>
+    </w:p>
+    <w:p>
+      <w:pPr>
+        <w:spacing w:line="240" w:lineRule="exact"/>
+        <w:rPr>
+          <w:rFonts w:ascii="PT Sans" w:hAnsi="PT Sans" w:cs="Times New Roman"/>
+          <w:sz w:val="20"/>
+          <w:szCs w:val="20"/>
+        </w:rPr>
+      </w:pPr>
+    </w:p>
+    <w:p>
+      <w:pPr>
+        <w:ind w:left="634" w:hanging="634"/>
+        <w:rPr>
+          <w:rFonts w:ascii="PT Sans" w:hAnsi="PT Sans" w:cs="Times New Roman"/>
+          <w:color w:val="808080" w:themeColor="background1" w:themeShade="80"/>
+          <w:sz w:val="20"/>
+          <w:szCs w:val="20"/>
+        </w:rPr>
+      </w:pPr>
+      <w:r>
+        <w:rPr>
+          <w:rFonts w:ascii="PT Sans" w:hAnsi="PT Sans" w:cs="Times New Roman"/>
+        </w:rPr>
+        <w:t>Coding</w:t>
+      </w:r>
+      <w:r>
+        <w:rPr>
+          <w:rFonts w:ascii="PT Sans" w:hAnsi="PT Sans" w:cs="Times New Roman"/>
+        </w:rPr>
+        <w:t xml:space="preserve"> </w:t>
+      </w:r>
+      <w:r>
+        <w:rPr>
+          <w:rFonts w:ascii="PT Sans" w:hAnsi="PT Sans" w:cs="Times New Roman"/>
+        </w:rPr>
+        <w:t>Challenges.co</w:t>
+      </w:r>
+      <w:r>
+        <w:rPr>
+          <w:rFonts w:ascii="PT Sans" w:hAnsi="PT Sans" w:cs="Times New Roman"/>
+          <w:color w:val="808080" w:themeColor="background1" w:themeShade="80"/>
+          <w:sz w:val="20"/>
+          <w:szCs w:val="20"/>
+        </w:rPr>
+        <w:t xml:space="preserve"> </w:t>
+      </w:r>
+      <w:r>
+        <w:rPr>
+          <w:rFonts w:ascii="PT Sans" w:hAnsi="PT Sans" w:cs="Times New Roman"/>
+          <w:color w:val="808080" w:themeColor="background1" w:themeShade="80"/>
+          <w:sz w:val="20"/>
+          <w:szCs w:val="20"/>
+        </w:rPr>
+        <w:t xml:space="preserve">                                                                                                    </w:t>
+      </w:r>
+      <w:r>
+        <w:rPr>
+          <w:rFonts w:ascii="PT Sans" w:hAnsi="PT Sans" w:cs="Times New Roman"/>
+          <w:color w:val="808080" w:themeColor="background1" w:themeShade="80"/>
+          <w:sz w:val="20"/>
+          <w:szCs w:val="20"/>
+        </w:rPr>
+        <w:t xml:space="preserve">                           </w:t>
+      </w:r>
+      <w:r>
+        <w:rPr>
+          <w:rFonts w:ascii="PT Sans" w:hAnsi="PT Sans" w:cs="Times New Roman"/>
+          <w:color w:val="808080" w:themeColor="background1" w:themeShade="80"/>
+          <w:sz w:val="20"/>
+          <w:szCs w:val="20"/>
+        </w:rPr>
+        <w:t xml:space="preserve">                 </w:t>
+      </w:r>
+      <w:r>
+        <w:rPr>
+          <w:rFonts w:ascii="PT Sans" w:hAnsi="PT Sans" w:cs="Times New Roman"/>
+          <w:color w:val="808080" w:themeColor="background1" w:themeShade="80"/>
+          <w:sz w:val="20"/>
+          <w:szCs w:val="20"/>
+        </w:rPr>
+        <w:t>Nov 2014</w:t>
+      </w:r>
+    </w:p>
+    <w:p>
+      <w:pPr>
+        <w:spacing w:line="240" w:lineRule="exact"/>
+        <w:ind w:left="630" w:hanging="630"/>
+        <w:rPr>
+          <w:rFonts w:ascii="PT Sans" w:hAnsi="PT Sans" w:cs="Times New Roman"/>
+          <w:color w:val="808080" w:themeColor="background1" w:themeShade="80"/>
+          <w:sz w:val="20"/>
+          <w:szCs w:val="20"/>
+        </w:rPr>
+      </w:pPr>
+      <w:r>
+        <w:rPr>
+          <w:rFonts w:ascii="PT Sans" w:hAnsi="PT Sans" w:cs="Times New Roman"/>
+          <w:color w:val="808080" w:themeColor="background1" w:themeShade="80"/>
+          <w:sz w:val="20"/>
+          <w:szCs w:val="20"/>
+        </w:rPr>
+        <w:t>github.com/maxplomer/coding_challenges</w:t>
+      </w:r>
+    </w:p>
+    <w:p>
+      <w:pPr>
+        <w:spacing w:line="240" w:lineRule="exact"/>
+        <w:ind w:left="630" w:hanging="630"/>
+        <w:rPr>
+          <w:rFonts w:ascii="PT Sans" w:hAnsi="PT Sans" w:cs="Times New Roman"/>
+          <w:sz w:val="20"/>
+          <w:szCs w:val="20"/>
+        </w:rPr>
+      </w:pPr>
+      <w:r>
+        <w:rPr>
+          <w:rFonts w:ascii="PT Sans" w:eastAsia="Times New Roman" w:hAnsi="PT Sans" w:cs="Arial"/>
+          <w:sz w:val="20"/>
+          <w:szCs w:val="20"/>
+          <w:shd w:val="clear" w:color="auto" w:fill="FFFFFF"/>
+        </w:rPr>
+        <w:t xml:space="preserve">•     </w:t>
+      </w:r>
+      <w:r>
+        <w:rPr>
+          <w:rFonts w:ascii="PT Sans" w:hAnsi="PT Sans" w:cs="Times New Roman"/>
+          <w:sz w:val="20"/>
+          <w:szCs w:val="20"/>
+        </w:rPr>
+        <w:t>Enlisted</w:t>
+      </w:r>
+      <w:r>
+        <w:rPr>
+          <w:rFonts w:ascii="PT Sans" w:hAnsi="PT Sans" w:cs="Times New Roman"/>
+          <w:sz w:val="20"/>
+          <w:szCs w:val="20"/>
+        </w:rPr>
+        <w:t xml:space="preserve"> </w:t>
+      </w:r>
+      <w:r>
+        <w:rPr>
+          <w:rFonts w:ascii="PT Sans" w:hAnsi="PT Sans" w:cs="Times New Roman"/>
+          <w:sz w:val="20"/>
+          <w:szCs w:val="20"/>
+        </w:rPr>
+        <w:t xml:space="preserve">Ruby on Rails </w:t>
+      </w:r>
+      <w:r>
+        <w:rPr>
+          <w:rFonts w:ascii="PT Sans" w:hAnsi="PT Sans" w:cs="Times New Roman"/>
+          <w:sz w:val="20"/>
+          <w:szCs w:val="20"/>
+        </w:rPr>
+        <w:t xml:space="preserve">to create </w:t>
+      </w:r>
+      <w:r>
+        <w:rPr>
+          <w:rFonts w:ascii="PT Sans" w:hAnsi="PT Sans" w:cs="Times New Roman"/>
+          <w:sz w:val="20"/>
+          <w:szCs w:val="20"/>
+        </w:rPr>
+        <w:t xml:space="preserve">a </w:t>
+      </w:r>
+      <w:r>
+        <w:rPr>
+          <w:rFonts w:ascii="PT Sans" w:hAnsi="PT Sans" w:cs="Times New Roman"/>
+          <w:sz w:val="20"/>
+          <w:szCs w:val="20"/>
+        </w:rPr>
+        <w:t>community</w:t>
+      </w:r>
+      <w:r>
+        <w:rPr>
+          <w:rFonts w:ascii="PT Sans" w:hAnsi="PT Sans" w:cs="Times New Roman"/>
+          <w:sz w:val="20"/>
+          <w:szCs w:val="20"/>
+        </w:rPr>
+        <w:t xml:space="preserve"> where users can</w:t>
+      </w:r>
+      <w:r>
+        <w:rPr>
+          <w:rFonts w:ascii="PT Sans" w:hAnsi="PT Sans" w:cs="Times New Roman"/>
+          <w:sz w:val="20"/>
+          <w:szCs w:val="20"/>
+        </w:rPr>
+        <w:t xml:space="preserve"> compete and boost </w:t>
+      </w:r>
+      <w:r>
+        <w:rPr>
+          <w:rFonts w:ascii="PT Sans" w:hAnsi="PT Sans" w:cs="Times New Roman"/>
+          <w:sz w:val="20"/>
+          <w:szCs w:val="20"/>
+        </w:rPr>
+        <w:t>their</w:t>
+      </w:r>
+      <w:r>
+        <w:rPr>
+          <w:rFonts w:ascii="PT Sans" w:hAnsi="PT Sans" w:cs="Times New Roman"/>
+          <w:sz w:val="20"/>
+          <w:szCs w:val="20"/>
+        </w:rPr>
+        <w:t xml:space="preserve"> programming skills</w:t>
+      </w:r>
+    </w:p>
+    <w:p>
+      <w:pPr>
+        <w:spacing w:line="240" w:lineRule="exact"/>
+        <w:ind w:left="630" w:hanging="630"/>
+        <w:rPr>
+          <w:rFonts w:ascii="PT Sans" w:hAnsi="PT Sans" w:cs="Times New Roman"/>
+          <w:sz w:val="20"/>
+          <w:szCs w:val="20"/>
+        </w:rPr>
+      </w:pPr>
+      <w:r>
+        <w:rPr>
+          <w:rFonts w:ascii="PT Sans" w:eastAsia="Times New Roman" w:hAnsi="PT Sans" w:cs="Arial"/>
+          <w:sz w:val="20"/>
+          <w:szCs w:val="20"/>
+          <w:shd w:val="clear" w:color="auto" w:fill="FFFFFF"/>
+        </w:rPr>
+        <w:t xml:space="preserve">•     </w:t>
+      </w:r>
+      <w:r>
+        <w:rPr>
+          <w:rFonts w:ascii="PT Sans" w:hAnsi="PT Sans" w:cs="Times New Roman"/>
+          <w:sz w:val="20"/>
+          <w:szCs w:val="20"/>
+        </w:rPr>
+        <w:t>Harnessed</w:t>
+      </w:r>
+      <w:r>
+        <w:rPr>
+          <w:rFonts w:ascii="PT Sans" w:hAnsi="PT Sans" w:cs="Times New Roman"/>
+          <w:sz w:val="20"/>
+          <w:szCs w:val="20"/>
+        </w:rPr>
+        <w:t xml:space="preserve"> Ace high performance code-</w:t>
+      </w:r>
+      <w:r>
+        <w:rPr>
+          <w:rFonts w:ascii="PT Sans" w:hAnsi="PT Sans" w:cs="Times New Roman"/>
+          <w:sz w:val="20"/>
+          <w:szCs w:val="20"/>
+        </w:rPr>
+        <w:t>editor to deliver code syntax highlighting for Ruby, JavaScript and SQL</w:t>
+      </w:r>
+    </w:p>
+    <w:p>
+      <w:pPr>
+        <w:spacing w:line="240" w:lineRule="exact"/>
+        <w:ind w:left="630" w:hanging="630"/>
+        <w:rPr>
+          <w:rFonts w:ascii="PT Sans" w:hAnsi="PT Sans" w:cs="Times New Roman"/>
+          <w:sz w:val="20"/>
+          <w:szCs w:val="20"/>
+        </w:rPr>
+      </w:pPr>
+      <w:r>
+        <w:rPr>
+          <w:rFonts w:ascii="PT Sans" w:eastAsia="Times New Roman" w:hAnsi="PT Sans" w:cs="Arial"/>
+          <w:sz w:val="20"/>
+          <w:szCs w:val="20"/>
+          <w:shd w:val="clear" w:color="auto" w:fill="FFFFFF"/>
+        </w:rPr>
+        <w:t xml:space="preserve">•     </w:t>
+      </w:r>
+      <w:r>
+        <w:rPr>
+          <w:rFonts w:ascii="PT Sans" w:hAnsi="PT Sans" w:cs="Times New Roman"/>
+          <w:sz w:val="20"/>
+          <w:szCs w:val="20"/>
+        </w:rPr>
+        <w:t>Jailed</w:t>
+      </w:r>
+      <w:r>
+        <w:rPr>
+          <w:rFonts w:ascii="PT Sans" w:hAnsi="PT Sans" w:cs="Times New Roman"/>
+          <w:sz w:val="20"/>
+          <w:szCs w:val="20"/>
+        </w:rPr>
+        <w:t xml:space="preserve"> user-</w:t>
+      </w:r>
+      <w:r>
+        <w:rPr>
+          <w:rFonts w:ascii="PT Sans" w:hAnsi="PT Sans" w:cs="Times New Roman"/>
+          <w:sz w:val="20"/>
+          <w:szCs w:val="20"/>
+        </w:rPr>
+        <w:t xml:space="preserve">submitted code </w:t>
+      </w:r>
+      <w:r>
+        <w:rPr>
+          <w:rFonts w:ascii="PT Sans" w:hAnsi="PT Sans" w:cs="Times New Roman"/>
+          <w:sz w:val="20"/>
+          <w:szCs w:val="20"/>
+        </w:rPr>
+        <w:t xml:space="preserve">as </w:t>
+      </w:r>
+      <w:r>
+        <w:rPr>
+          <w:rFonts w:ascii="PT Sans" w:hAnsi="PT Sans" w:cs="Times New Roman"/>
+          <w:sz w:val="20"/>
+          <w:szCs w:val="20"/>
+        </w:rPr>
+        <w:t>t</w:t>
+      </w:r>
+      <w:r>
+        <w:rPr>
+          <w:rFonts w:ascii="PT Sans" w:hAnsi="PT Sans" w:cs="Times New Roman"/>
+          <w:sz w:val="20"/>
+          <w:szCs w:val="20"/>
+        </w:rPr>
+        <w:t>o only permit safe method calls</w:t>
+      </w:r>
+    </w:p>
+    <w:p>
+      <w:pPr>
+        <w:spacing w:line="240" w:lineRule="exact"/>
+        <w:ind w:left="634" w:hanging="634"/>
+        <w:rPr>
+          <w:rFonts w:ascii="PT Sans" w:hAnsi="PT Sans" w:cs="Times New Roman"/>
+          <w:sz w:val="20"/>
+          <w:szCs w:val="20"/>
+        </w:rPr>
+      </w:pPr>
+    </w:p>
+    <w:p>
+      <w:pPr>
+        <w:spacing w:line="240" w:lineRule="exact"/>
+        <w:ind w:left="630" w:hanging="630"/>
+        <w:rPr>
+          <w:rFonts w:ascii="PT Sans" w:hAnsi="PT Sans" w:cs="Times New Roman"/>
+          <w:color w:val="808080" w:themeColor="background1" w:themeShade="80"/>
+          <w:sz w:val="20"/>
+          <w:szCs w:val="20"/>
+        </w:rPr>
+      </w:pPr>
+      <w:r>
+        <w:rPr>
+          <w:rFonts w:ascii="PT Sans" w:hAnsi="PT Sans" w:cs="Times New Roman"/>
+        </w:rPr>
+        <w:t>Bit</w:t>
+      </w:r>
+      <w:r>
+        <w:rPr>
+          <w:rFonts w:ascii="PT Sans" w:hAnsi="PT Sans" w:cs="Times New Roman"/>
+        </w:rPr>
+        <w:t xml:space="preserve"> </w:t>
+      </w:r>
+      <w:r>
+        <w:rPr>
+          <w:rFonts w:ascii="PT Sans" w:hAnsi="PT Sans" w:cs="Times New Roman"/>
+        </w:rPr>
+        <w:t>Chart.co</w:t>
+      </w:r>
+      <w:r>
+        <w:rPr>
+          <w:rFonts w:ascii="PT Sans" w:hAnsi="PT Sans" w:cs="Times New Roman"/>
+          <w:color w:val="808080" w:themeColor="background1" w:themeShade="80"/>
+          <w:sz w:val="20"/>
+          <w:szCs w:val="20"/>
+        </w:rPr>
+        <w:t xml:space="preserve"> </w:t>
+      </w:r>
+      <w:r>
+        <w:rPr>
+          <w:rFonts w:ascii="PT Sans" w:hAnsi="PT Sans" w:cs="Times New Roman"/>
+          <w:color w:val="808080" w:themeColor="background1" w:themeShade="80"/>
+          <w:sz w:val="20"/>
+          <w:szCs w:val="20"/>
+        </w:rPr>
+        <w:t xml:space="preserve">                                                                                                                 </w:t>
+      </w:r>
+      <w:r>
+        <w:rPr>
+          <w:rFonts w:ascii="PT Sans" w:hAnsi="PT Sans" w:cs="Times New Roman"/>
+          <w:color w:val="808080" w:themeColor="background1" w:themeShade="80"/>
+          <w:sz w:val="20"/>
+          <w:szCs w:val="20"/>
+        </w:rPr>
+        <w:t xml:space="preserve">                            </w:t>
+      </w:r>
+      <w:r>
+        <w:rPr>
+          <w:rFonts w:ascii="PT Sans" w:hAnsi="PT Sans" w:cs="Times New Roman"/>
+          <w:color w:val="808080" w:themeColor="background1" w:themeShade="80"/>
+          <w:sz w:val="20"/>
+          <w:szCs w:val="20"/>
+        </w:rPr>
+        <w:t xml:space="preserve">                      </w:t>
+      </w:r>
+      <w:r>
+        <w:rPr>
+          <w:rFonts w:ascii="PT Sans" w:hAnsi="PT Sans" w:cs="Times New Roman"/>
+          <w:color w:val="808080" w:themeColor="background1" w:themeShade="80"/>
+          <w:sz w:val="20"/>
+          <w:szCs w:val="20"/>
+        </w:rPr>
+        <w:t>Nov 2014</w:t>
+      </w:r>
+    </w:p>
+    <w:p>
+      <w:pPr>
+        <w:spacing w:line="240" w:lineRule="exact"/>
+        <w:ind w:left="630" w:hanging="630"/>
+        <w:rPr>
+          <w:rFonts w:ascii="PT Sans" w:hAnsi="PT Sans" w:cs="Times New Roman"/>
+          <w:color w:val="808080" w:themeColor="background1" w:themeShade="80"/>
+          <w:sz w:val="20"/>
+          <w:szCs w:val="20"/>
+        </w:rPr>
+      </w:pPr>
+      <w:r>
+        <w:rPr>
+          <w:rFonts w:ascii="PT Sans" w:hAnsi="PT Sans" w:cs="Times New Roman"/>
+          <w:color w:val="808080" w:themeColor="background1" w:themeShade="80"/>
+          <w:sz w:val="20"/>
+          <w:szCs w:val="20"/>
+        </w:rPr>
+        <w:t>github.com/maxplomer/finance-clone</w:t>
+      </w:r>
+    </w:p>
+    <w:p>
+      <w:pPr>
+        <w:spacing w:line="240" w:lineRule="exact"/>
+        <w:ind w:left="630" w:hanging="630"/>
+        <w:rPr>
+          <w:rFonts w:ascii="PT Sans" w:hAnsi="PT Sans" w:cs="Times New Roman"/>
+          <w:sz w:val="20"/>
+          <w:szCs w:val="20"/>
+        </w:rPr>
+      </w:pPr>
+      <w:r>
+        <w:rPr>
+          <w:rFonts w:ascii="PT Sans" w:eastAsia="Times New Roman" w:hAnsi="PT Sans" w:cs="Arial"/>
+          <w:sz w:val="20"/>
+          <w:szCs w:val="20"/>
+          <w:shd w:val="clear" w:color="auto" w:fill="FFFFFF"/>
+        </w:rPr>
+        <w:t xml:space="preserve">•     </w:t>
+      </w:r>
+      <w:r>
+        <w:rPr>
+          <w:rFonts w:ascii="PT Sans" w:hAnsi="PT Sans" w:cs="Times New Roman"/>
+          <w:sz w:val="20"/>
+          <w:szCs w:val="20"/>
+        </w:rPr>
+        <w:t xml:space="preserve">Built </w:t>
+      </w:r>
+      <w:r>
+        <w:rPr>
+          <w:rFonts w:ascii="PT Sans" w:hAnsi="PT Sans" w:cs="Times New Roman"/>
+          <w:sz w:val="20"/>
+          <w:szCs w:val="20"/>
+        </w:rPr>
+        <w:t xml:space="preserve">stock investing competition </w:t>
+      </w:r>
+      <w:r>
+        <w:rPr>
+          <w:rFonts w:ascii="PT Sans" w:hAnsi="PT Sans" w:cs="Times New Roman"/>
+          <w:sz w:val="20"/>
+          <w:szCs w:val="20"/>
+        </w:rPr>
+        <w:t>application usin</w:t>
+      </w:r>
+      <w:r>
+        <w:rPr>
+          <w:rFonts w:ascii="PT Sans" w:hAnsi="PT Sans" w:cs="Times New Roman"/>
+          <w:sz w:val="20"/>
+          <w:szCs w:val="20"/>
+        </w:rPr>
+        <w:t>g Ruby on Rails and Backbone.js</w:t>
+      </w:r>
+      <w:r>
+        <w:rPr>
+          <w:rFonts w:ascii="PT Sans" w:hAnsi="PT Sans" w:cs="Times New Roman"/>
+          <w:sz w:val="20"/>
+          <w:szCs w:val="20"/>
+        </w:rPr>
+        <w:t xml:space="preserve">; </w:t>
+      </w:r>
+      <w:r>
+        <w:rPr>
+          <w:rFonts w:ascii="PT Sans" w:hAnsi="PT Sans" w:cs="Times New Roman"/>
+          <w:sz w:val="20"/>
+          <w:szCs w:val="20"/>
+        </w:rPr>
+        <w:t xml:space="preserve">a </w:t>
+      </w:r>
+      <w:r>
+        <w:rPr>
+          <w:rFonts w:ascii="PT Sans" w:hAnsi="PT Sans" w:cs="Times New Roman"/>
+          <w:sz w:val="20"/>
+          <w:szCs w:val="20"/>
+        </w:rPr>
+        <w:t>pure R</w:t>
+      </w:r>
+      <w:r>
+        <w:rPr>
+          <w:rFonts w:ascii="PT Sans" w:hAnsi="PT Sans" w:cs="Times New Roman"/>
+          <w:sz w:val="20"/>
+          <w:szCs w:val="20"/>
+        </w:rPr>
+        <w:t>ails version was also created</w:t>
+      </w:r>
+    </w:p>
+    <w:p>
+      <w:pPr>
+        <w:spacing w:line="240" w:lineRule="exact"/>
+        <w:ind w:left="630" w:hanging="630"/>
+        <w:rPr>
+          <w:rFonts w:ascii="PT Sans" w:hAnsi="PT Sans" w:cs="Times New Roman"/>
+          <w:sz w:val="20"/>
+          <w:szCs w:val="20"/>
+        </w:rPr>
+      </w:pPr>
+      <w:r>
+        <w:rPr>
+          <w:rFonts w:ascii="PT Sans" w:eastAsia="Times New Roman" w:hAnsi="PT Sans" w:cs="Arial"/>
+          <w:sz w:val="20"/>
+          <w:szCs w:val="20"/>
+          <w:shd w:val="clear" w:color="auto" w:fill="FFFFFF"/>
+        </w:rPr>
+        <w:t xml:space="preserve">•     </w:t>
+      </w:r>
+      <w:r>
+        <w:rPr>
+          <w:rFonts w:ascii="PT Sans" w:hAnsi="PT Sans" w:cs="Times New Roman"/>
+          <w:sz w:val="20"/>
+          <w:szCs w:val="20"/>
+        </w:rPr>
+        <w:t xml:space="preserve">Applied Heroku scheduler and market_beat ruby gem to </w:t>
+      </w:r>
+      <w:r>
+        <w:rPr>
+          <w:rFonts w:ascii="PT Sans" w:hAnsi="PT Sans" w:cs="Times New Roman"/>
+          <w:sz w:val="20"/>
+          <w:szCs w:val="20"/>
+        </w:rPr>
+        <w:t>save</w:t>
+      </w:r>
+      <w:r>
+        <w:rPr>
+          <w:rFonts w:ascii="PT Sans" w:hAnsi="PT Sans" w:cs="Times New Roman"/>
+          <w:sz w:val="20"/>
+          <w:szCs w:val="20"/>
+        </w:rPr>
+        <w:t xml:space="preserve"> stock market quotes to </w:t>
+      </w:r>
+      <w:r>
+        <w:rPr>
+          <w:rFonts w:ascii="PT Sans" w:hAnsi="PT Sans" w:cs="Times New Roman"/>
+          <w:sz w:val="20"/>
+          <w:szCs w:val="20"/>
+        </w:rPr>
+        <w:t xml:space="preserve">a </w:t>
+      </w:r>
+      <w:r>
+        <w:rPr>
+          <w:rFonts w:ascii="PT Sans" w:hAnsi="PT Sans" w:cs="Times New Roman"/>
+          <w:sz w:val="20"/>
+          <w:szCs w:val="20"/>
+        </w:rPr>
+        <w:t xml:space="preserve">PostgreSQL </w:t>
+      </w:r>
+      <w:r>
+        <w:rPr>
+          <w:rFonts w:ascii="PT Sans" w:hAnsi="PT Sans" w:cs="Times New Roman"/>
+          <w:sz w:val="20"/>
+          <w:szCs w:val="20"/>
+        </w:rPr>
+        <w:t>database</w:t>
+      </w:r>
+    </w:p>
+    <w:p>
+      <w:pPr>
+        <w:spacing w:line="240" w:lineRule="exact"/>
+        <w:ind w:left="630" w:hanging="630"/>
+        <w:rPr>
+          <w:rFonts w:ascii="PT Sans" w:hAnsi="PT Sans" w:cs="Times New Roman"/>
+          <w:sz w:val="20"/>
+          <w:szCs w:val="20"/>
+        </w:rPr>
+      </w:pPr>
+      <w:r>
+        <w:rPr>
+          <w:rFonts w:ascii="PT Sans" w:eastAsia="Times New Roman" w:hAnsi="PT Sans" w:cs="Arial"/>
+          <w:sz w:val="20"/>
+          <w:szCs w:val="20"/>
+          <w:shd w:val="clear" w:color="auto" w:fill="FFFFFF"/>
+        </w:rPr>
+        <w:t xml:space="preserve">•     </w:t>
+      </w:r>
+      <w:r>
+        <w:rPr>
+          <w:rFonts w:ascii="PT Sans" w:hAnsi="PT Sans" w:cs="Times New Roman"/>
+          <w:sz w:val="20"/>
+          <w:szCs w:val="20"/>
+        </w:rPr>
+        <w:t>Graphed</w:t>
+      </w:r>
+      <w:r>
+        <w:rPr>
+          <w:rFonts w:ascii="PT Sans" w:hAnsi="PT Sans" w:cs="Times New Roman"/>
+          <w:sz w:val="20"/>
+          <w:szCs w:val="20"/>
+        </w:rPr>
+        <w:t xml:space="preserve"> user portfolio performance using</w:t>
+      </w:r>
+      <w:r>
+        <w:rPr>
+          <w:rFonts w:ascii="PT Sans" w:hAnsi="PT Sans" w:cs="Times New Roman"/>
+          <w:sz w:val="20"/>
+          <w:szCs w:val="20"/>
+        </w:rPr>
+        <w:t xml:space="preserve"> </w:t>
+      </w:r>
+      <w:r>
+        <w:rPr>
+          <w:rFonts w:ascii="PT Sans" w:hAnsi="PT Sans" w:cs="Times New Roman"/>
+          <w:sz w:val="20"/>
+          <w:szCs w:val="20"/>
+        </w:rPr>
+        <w:t>H</w:t>
+      </w:r>
+      <w:r>
+        <w:rPr>
+          <w:rFonts w:ascii="PT Sans" w:hAnsi="PT Sans" w:cs="Times New Roman"/>
+          <w:sz w:val="20"/>
+          <w:szCs w:val="20"/>
+        </w:rPr>
+        <w:t>ighc</w:t>
+      </w:r>
+      <w:r>
+        <w:rPr>
+          <w:rFonts w:ascii="PT Sans" w:hAnsi="PT Sans" w:cs="Times New Roman"/>
+          <w:sz w:val="20"/>
+          <w:szCs w:val="20"/>
+        </w:rPr>
+        <w:t>harts</w:t>
+      </w:r>
+      <w:r>
+        <w:rPr>
+          <w:rFonts w:ascii="PT Sans" w:hAnsi="PT Sans" w:cs="Times New Roman"/>
+          <w:sz w:val="20"/>
+          <w:szCs w:val="20"/>
+        </w:rPr>
+        <w:t xml:space="preserve"> pure JavaScript</w:t>
+      </w:r>
+      <w:r>
+        <w:rPr>
+          <w:rFonts w:ascii="PT Sans" w:hAnsi="PT Sans" w:cs="Times New Roman"/>
+          <w:sz w:val="20"/>
+          <w:szCs w:val="20"/>
+        </w:rPr>
+        <w:t xml:space="preserve"> </w:t>
+      </w:r>
+      <w:r>
+        <w:rPr>
+          <w:rFonts w:ascii="PT Sans" w:hAnsi="PT Sans" w:cs="Times New Roman"/>
+          <w:sz w:val="20"/>
+          <w:szCs w:val="20"/>
+        </w:rPr>
+        <w:t>library</w:t>
+      </w:r>
+      <w:r>
+        <w:rPr>
+          <w:rFonts w:ascii="PT Sans" w:hAnsi="PT Sans" w:cs="Times New Roman"/>
+          <w:sz w:val="20"/>
+          <w:szCs w:val="20"/>
+        </w:rPr>
+        <w:t>;</w:t>
+      </w:r>
+      <w:r>
+        <w:rPr>
+          <w:rFonts w:ascii="PT Sans" w:hAnsi="PT Sans" w:cs="Times New Roman"/>
+          <w:sz w:val="20"/>
+          <w:szCs w:val="20"/>
+        </w:rPr>
+        <w:t xml:space="preserve"> </w:t>
+      </w:r>
+      <w:r>
+        <w:rPr>
+          <w:rFonts w:ascii="PT Sans" w:hAnsi="PT Sans" w:cs="Times New Roman"/>
+          <w:sz w:val="20"/>
+          <w:szCs w:val="20"/>
+        </w:rPr>
+        <w:t>calculated</w:t>
+      </w:r>
+      <w:r>
+        <w:rPr>
+          <w:rFonts w:ascii="PT Sans" w:hAnsi="PT Sans" w:cs="Times New Roman"/>
+          <w:sz w:val="20"/>
+          <w:szCs w:val="20"/>
+        </w:rPr>
+        <w:t xml:space="preserve"> chart data using algorithm optimized for </w:t>
+      </w:r>
+      <w:r>
+        <w:rPr>
+          <w:rFonts w:ascii="PT Sans" w:hAnsi="PT Sans" w:cs="Times New Roman"/>
+          <w:sz w:val="20"/>
+          <w:szCs w:val="20"/>
+        </w:rPr>
+        <w:t>least</w:t>
+      </w:r>
+      <w:r>
+        <w:rPr>
+          <w:rFonts w:ascii="PT Sans" w:hAnsi="PT Sans" w:cs="Times New Roman"/>
+          <w:sz w:val="20"/>
+          <w:szCs w:val="20"/>
+        </w:rPr>
+        <w:t xml:space="preserve"> SQL queries</w:t>
+      </w:r>
+    </w:p>
+    <w:p>
+      <w:pPr>
+        <w:spacing w:line="240" w:lineRule="exact"/>
+        <w:ind w:left="634" w:hanging="634"/>
+        <w:rPr>
+          <w:rFonts w:ascii="PT Sans" w:hAnsi="PT Sans" w:cs="Times New Roman"/>
+          <w:sz w:val="20"/>
+          <w:szCs w:val="20"/>
+        </w:rPr>
+      </w:pPr>
+    </w:p>
+    <w:p>
+      <w:pPr>
+        <w:spacing w:line="240" w:lineRule="exact"/>
+        <w:ind w:left="630" w:hanging="630"/>
+        <w:rPr>
+          <w:rFonts w:ascii="PT Sans" w:hAnsi="PT Sans" w:cs="Times New Roman"/>
+          <w:color w:val="808080" w:themeColor="background1" w:themeShade="80"/>
+          <w:sz w:val="20"/>
+          <w:szCs w:val="20"/>
+        </w:rPr>
+      </w:pPr>
+      <w:r>
+        <w:rPr>
+          <w:rFonts w:ascii="PT Sans" w:hAnsi="PT Sans" w:cs="Times New Roman"/>
+        </w:rPr>
+        <w:t>Clean Fuel Chemical Kinetics</w:t>
+      </w:r>
+      <w:r>
+        <w:rPr>
+          <w:rFonts w:ascii="PT Sans" w:hAnsi="PT Sans" w:cs="Times New Roman"/>
+          <w:color w:val="808080" w:themeColor="background1" w:themeShade="80"/>
+          <w:sz w:val="20"/>
+          <w:szCs w:val="20"/>
+        </w:rPr>
+        <w:t xml:space="preserve"> </w:t>
+      </w:r>
+      <w:r>
+        <w:rPr>
+          <w:rFonts w:ascii="PT Sans" w:hAnsi="PT Sans" w:cs="Times New Roman"/>
+          <w:color w:val="808080" w:themeColor="background1" w:themeShade="80"/>
+          <w:sz w:val="20"/>
+          <w:szCs w:val="20"/>
+        </w:rPr>
+        <w:t xml:space="preserve">                                                                                                              </w:t>
+      </w:r>
+      <w:r>
+        <w:rPr>
+          <w:rFonts w:ascii="PT Sans" w:hAnsi="PT Sans" w:cs="Times New Roman"/>
+          <w:color w:val="808080" w:themeColor="background1" w:themeShade="80"/>
+          <w:sz w:val="20"/>
+          <w:szCs w:val="20"/>
+        </w:rPr>
+        <w:t xml:space="preserve">June 2013 - Dec 2013 </w:t>
+      </w:r>
+    </w:p>
+    <w:p>
+      <w:pPr>
+        <w:spacing w:line="240" w:lineRule="exact"/>
+        <w:ind w:left="630" w:hanging="630"/>
+        <w:rPr>
+          <w:rFonts w:ascii="PT Sans" w:hAnsi="PT Sans" w:cs="Times New Roman"/>
+          <w:color w:val="808080" w:themeColor="background1" w:themeShade="80"/>
+          <w:sz w:val="20"/>
+          <w:szCs w:val="20"/>
+        </w:rPr>
+      </w:pPr>
+      <w:r>
+        <w:rPr>
+          <w:rFonts w:ascii="PT Sans" w:hAnsi="PT Sans" w:cs="Times New Roman"/>
+          <w:color w:val="808080" w:themeColor="background1" w:themeShade="80"/>
+          <w:sz w:val="20"/>
+          <w:szCs w:val="20"/>
+        </w:rPr>
+        <w:t>combustionhelp.com</w:t>
+      </w:r>
+    </w:p>
+    <w:p>
+      <w:pPr>
+        <w:spacing w:line="240" w:lineRule="exact"/>
+        <w:ind w:left="630" w:hanging="630"/>
+        <w:rPr>
+          <w:rFonts w:ascii="PT Sans" w:hAnsi="PT Sans" w:cs="Times New Roman"/>
+          <w:sz w:val="20"/>
+          <w:szCs w:val="20"/>
+        </w:rPr>
+      </w:pPr>
+      <w:r>
+        <w:rPr>
+          <w:rFonts w:ascii="PT Sans" w:eastAsia="Times New Roman" w:hAnsi="PT Sans" w:cs="Arial"/>
+          <w:sz w:val="20"/>
+          <w:szCs w:val="20"/>
+          <w:shd w:val="clear" w:color="auto" w:fill="FFFFFF"/>
+        </w:rPr>
+        <w:t xml:space="preserve">•     </w:t>
+      </w:r>
+      <w:r>
+        <w:rPr>
+          <w:rFonts w:ascii="PT Sans" w:hAnsi="PT Sans" w:cs="Times New Roman"/>
+          <w:sz w:val="20"/>
+          <w:szCs w:val="20"/>
+        </w:rPr>
+        <w:t xml:space="preserve">Programmed simplified chemical kinetics software package </w:t>
+      </w:r>
+      <w:r>
+        <w:rPr>
+          <w:rFonts w:ascii="PT Sans" w:hAnsi="PT Sans" w:cs="Times New Roman"/>
+          <w:sz w:val="20"/>
+          <w:szCs w:val="20"/>
+        </w:rPr>
+        <w:t>in</w:t>
+      </w:r>
+      <w:r>
+        <w:rPr>
+          <w:rFonts w:ascii="PT Sans" w:hAnsi="PT Sans" w:cs="Times New Roman"/>
+          <w:sz w:val="20"/>
+          <w:szCs w:val="20"/>
+        </w:rPr>
+        <w:t xml:space="preserve"> </w:t>
+      </w:r>
+      <w:r>
+        <w:rPr>
+          <w:rFonts w:ascii="PT Sans" w:hAnsi="PT Sans" w:cs="Times New Roman"/>
+          <w:sz w:val="20"/>
+          <w:szCs w:val="20"/>
+        </w:rPr>
+        <w:t>MATLAB</w:t>
+      </w:r>
+      <w:r>
+        <w:rPr>
+          <w:rFonts w:ascii="PT Sans" w:hAnsi="PT Sans" w:cs="Times New Roman"/>
+          <w:sz w:val="20"/>
+          <w:szCs w:val="20"/>
+        </w:rPr>
+        <w:t>;</w:t>
+      </w:r>
+      <w:r>
+        <w:rPr>
+          <w:rFonts w:ascii="PT Sans" w:hAnsi="PT Sans" w:cs="Times New Roman"/>
+          <w:sz w:val="20"/>
+          <w:szCs w:val="20"/>
+        </w:rPr>
+        <w:t xml:space="preserve"> </w:t>
+      </w:r>
+      <w:r>
+        <w:rPr>
+          <w:rFonts w:ascii="PT Sans" w:hAnsi="PT Sans" w:cs="Times New Roman"/>
+          <w:sz w:val="20"/>
+          <w:szCs w:val="20"/>
+        </w:rPr>
+        <w:t xml:space="preserve">a </w:t>
+      </w:r>
+      <w:r>
+        <w:rPr>
+          <w:rFonts w:ascii="PT Sans" w:hAnsi="PT Sans" w:cs="Times New Roman"/>
+          <w:sz w:val="20"/>
+          <w:szCs w:val="20"/>
+        </w:rPr>
+        <w:t xml:space="preserve">version using </w:t>
+      </w:r>
+      <w:r>
+        <w:rPr>
+          <w:rFonts w:ascii="PT Sans" w:hAnsi="PT Sans" w:cs="Times New Roman"/>
+          <w:sz w:val="20"/>
+          <w:szCs w:val="20"/>
+        </w:rPr>
+        <w:t xml:space="preserve">hybrid of GNU Octave and </w:t>
+      </w:r>
+      <w:r>
+        <w:rPr>
+          <w:rFonts w:ascii="PT Sans" w:hAnsi="PT Sans" w:cs="Times New Roman"/>
+          <w:sz w:val="20"/>
+          <w:szCs w:val="20"/>
+        </w:rPr>
+        <w:t xml:space="preserve">Fortran </w:t>
+      </w:r>
+      <w:r>
+        <w:rPr>
+          <w:rFonts w:ascii="PT Sans" w:hAnsi="PT Sans" w:cs="Times New Roman"/>
+          <w:sz w:val="20"/>
+          <w:szCs w:val="20"/>
+        </w:rPr>
+        <w:t>was also created</w:t>
+      </w:r>
+    </w:p>
+    <w:p>
+      <w:pPr>
+        <w:spacing w:line="240" w:lineRule="exact"/>
+        <w:ind w:left="630" w:hanging="630"/>
+        <w:rPr>
+          <w:rFonts w:ascii="PT Sans" w:hAnsi="PT Sans" w:cs="Times New Roman"/>
+          <w:sz w:val="20"/>
+          <w:szCs w:val="20"/>
+        </w:rPr>
+      </w:pPr>
+      <w:r>
+        <w:rPr>
+          <w:rFonts w:ascii="PT Sans" w:eastAsia="Times New Roman" w:hAnsi="PT Sans" w:cs="Arial"/>
+          <w:sz w:val="20"/>
+          <w:szCs w:val="20"/>
+          <w:shd w:val="clear" w:color="auto" w:fill="FFFFFF"/>
+        </w:rPr>
+        <w:t xml:space="preserve">•     </w:t>
+      </w:r>
+      <w:r>
+        <w:rPr>
+          <w:rFonts w:ascii="PT Sans" w:hAnsi="PT Sans" w:cs="Times New Roman"/>
+          <w:sz w:val="20"/>
+          <w:szCs w:val="20"/>
+        </w:rPr>
+        <w:t>Investigated</w:t>
+      </w:r>
+      <w:r>
+        <w:rPr>
+          <w:rFonts w:ascii="PT Sans" w:hAnsi="PT Sans" w:cs="Times New Roman"/>
+          <w:sz w:val="20"/>
+          <w:szCs w:val="20"/>
+        </w:rPr>
+        <w:t xml:space="preserve"> </w:t>
+      </w:r>
+      <w:r>
+        <w:rPr>
+          <w:rFonts w:ascii="PT Sans" w:hAnsi="PT Sans" w:cs="Times New Roman"/>
+          <w:sz w:val="20"/>
+          <w:szCs w:val="20"/>
+        </w:rPr>
+        <w:t xml:space="preserve">CHEMKIN-II mechanism format, </w:t>
+      </w:r>
+      <w:r>
+        <w:rPr>
+          <w:rFonts w:ascii="PT Sans" w:hAnsi="PT Sans" w:cs="Times New Roman"/>
+          <w:sz w:val="20"/>
+          <w:szCs w:val="20"/>
+        </w:rPr>
+        <w:t xml:space="preserve">Arrhenius/Lindeman/Troe form reactions, calculating thermodynamic data from </w:t>
+      </w:r>
+      <w:r>
+        <w:rPr>
+          <w:rFonts w:ascii="PT Sans" w:hAnsi="PT Sans" w:cs="Times New Roman"/>
+          <w:sz w:val="20"/>
+          <w:szCs w:val="20"/>
+        </w:rPr>
+        <w:t>NASA polynomials</w:t>
+      </w:r>
+      <w:r>
+        <w:rPr>
+          <w:rFonts w:ascii="PT Sans" w:hAnsi="PT Sans" w:cs="Times New Roman"/>
+          <w:sz w:val="20"/>
+          <w:szCs w:val="20"/>
+        </w:rPr>
+        <w:t>,</w:t>
+      </w:r>
+      <w:r>
+        <w:rPr>
+          <w:rFonts w:ascii="PT Sans" w:hAnsi="PT Sans" w:cs="Times New Roman"/>
+          <w:sz w:val="20"/>
+          <w:szCs w:val="20"/>
+        </w:rPr>
+        <w:t xml:space="preserve"> programming language speeds and license costs</w:t>
+      </w:r>
+    </w:p>
+    <w:p>
+      <w:pPr>
+        <w:spacing w:line="240" w:lineRule="exact"/>
+        <w:ind w:left="630" w:hanging="630"/>
+        <w:rPr>
+          <w:rFonts w:ascii="PT Sans" w:hAnsi="PT Sans" w:cs="Times New Roman"/>
+          <w:sz w:val="20"/>
+          <w:szCs w:val="20"/>
+        </w:rPr>
+      </w:pPr>
+      <w:r>
+        <w:rPr>
+          <w:rFonts w:ascii="PT Sans" w:eastAsia="Times New Roman" w:hAnsi="PT Sans" w:cs="Arial"/>
+          <w:sz w:val="20"/>
+          <w:szCs w:val="20"/>
+          <w:shd w:val="clear" w:color="auto" w:fill="FFFFFF"/>
+        </w:rPr>
+        <w:t xml:space="preserve">•     </w:t>
+      </w:r>
+      <w:r>
+        <w:rPr>
+          <w:rFonts w:ascii="PT Sans" w:hAnsi="PT Sans" w:cs="Times New Roman"/>
+          <w:sz w:val="20"/>
+          <w:szCs w:val="20"/>
+        </w:rPr>
+        <w:t>Applied</w:t>
+      </w:r>
+      <w:r>
+        <w:rPr>
+          <w:rFonts w:ascii="PT Sans" w:hAnsi="PT Sans" w:cs="Times New Roman"/>
+          <w:sz w:val="20"/>
+          <w:szCs w:val="20"/>
+        </w:rPr>
+        <w:t xml:space="preserve"> </w:t>
+      </w:r>
+      <w:r>
+        <w:rPr>
+          <w:rFonts w:ascii="PT Sans" w:hAnsi="PT Sans" w:cs="Times New Roman"/>
+          <w:sz w:val="20"/>
+          <w:szCs w:val="20"/>
+        </w:rPr>
+        <w:t xml:space="preserve">MATLAB </w:t>
+      </w:r>
+      <w:r>
+        <w:rPr>
+          <w:rFonts w:ascii="PT Sans" w:hAnsi="PT Sans" w:cs="Times New Roman"/>
+          <w:sz w:val="20"/>
+          <w:szCs w:val="20"/>
+        </w:rPr>
+        <w:t xml:space="preserve">profiler to improve </w:t>
+      </w:r>
+      <w:r>
+        <w:rPr>
+          <w:rFonts w:ascii="PT Sans" w:hAnsi="PT Sans" w:cs="Times New Roman"/>
+          <w:sz w:val="20"/>
+          <w:szCs w:val="20"/>
+        </w:rPr>
+        <w:t xml:space="preserve">program </w:t>
+      </w:r>
+      <w:r>
+        <w:rPr>
+          <w:rFonts w:ascii="PT Sans" w:hAnsi="PT Sans" w:cs="Times New Roman"/>
+          <w:sz w:val="20"/>
+          <w:szCs w:val="20"/>
+        </w:rPr>
+        <w:t>inefficiencies; time to converge constant volume reactor</w:t>
+      </w:r>
+      <w:r>
+        <w:rPr>
+          <w:rFonts w:ascii="PT Sans" w:hAnsi="PT Sans" w:cs="Times New Roman"/>
+          <w:sz w:val="20"/>
+          <w:szCs w:val="20"/>
+        </w:rPr>
+        <w:t xml:space="preserve"> with methane fuel</w:t>
+      </w:r>
+      <w:r>
+        <w:rPr>
+          <w:rFonts w:ascii="PT Sans" w:hAnsi="PT Sans" w:cs="Times New Roman"/>
+          <w:sz w:val="20"/>
+          <w:szCs w:val="20"/>
+        </w:rPr>
+        <w:t xml:space="preserve"> was reduced from 619 sec</w:t>
+      </w:r>
+      <w:r>
+        <w:rPr>
+          <w:rFonts w:ascii="PT Sans" w:hAnsi="PT Sans" w:cs="Times New Roman"/>
+          <w:sz w:val="20"/>
+          <w:szCs w:val="20"/>
+        </w:rPr>
+        <w:t xml:space="preserve"> to 0.8 sec</w:t>
+      </w:r>
+    </w:p>
+    <w:p>
+      <w:pPr>
+        <w:spacing w:line="240" w:lineRule="exact"/>
+        <w:ind w:left="634" w:hanging="634"/>
+        <w:rPr>
+          <w:rFonts w:ascii="PT Sans" w:hAnsi="PT Sans" w:cs="Times New Roman"/>
+          <w:sz w:val="20"/>
+          <w:szCs w:val="20"/>
+        </w:rPr>
+      </w:pPr>
+    </w:p>
+    <w:p>
+      <w:pPr>
+        <w:ind w:left="634" w:hanging="634"/>
+        <w:rPr>
+          <w:rFonts w:ascii="PT Sans" w:hAnsi="PT Sans" w:cs="Times New Roman"/>
+          <w:color w:val="808080" w:themeColor="background1" w:themeShade="80"/>
+        </w:rPr>
+      </w:pPr>
+      <w:r>
+        <w:rPr>
+          <w:rFonts w:ascii="PT Sans" w:hAnsi="PT Sans" w:cs="Times New Roman"/>
+          <w:color w:val="808080" w:themeColor="background1" w:themeShade="80"/>
+        </w:rPr>
+        <w:t>Technology Skills</w:t>
+      </w:r>
+    </w:p>
+    <w:p>
+      <w:pPr>
+        <w:spacing w:line="240" w:lineRule="exact"/>
+        <w:ind w:left="630" w:hanging="630"/>
+        <w:rPr>
+          <w:rFonts w:ascii="PT Sans" w:hAnsi="PT Sans" w:cs="Times New Roman"/>
+          <w:sz w:val="20"/>
+          <w:szCs w:val="20"/>
+        </w:rPr>
+      </w:pPr>
+      <w:r>
+        <w:rPr>
+          <w:rFonts w:ascii="PT Sans" w:hAnsi="PT Sans" w:cs="Times New Roman"/>
+          <w:color w:val="808080" w:themeColor="background1" w:themeShade="80"/>
+          <w:sz w:val="20"/>
+          <w:szCs w:val="20"/>
+        </w:rPr>
+        <w:t>Languages</w:t>
+      </w:r>
+      <w:r>
+        <w:rPr>
+          <w:rFonts w:ascii="PT Sans" w:hAnsi="PT Sans" w:cs="Times New Roman"/>
+          <w:color w:val="808080" w:themeColor="background1" w:themeShade="80"/>
+          <w:sz w:val="20"/>
+          <w:szCs w:val="20"/>
+        </w:rPr>
+        <w:t xml:space="preserve">  =&gt; </w:t>
+      </w:r>
+      <w:r>
+        <w:rPr>
+          <w:rFonts w:ascii="PT Sans" w:hAnsi="PT Sans" w:cs="Times New Roman"/>
+          <w:color w:val="808080" w:themeColor="background1" w:themeShade="80"/>
+          <w:sz w:val="20"/>
+          <w:szCs w:val="20"/>
+        </w:rPr>
+        <w:t xml:space="preserve"> </w:t>
+      </w:r>
+      <w:r>
+        <w:rPr>
+          <w:rFonts w:ascii="PT Sans" w:hAnsi="PT Sans" w:cs="Times New Roman"/>
+          <w:sz w:val="20"/>
+          <w:szCs w:val="20"/>
+        </w:rPr>
+        <w:t>Ruby, JavaScript, HTML, CSS</w:t>
+      </w:r>
+      <w:r>
+        <w:rPr>
+          <w:rFonts w:ascii="PT Sans" w:hAnsi="PT Sans" w:cs="Times New Roman"/>
+          <w:sz w:val="20"/>
+          <w:szCs w:val="20"/>
+        </w:rPr>
+        <w:t>, SQL</w:t>
+      </w:r>
+      <w:r>
+        <w:rPr>
+          <w:rFonts w:ascii="PT Sans" w:hAnsi="PT Sans" w:cs="Times New Roman"/>
+          <w:sz w:val="20"/>
+          <w:szCs w:val="20"/>
+        </w:rPr>
+        <w:t>, MATLAB, C, Fortran</w:t>
+      </w:r>
+    </w:p>
+    <w:p>
+      <w:pPr>
+        <w:spacing w:line="240" w:lineRule="exact"/>
+        <w:ind w:left="630" w:hanging="630"/>
+        <w:rPr>
+          <w:rFonts w:ascii="PT Sans" w:hAnsi="PT Sans" w:cs="Times New Roman"/>
+          <w:sz w:val="20"/>
+          <w:szCs w:val="20"/>
+        </w:rPr>
+      </w:pPr>
+      <w:r>
+        <w:rPr>
+          <w:rFonts w:ascii="PT Sans" w:hAnsi="PT Sans" w:cs="Times New Roman"/>
+          <w:color w:val="808080" w:themeColor="background1" w:themeShade="80"/>
+          <w:sz w:val="20"/>
+          <w:szCs w:val="20"/>
+        </w:rPr>
+        <w:t>Tools</w:t>
+      </w:r>
+      <w:r>
+        <w:rPr>
+          <w:rFonts w:ascii="PT Sans" w:hAnsi="PT Sans" w:cs="Times New Roman"/>
+          <w:color w:val="808080" w:themeColor="background1" w:themeShade="80"/>
+          <w:sz w:val="20"/>
+          <w:szCs w:val="20"/>
+        </w:rPr>
+        <w:t xml:space="preserve">  =&gt;  </w:t>
+      </w:r>
+      <w:r>
+        <w:rPr>
+          <w:rFonts w:ascii="PT Sans" w:hAnsi="PT Sans" w:cs="Times New Roman"/>
+          <w:sz w:val="20"/>
+          <w:szCs w:val="20"/>
+        </w:rPr>
+        <w:t>Ruby on Rails</w:t>
+      </w:r>
+      <w:r>
+        <w:rPr>
+          <w:rFonts w:ascii="PT Sans" w:hAnsi="PT Sans" w:cs="Times New Roman"/>
+          <w:sz w:val="20"/>
+          <w:szCs w:val="20"/>
+        </w:rPr>
+        <w:t>, jQuery</w:t>
+      </w:r>
+      <w:r>
+        <w:rPr>
+          <w:rFonts w:ascii="PT Sans" w:hAnsi="PT Sans" w:cs="Times New Roman"/>
+          <w:sz w:val="20"/>
+          <w:szCs w:val="20"/>
+        </w:rPr>
+        <w:t>, AngularJS, Backbone.js, Ember.js, Git, Linux, AWS, Heroku</w:t>
+      </w:r>
+    </w:p>
+    <w:p>
+      <w:pPr>
+        <w:spacing w:line="240" w:lineRule="exact"/>
+        <w:ind w:left="630" w:hanging="630"/>
+        <w:rPr>
+          <w:rFonts w:ascii="PT Sans" w:hAnsi="PT Sans" w:cs="Times New Roman"/>
+          <w:sz w:val="20"/>
+          <w:szCs w:val="20"/>
+        </w:rPr>
+      </w:pPr>
+      <w:r>
+        <w:rPr>
+          <w:rFonts w:ascii="PT Sans" w:hAnsi="PT Sans" w:cs="Times New Roman"/>
+          <w:color w:val="808080" w:themeColor="background1" w:themeShade="80"/>
+          <w:sz w:val="20"/>
+          <w:szCs w:val="20"/>
+        </w:rPr>
+        <w:t>Hobbies</w:t>
+      </w:r>
+      <w:r>
+        <w:rPr>
+          <w:rFonts w:ascii="PT Sans" w:hAnsi="PT Sans" w:cs="Times New Roman"/>
+          <w:color w:val="808080" w:themeColor="background1" w:themeShade="80"/>
+          <w:sz w:val="20"/>
+          <w:szCs w:val="20"/>
+        </w:rPr>
+        <w:t xml:space="preserve">  =&gt;  </w:t>
+      </w:r>
+      <w:r>
+        <w:rPr>
+          <w:rFonts w:ascii="PT Sans" w:hAnsi="PT Sans" w:cs="Times New Roman"/>
+          <w:sz w:val="20"/>
+          <w:szCs w:val="20"/>
+        </w:rPr>
+        <w:t>Raspberry Pi, U</w:t>
+      </w:r>
+      <w:r>
+        <w:rPr>
+          <w:rFonts w:ascii="PT Sans" w:hAnsi="PT Sans" w:cs="Times New Roman"/>
+          <w:sz w:val="20"/>
+          <w:szCs w:val="20"/>
+        </w:rPr>
+        <w:t>nity3D</w:t>
+      </w:r>
+      <w:r>
+        <w:rPr>
+          <w:rFonts w:ascii="PT Sans" w:hAnsi="PT Sans" w:cs="Times New Roman"/>
+          <w:sz w:val="20"/>
+          <w:szCs w:val="20"/>
+        </w:rPr>
+        <w:t xml:space="preserve"> Game E</w:t>
+      </w:r>
+      <w:r>
+        <w:rPr>
+          <w:rFonts w:ascii="PT Sans" w:hAnsi="PT Sans" w:cs="Times New Roman"/>
+          <w:sz w:val="20"/>
+          <w:szCs w:val="20"/>
+        </w:rPr>
+        <w:t>ngine</w:t>
+      </w:r>
+      <w:r>
+        <w:rPr>
+          <w:rFonts w:ascii="PT Sans" w:hAnsi="PT Sans" w:cs="Times New Roman"/>
+          <w:sz w:val="20"/>
+          <w:szCs w:val="20"/>
+        </w:rPr>
+        <w:t>, Surfing, Biking</w:t>
+      </w:r>
       <w:bookmarkStart w:id="0" w:name="_GoBack"/>
       <w:bookmarkEnd w:id="0"/>
-      <w:r>
-        <w:rPr>
-          <w:rFonts w:ascii="PT Sans" w:hAnsi="PT Sans" w:cs="Times New Roman"/>
-          <w:sz w:val="20"/>
-          <w:szCs w:val="20"/>
-        </w:rPr>
-        <w:t>end via API as an attribute in the ActiveModel Serializer</w:t>
-      </w:r>
-    </w:p>
-    <w:p>
-      <w:pPr>
-        <w:spacing w:line="240" w:lineRule="exact"/>
-        <w:ind w:left="634" w:hanging="634"/>
-        <w:rPr>
-          <w:rFonts w:ascii="PT Sans" w:hAnsi="PT Sans" w:cs="Times New Roman"/>
-          <w:sz w:val="20"/>
-          <w:szCs w:val="20"/>
-        </w:rPr>
-      </w:pPr>
-    </w:p>
-    <w:p>
-      <w:pPr>
-        <w:spacing w:line="240" w:lineRule="exact"/>
-        <w:ind w:left="630" w:hanging="630"/>
-        <w:rPr>
-          <w:rFonts w:ascii="PT Sans" w:hAnsi="PT Sans" w:cs="Times New Roman"/>
-          <w:color w:val="808080" w:themeColor="background1" w:themeShade="80"/>
-          <w:sz w:val="20"/>
-          <w:szCs w:val="20"/>
-        </w:rPr>
-      </w:pPr>
-      <w:r>
-        <w:rPr>
-          <w:rFonts w:ascii="PT Sans" w:hAnsi="PT Sans" w:cs="Times New Roman"/>
-        </w:rPr>
-        <w:t>Andrew</w:t>
-      </w:r>
-      <w:r>
-        <w:rPr>
-          <w:rFonts w:ascii="PT Sans" w:hAnsi="PT Sans" w:cs="Times New Roman"/>
-        </w:rPr>
-        <w:t xml:space="preserve"> </w:t>
-      </w:r>
-      <w:r>
-        <w:rPr>
-          <w:rFonts w:ascii="PT Sans" w:hAnsi="PT Sans" w:cs="Times New Roman"/>
-        </w:rPr>
-        <w:t>Talty.tv</w:t>
-      </w:r>
-      <w:r>
-        <w:rPr>
-          <w:rFonts w:ascii="PT Sans" w:hAnsi="PT Sans" w:cs="Times New Roman"/>
-          <w:color w:val="808080" w:themeColor="background1" w:themeShade="80"/>
-          <w:sz w:val="20"/>
-          <w:szCs w:val="20"/>
-        </w:rPr>
-        <w:t xml:space="preserve"> </w:t>
-      </w:r>
-      <w:r>
-        <w:rPr>
-          <w:rFonts w:ascii="PT Sans" w:hAnsi="PT Sans" w:cs="Times New Roman"/>
-          <w:color w:val="808080" w:themeColor="background1" w:themeShade="80"/>
-          <w:sz w:val="20"/>
-          <w:szCs w:val="20"/>
-        </w:rPr>
-        <w:t xml:space="preserve">                                                                  </w:t>
-      </w:r>
-      <w:r>
-        <w:rPr>
-          <w:rFonts w:ascii="PT Sans" w:hAnsi="PT Sans" w:cs="Times New Roman"/>
-          <w:color w:val="808080" w:themeColor="background1" w:themeShade="80"/>
-          <w:sz w:val="20"/>
-          <w:szCs w:val="20"/>
-        </w:rPr>
-        <w:t xml:space="preserve">                               </w:t>
-      </w:r>
-      <w:r>
-        <w:rPr>
-          <w:rFonts w:ascii="PT Sans" w:hAnsi="PT Sans" w:cs="Times New Roman"/>
-          <w:color w:val="808080" w:themeColor="background1" w:themeShade="80"/>
-          <w:sz w:val="20"/>
-          <w:szCs w:val="20"/>
-        </w:rPr>
-        <w:t xml:space="preserve">                                                           </w:t>
-      </w:r>
-      <w:r>
-        <w:rPr>
-          <w:rFonts w:ascii="PT Sans" w:hAnsi="PT Sans" w:cs="Times New Roman"/>
-          <w:color w:val="808080" w:themeColor="background1" w:themeShade="80"/>
-          <w:sz w:val="20"/>
-          <w:szCs w:val="20"/>
-        </w:rPr>
-        <w:t>Apr 2015</w:t>
-      </w:r>
-    </w:p>
-    <w:p>
-      <w:pPr>
-        <w:spacing w:line="240" w:lineRule="exact"/>
-        <w:ind w:left="630" w:hanging="630"/>
-        <w:rPr>
-          <w:rFonts w:ascii="PT Sans" w:hAnsi="PT Sans" w:cs="Times New Roman"/>
-          <w:color w:val="808080" w:themeColor="background1" w:themeShade="80"/>
-          <w:sz w:val="20"/>
-          <w:szCs w:val="20"/>
-        </w:rPr>
-      </w:pPr>
-      <w:r>
-        <w:rPr>
-          <w:rFonts w:ascii="PT Sans" w:hAnsi="PT Sans" w:cs="Times New Roman"/>
-          <w:color w:val="808080" w:themeColor="background1" w:themeShade="80"/>
-          <w:sz w:val="20"/>
-          <w:szCs w:val="20"/>
-        </w:rPr>
-        <w:t>github.com/maxplomer/andrewtaltytv</w:t>
-      </w:r>
-    </w:p>
-    <w:p>
-      <w:pPr>
-        <w:spacing w:line="240" w:lineRule="exact"/>
-        <w:ind w:left="630" w:hanging="630"/>
-        <w:rPr>
-          <w:rFonts w:ascii="PT Sans" w:hAnsi="PT Sans" w:cs="Times New Roman"/>
-          <w:sz w:val="20"/>
-          <w:szCs w:val="20"/>
-        </w:rPr>
-      </w:pPr>
-      <w:r>
-        <w:rPr>
-          <w:rFonts w:ascii="PT Sans" w:eastAsia="Times New Roman" w:hAnsi="PT Sans" w:cs="Arial"/>
-          <w:sz w:val="20"/>
-          <w:szCs w:val="20"/>
-          <w:shd w:val="clear" w:color="auto" w:fill="FFFFFF"/>
-        </w:rPr>
-        <w:t xml:space="preserve">•     </w:t>
-      </w:r>
-      <w:r>
-        <w:rPr>
-          <w:rFonts w:ascii="PT Sans" w:hAnsi="PT Sans" w:cs="Times New Roman"/>
-          <w:sz w:val="20"/>
-          <w:szCs w:val="20"/>
-        </w:rPr>
-        <w:t>Used</w:t>
-      </w:r>
-      <w:r>
-        <w:rPr>
-          <w:rFonts w:ascii="PT Sans" w:hAnsi="PT Sans" w:cs="Times New Roman"/>
-          <w:sz w:val="20"/>
-          <w:szCs w:val="20"/>
-        </w:rPr>
-        <w:t xml:space="preserve"> jquery-tubular plugin</w:t>
-      </w:r>
-      <w:r>
-        <w:rPr>
-          <w:rFonts w:ascii="PT Sans" w:hAnsi="PT Sans" w:cs="Times New Roman"/>
-          <w:sz w:val="20"/>
-          <w:szCs w:val="20"/>
-        </w:rPr>
-        <w:t xml:space="preserve"> </w:t>
-      </w:r>
-      <w:r>
-        <w:rPr>
-          <w:rFonts w:ascii="PT Sans" w:hAnsi="PT Sans" w:cs="Times New Roman"/>
-          <w:sz w:val="20"/>
-          <w:szCs w:val="20"/>
-        </w:rPr>
-        <w:t xml:space="preserve">to display a </w:t>
-      </w:r>
-      <w:r>
-        <w:rPr>
-          <w:rFonts w:ascii="PT Sans" w:hAnsi="PT Sans" w:cs="Times New Roman"/>
-          <w:sz w:val="20"/>
-          <w:szCs w:val="20"/>
-        </w:rPr>
-        <w:t xml:space="preserve">responsive </w:t>
-      </w:r>
-      <w:r>
-        <w:rPr>
-          <w:rFonts w:ascii="PT Sans" w:hAnsi="PT Sans" w:cs="Times New Roman"/>
-          <w:sz w:val="20"/>
-          <w:szCs w:val="20"/>
-        </w:rPr>
-        <w:t xml:space="preserve">YouTube video in </w:t>
-      </w:r>
-      <w:r>
-        <w:rPr>
-          <w:rFonts w:ascii="PT Sans" w:hAnsi="PT Sans" w:cs="Times New Roman"/>
-          <w:sz w:val="20"/>
-          <w:szCs w:val="20"/>
-        </w:rPr>
-        <w:t xml:space="preserve">the </w:t>
-      </w:r>
-      <w:r>
-        <w:rPr>
-          <w:rFonts w:ascii="PT Sans" w:hAnsi="PT Sans" w:cs="Times New Roman"/>
-          <w:sz w:val="20"/>
-          <w:szCs w:val="20"/>
-        </w:rPr>
-        <w:t xml:space="preserve">background of </w:t>
-      </w:r>
-      <w:r>
-        <w:rPr>
-          <w:rFonts w:ascii="PT Sans" w:hAnsi="PT Sans" w:cs="Times New Roman"/>
-          <w:sz w:val="20"/>
-          <w:szCs w:val="20"/>
-        </w:rPr>
-        <w:t xml:space="preserve">a </w:t>
-      </w:r>
-      <w:r>
-        <w:rPr>
-          <w:rFonts w:ascii="PT Sans" w:hAnsi="PT Sans" w:cs="Times New Roman"/>
-          <w:sz w:val="20"/>
-          <w:szCs w:val="20"/>
-        </w:rPr>
-        <w:t xml:space="preserve">TV producer’s </w:t>
-      </w:r>
-      <w:r>
-        <w:rPr>
-          <w:rFonts w:ascii="PT Sans" w:hAnsi="PT Sans" w:cs="Times New Roman"/>
-          <w:sz w:val="20"/>
-          <w:szCs w:val="20"/>
-        </w:rPr>
-        <w:t xml:space="preserve">Ruby on Rails </w:t>
-      </w:r>
-      <w:r>
-        <w:rPr>
-          <w:rFonts w:ascii="PT Sans" w:hAnsi="PT Sans" w:cs="Times New Roman"/>
-          <w:sz w:val="20"/>
-          <w:szCs w:val="20"/>
-        </w:rPr>
-        <w:t>portfolio page</w:t>
-      </w:r>
-    </w:p>
-    <w:p>
-      <w:pPr>
-        <w:spacing w:line="240" w:lineRule="exact"/>
-        <w:ind w:left="630" w:hanging="630"/>
-        <w:rPr>
-          <w:rFonts w:ascii="PT Sans" w:hAnsi="PT Sans" w:cs="Times New Roman"/>
-          <w:sz w:val="20"/>
-          <w:szCs w:val="20"/>
-        </w:rPr>
-      </w:pPr>
-      <w:r>
-        <w:rPr>
-          <w:rFonts w:ascii="PT Sans" w:eastAsia="Times New Roman" w:hAnsi="PT Sans" w:cs="Arial"/>
-          <w:sz w:val="20"/>
-          <w:szCs w:val="20"/>
-          <w:shd w:val="clear" w:color="auto" w:fill="FFFFFF"/>
-        </w:rPr>
-        <w:t xml:space="preserve">•     </w:t>
-      </w:r>
-      <w:r>
-        <w:rPr>
-          <w:rFonts w:ascii="PT Sans" w:hAnsi="PT Sans" w:cs="Times New Roman"/>
-          <w:sz w:val="20"/>
-          <w:szCs w:val="20"/>
-        </w:rPr>
-        <w:t xml:space="preserve">Detected </w:t>
-      </w:r>
-      <w:r>
-        <w:rPr>
-          <w:rFonts w:ascii="PT Sans" w:hAnsi="PT Sans" w:cs="Times New Roman"/>
-          <w:sz w:val="20"/>
-          <w:szCs w:val="20"/>
-        </w:rPr>
-        <w:t xml:space="preserve">client’s </w:t>
-      </w:r>
-      <w:r>
-        <w:rPr>
-          <w:rFonts w:ascii="PT Sans" w:hAnsi="PT Sans" w:cs="Times New Roman"/>
-          <w:sz w:val="20"/>
-          <w:szCs w:val="20"/>
-        </w:rPr>
-        <w:t xml:space="preserve">browser type using </w:t>
-      </w:r>
-      <w:r>
-        <w:rPr>
-          <w:rFonts w:ascii="PT Sans" w:hAnsi="PT Sans" w:cs="Times New Roman"/>
-          <w:sz w:val="20"/>
-          <w:szCs w:val="20"/>
-        </w:rPr>
-        <w:t>JavaScript’s navigator object</w:t>
-      </w:r>
-      <w:r>
-        <w:rPr>
-          <w:rFonts w:ascii="PT Sans" w:hAnsi="PT Sans" w:cs="Times New Roman"/>
-          <w:sz w:val="20"/>
-          <w:szCs w:val="20"/>
-        </w:rPr>
-        <w:t>,</w:t>
-      </w:r>
-      <w:r>
-        <w:rPr>
-          <w:rFonts w:ascii="PT Sans" w:hAnsi="PT Sans" w:cs="Times New Roman"/>
-          <w:sz w:val="20"/>
-          <w:szCs w:val="20"/>
-        </w:rPr>
-        <w:t xml:space="preserve"> </w:t>
-      </w:r>
-      <w:r>
-        <w:rPr>
-          <w:rFonts w:ascii="PT Sans" w:hAnsi="PT Sans" w:cs="Times New Roman"/>
-          <w:sz w:val="20"/>
-          <w:szCs w:val="20"/>
-        </w:rPr>
-        <w:t>then</w:t>
-      </w:r>
-      <w:r>
-        <w:rPr>
-          <w:rFonts w:ascii="PT Sans" w:hAnsi="PT Sans" w:cs="Times New Roman"/>
-          <w:sz w:val="20"/>
-          <w:szCs w:val="20"/>
-        </w:rPr>
-        <w:t xml:space="preserve"> display</w:t>
-      </w:r>
-      <w:r>
-        <w:rPr>
-          <w:rFonts w:ascii="PT Sans" w:hAnsi="PT Sans" w:cs="Times New Roman"/>
-          <w:sz w:val="20"/>
-          <w:szCs w:val="20"/>
-        </w:rPr>
-        <w:t>ed</w:t>
-      </w:r>
-      <w:r>
-        <w:rPr>
-          <w:rFonts w:ascii="PT Sans" w:hAnsi="PT Sans" w:cs="Times New Roman"/>
-          <w:sz w:val="20"/>
-          <w:szCs w:val="20"/>
-        </w:rPr>
-        <w:t xml:space="preserve"> a still image background for mobile devices</w:t>
-      </w:r>
-    </w:p>
-    <w:p>
-      <w:pPr>
-        <w:spacing w:line="240" w:lineRule="exact"/>
-        <w:ind w:left="630" w:hanging="630"/>
-        <w:rPr>
-          <w:rFonts w:ascii="PT Sans" w:hAnsi="PT Sans" w:cs="Times New Roman"/>
-          <w:sz w:val="20"/>
-          <w:szCs w:val="20"/>
-        </w:rPr>
-      </w:pPr>
-      <w:r>
-        <w:rPr>
-          <w:rFonts w:ascii="PT Sans" w:eastAsia="Times New Roman" w:hAnsi="PT Sans" w:cs="Arial"/>
-          <w:sz w:val="20"/>
-          <w:szCs w:val="20"/>
-          <w:shd w:val="clear" w:color="auto" w:fill="FFFFFF"/>
-        </w:rPr>
-        <w:t xml:space="preserve">•     </w:t>
-      </w:r>
-      <w:r>
-        <w:rPr>
-          <w:rFonts w:ascii="PT Sans" w:eastAsia="Times New Roman" w:hAnsi="PT Sans" w:cs="Arial"/>
-          <w:sz w:val="20"/>
-          <w:szCs w:val="20"/>
-          <w:shd w:val="clear" w:color="auto" w:fill="FFFFFF"/>
-        </w:rPr>
-        <w:t xml:space="preserve">Created </w:t>
-      </w:r>
-      <w:r>
-        <w:rPr>
-          <w:rFonts w:ascii="PT Sans" w:eastAsia="Times New Roman" w:hAnsi="PT Sans" w:cs="Arial"/>
-          <w:sz w:val="20"/>
-          <w:szCs w:val="20"/>
-          <w:shd w:val="clear" w:color="auto" w:fill="FFFFFF"/>
-        </w:rPr>
-        <w:t xml:space="preserve">a </w:t>
-      </w:r>
-      <w:r>
-        <w:rPr>
-          <w:rFonts w:ascii="PT Sans" w:eastAsia="Times New Roman" w:hAnsi="PT Sans" w:cs="Arial"/>
-          <w:sz w:val="20"/>
-          <w:szCs w:val="20"/>
-          <w:shd w:val="clear" w:color="auto" w:fill="FFFFFF"/>
-        </w:rPr>
-        <w:t xml:space="preserve">subtle effect by </w:t>
-      </w:r>
-      <w:r>
-        <w:rPr>
-          <w:rFonts w:ascii="PT Sans" w:hAnsi="PT Sans" w:cs="Times New Roman"/>
-          <w:sz w:val="20"/>
-          <w:szCs w:val="20"/>
-        </w:rPr>
-        <w:t>blurring</w:t>
-      </w:r>
-      <w:r>
-        <w:rPr>
-          <w:rFonts w:ascii="PT Sans" w:hAnsi="PT Sans" w:cs="Times New Roman"/>
-          <w:sz w:val="20"/>
-          <w:szCs w:val="20"/>
-        </w:rPr>
-        <w:t xml:space="preserve"> </w:t>
-      </w:r>
-      <w:r>
-        <w:rPr>
-          <w:rFonts w:ascii="PT Sans" w:hAnsi="PT Sans" w:cs="Times New Roman"/>
-          <w:sz w:val="20"/>
-          <w:szCs w:val="20"/>
-        </w:rPr>
-        <w:t xml:space="preserve">social media and video control buttons using </w:t>
-      </w:r>
-      <w:r>
-        <w:rPr>
-          <w:rFonts w:ascii="PT Sans" w:hAnsi="PT Sans" w:cs="Times New Roman"/>
-          <w:sz w:val="20"/>
-          <w:szCs w:val="20"/>
-        </w:rPr>
-        <w:t xml:space="preserve">the </w:t>
-      </w:r>
-      <w:r>
-        <w:rPr>
-          <w:rFonts w:ascii="PT Sans" w:hAnsi="PT Sans" w:cs="Times New Roman"/>
-          <w:sz w:val="20"/>
-          <w:szCs w:val="20"/>
-        </w:rPr>
-        <w:t>text-shadow CSS attribute</w:t>
-      </w:r>
-    </w:p>
-    <w:p>
-      <w:pPr>
-        <w:spacing w:line="240" w:lineRule="exact"/>
-        <w:ind w:left="634" w:hanging="634"/>
-        <w:rPr>
-          <w:rFonts w:ascii="PT Sans" w:hAnsi="PT Sans" w:cs="Times New Roman"/>
-          <w:sz w:val="20"/>
-          <w:szCs w:val="20"/>
-        </w:rPr>
-      </w:pPr>
-    </w:p>
-    <w:p>
-      <w:pPr>
-        <w:spacing w:line="240" w:lineRule="exact"/>
-        <w:ind w:left="630" w:hanging="630"/>
-        <w:rPr>
-          <w:rFonts w:ascii="PT Sans" w:hAnsi="PT Sans" w:cs="Times New Roman"/>
-          <w:color w:val="808080" w:themeColor="background1" w:themeShade="80"/>
-          <w:sz w:val="20"/>
-          <w:szCs w:val="20"/>
-        </w:rPr>
-      </w:pPr>
-      <w:r>
-        <w:rPr>
-          <w:rFonts w:ascii="PT Sans" w:hAnsi="PT Sans" w:cs="Times New Roman"/>
-        </w:rPr>
-        <w:t>JavaScript</w:t>
-      </w:r>
-      <w:r>
-        <w:rPr>
-          <w:rFonts w:ascii="PT Sans" w:hAnsi="PT Sans" w:cs="Times New Roman"/>
-        </w:rPr>
-        <w:t xml:space="preserve"> </w:t>
-      </w:r>
-      <w:r>
-        <w:rPr>
-          <w:rFonts w:ascii="PT Sans" w:hAnsi="PT Sans" w:cs="Times New Roman"/>
-        </w:rPr>
-        <w:t>Sandbox.com</w:t>
-      </w:r>
-      <w:r>
-        <w:rPr>
-          <w:rFonts w:ascii="PT Sans" w:hAnsi="PT Sans" w:cs="Times New Roman"/>
-          <w:color w:val="808080" w:themeColor="background1" w:themeShade="80"/>
-          <w:sz w:val="20"/>
-          <w:szCs w:val="20"/>
-        </w:rPr>
-        <w:t xml:space="preserve"> </w:t>
-      </w:r>
-      <w:r>
-        <w:rPr>
-          <w:rFonts w:ascii="PT Sans" w:hAnsi="PT Sans" w:cs="Times New Roman"/>
-          <w:color w:val="808080" w:themeColor="background1" w:themeShade="80"/>
-          <w:sz w:val="20"/>
-          <w:szCs w:val="20"/>
-        </w:rPr>
-        <w:t xml:space="preserve">                                                                                                                          </w:t>
-      </w:r>
-      <w:r>
-        <w:rPr>
-          <w:rFonts w:ascii="PT Sans" w:hAnsi="PT Sans" w:cs="Times New Roman"/>
-          <w:color w:val="808080" w:themeColor="background1" w:themeShade="80"/>
-          <w:sz w:val="20"/>
-          <w:szCs w:val="20"/>
-        </w:rPr>
-        <w:t xml:space="preserve">    </w:t>
-      </w:r>
-      <w:r>
-        <w:rPr>
-          <w:rFonts w:ascii="PT Sans" w:hAnsi="PT Sans" w:cs="Times New Roman"/>
-          <w:color w:val="808080" w:themeColor="background1" w:themeShade="80"/>
-          <w:sz w:val="20"/>
-          <w:szCs w:val="20"/>
-        </w:rPr>
-        <w:t xml:space="preserve">              </w:t>
-      </w:r>
-      <w:r>
-        <w:rPr>
-          <w:rFonts w:ascii="PT Sans" w:hAnsi="PT Sans" w:cs="Times New Roman"/>
-          <w:color w:val="808080" w:themeColor="background1" w:themeShade="80"/>
-          <w:sz w:val="20"/>
-          <w:szCs w:val="20"/>
-        </w:rPr>
-        <w:t>Dec 2014</w:t>
-      </w:r>
-    </w:p>
-    <w:p>
-      <w:pPr>
-        <w:spacing w:line="240" w:lineRule="exact"/>
-        <w:ind w:left="630" w:hanging="630"/>
-        <w:rPr>
-          <w:rFonts w:ascii="PT Sans" w:hAnsi="PT Sans" w:cs="Times New Roman"/>
-          <w:color w:val="808080" w:themeColor="background1" w:themeShade="80"/>
-          <w:sz w:val="20"/>
-          <w:szCs w:val="20"/>
-        </w:rPr>
-      </w:pPr>
-      <w:r>
-        <w:rPr>
-          <w:rFonts w:ascii="PT Sans" w:hAnsi="PT Sans" w:cs="Times New Roman"/>
-          <w:color w:val="808080" w:themeColor="background1" w:themeShade="80"/>
-          <w:sz w:val="20"/>
-          <w:szCs w:val="20"/>
-        </w:rPr>
-        <w:t>github.com/maxplomer/javascript_sandbox</w:t>
-      </w:r>
-    </w:p>
-    <w:p>
-      <w:pPr>
-        <w:spacing w:line="240" w:lineRule="exact"/>
-        <w:ind w:left="630" w:hanging="630"/>
-        <w:rPr>
-          <w:rFonts w:ascii="PT Sans" w:hAnsi="PT Sans" w:cs="Times New Roman"/>
-          <w:sz w:val="20"/>
-          <w:szCs w:val="20"/>
-        </w:rPr>
-      </w:pPr>
-      <w:r>
-        <w:rPr>
-          <w:rFonts w:ascii="PT Sans" w:eastAsia="Times New Roman" w:hAnsi="PT Sans" w:cs="Arial"/>
-          <w:sz w:val="20"/>
-          <w:szCs w:val="20"/>
-          <w:shd w:val="clear" w:color="auto" w:fill="FFFFFF"/>
-        </w:rPr>
-        <w:t xml:space="preserve">•     </w:t>
-      </w:r>
-      <w:r>
-        <w:rPr>
-          <w:rFonts w:ascii="PT Sans" w:hAnsi="PT Sans" w:cs="Times New Roman"/>
-          <w:sz w:val="20"/>
-          <w:szCs w:val="20"/>
-        </w:rPr>
-        <w:t>Constructed</w:t>
-      </w:r>
-      <w:r>
-        <w:rPr>
-          <w:rFonts w:ascii="PT Sans" w:hAnsi="PT Sans" w:cs="Times New Roman"/>
-          <w:sz w:val="20"/>
-          <w:szCs w:val="20"/>
-        </w:rPr>
-        <w:t xml:space="preserve"> online code testing environment</w:t>
-      </w:r>
-      <w:r>
-        <w:rPr>
-          <w:rFonts w:ascii="PT Sans" w:hAnsi="PT Sans" w:cs="Times New Roman"/>
-          <w:sz w:val="20"/>
-          <w:szCs w:val="20"/>
-        </w:rPr>
-        <w:t xml:space="preserve"> using Ruby on Rails and Backbone.js, </w:t>
-      </w:r>
-      <w:r>
-        <w:rPr>
-          <w:rFonts w:ascii="PT Sans" w:hAnsi="PT Sans" w:cs="Times New Roman"/>
-          <w:sz w:val="20"/>
-          <w:szCs w:val="20"/>
-        </w:rPr>
-        <w:t>great</w:t>
-      </w:r>
-      <w:r>
-        <w:rPr>
-          <w:rFonts w:ascii="PT Sans" w:hAnsi="PT Sans" w:cs="Times New Roman"/>
-          <w:sz w:val="20"/>
-          <w:szCs w:val="20"/>
-        </w:rPr>
-        <w:t xml:space="preserve"> for </w:t>
-      </w:r>
-      <w:r>
-        <w:rPr>
-          <w:rFonts w:ascii="PT Sans" w:hAnsi="PT Sans" w:cs="Times New Roman"/>
-          <w:sz w:val="20"/>
-          <w:szCs w:val="20"/>
-        </w:rPr>
-        <w:t xml:space="preserve">evaluating </w:t>
-      </w:r>
-      <w:r>
-        <w:rPr>
-          <w:rFonts w:ascii="PT Sans" w:hAnsi="PT Sans" w:cs="Times New Roman"/>
-          <w:sz w:val="20"/>
-          <w:szCs w:val="20"/>
-        </w:rPr>
-        <w:t>HTML, CSS and JavaScript code</w:t>
-      </w:r>
-      <w:r>
-        <w:rPr>
-          <w:rFonts w:ascii="PT Sans" w:hAnsi="PT Sans" w:cs="Times New Roman"/>
-          <w:sz w:val="20"/>
-          <w:szCs w:val="20"/>
-        </w:rPr>
-        <w:t xml:space="preserve"> in the browser</w:t>
-      </w:r>
-    </w:p>
-    <w:p>
-      <w:pPr>
-        <w:spacing w:line="240" w:lineRule="exact"/>
-        <w:rPr>
-          <w:rFonts w:ascii="PT Sans" w:hAnsi="PT Sans" w:cs="Times New Roman"/>
-          <w:sz w:val="20"/>
-          <w:szCs w:val="20"/>
-        </w:rPr>
-      </w:pPr>
-      <w:r>
-        <w:rPr>
-          <w:rFonts w:ascii="PT Sans" w:eastAsia="Times New Roman" w:hAnsi="PT Sans" w:cs="Arial"/>
-          <w:sz w:val="20"/>
-          <w:szCs w:val="20"/>
-          <w:shd w:val="clear" w:color="auto" w:fill="FFFFFF"/>
-        </w:rPr>
-        <w:t xml:space="preserve">•     </w:t>
-      </w:r>
-      <w:r>
-        <w:rPr>
-          <w:rFonts w:ascii="PT Sans" w:hAnsi="PT Sans" w:cs="Times New Roman"/>
-          <w:sz w:val="20"/>
-          <w:szCs w:val="20"/>
-        </w:rPr>
-        <w:t xml:space="preserve">Architected user authentication </w:t>
-      </w:r>
-      <w:r>
-        <w:rPr>
-          <w:rFonts w:ascii="PT Sans" w:hAnsi="PT Sans" w:cs="Times New Roman"/>
-          <w:sz w:val="20"/>
-          <w:szCs w:val="20"/>
-        </w:rPr>
-        <w:t xml:space="preserve">using </w:t>
-      </w:r>
-      <w:r>
-        <w:rPr>
-          <w:rFonts w:ascii="PT Sans" w:hAnsi="PT Sans" w:cs="Times New Roman"/>
-          <w:sz w:val="20"/>
-          <w:szCs w:val="20"/>
-        </w:rPr>
-        <w:t xml:space="preserve">a </w:t>
-      </w:r>
-      <w:r>
-        <w:rPr>
-          <w:rFonts w:ascii="PT Sans" w:hAnsi="PT Sans" w:cs="Times New Roman"/>
-          <w:sz w:val="20"/>
-          <w:szCs w:val="20"/>
-        </w:rPr>
-        <w:t xml:space="preserve">current_user Rails controller and </w:t>
-      </w:r>
-      <w:r>
-        <w:rPr>
-          <w:rFonts w:ascii="PT Sans" w:hAnsi="PT Sans" w:cs="Times New Roman"/>
-          <w:sz w:val="20"/>
-          <w:szCs w:val="20"/>
-        </w:rPr>
-        <w:t xml:space="preserve">corresponding </w:t>
-      </w:r>
-      <w:r>
-        <w:rPr>
-          <w:rFonts w:ascii="PT Sans" w:hAnsi="PT Sans" w:cs="Times New Roman"/>
-          <w:sz w:val="20"/>
-          <w:szCs w:val="20"/>
-        </w:rPr>
-        <w:t xml:space="preserve">current_user </w:t>
-      </w:r>
-      <w:r>
-        <w:rPr>
-          <w:rFonts w:ascii="PT Sans" w:hAnsi="PT Sans" w:cs="Times New Roman"/>
-          <w:sz w:val="20"/>
-          <w:szCs w:val="20"/>
-        </w:rPr>
-        <w:t>Backbone.js Model</w:t>
-      </w:r>
-      <w:r>
-        <w:rPr>
-          <w:rFonts w:ascii="PT Sans" w:hAnsi="PT Sans" w:cs="Times New Roman"/>
-          <w:sz w:val="20"/>
-          <w:szCs w:val="20"/>
-        </w:rPr>
-        <w:br/>
-      </w:r>
-      <w:r>
-        <w:rPr>
-          <w:rFonts w:ascii="PT Sans" w:eastAsia="Times New Roman" w:hAnsi="PT Sans" w:cs="Arial"/>
-          <w:sz w:val="20"/>
-          <w:szCs w:val="20"/>
-          <w:shd w:val="clear" w:color="auto" w:fill="FFFFFF"/>
-        </w:rPr>
-        <w:t xml:space="preserve">•     </w:t>
-      </w:r>
-      <w:r>
-        <w:rPr>
-          <w:rFonts w:ascii="PT Sans" w:hAnsi="PT Sans" w:cs="Times New Roman"/>
-          <w:sz w:val="20"/>
-          <w:szCs w:val="20"/>
-        </w:rPr>
-        <w:t>Selected</w:t>
-      </w:r>
-      <w:r>
-        <w:rPr>
-          <w:rFonts w:ascii="PT Sans" w:hAnsi="PT Sans" w:cs="Times New Roman"/>
-          <w:sz w:val="20"/>
-          <w:szCs w:val="20"/>
-        </w:rPr>
-        <w:t xml:space="preserve"> </w:t>
-      </w:r>
-      <w:r>
-        <w:rPr>
-          <w:rFonts w:ascii="PT Sans" w:hAnsi="PT Sans" w:cs="Times New Roman"/>
-          <w:sz w:val="20"/>
-          <w:szCs w:val="20"/>
-        </w:rPr>
-        <w:t xml:space="preserve">the </w:t>
-      </w:r>
-      <w:r>
-        <w:rPr>
-          <w:rFonts w:ascii="PT Sans" w:hAnsi="PT Sans" w:cs="Times New Roman"/>
-          <w:sz w:val="20"/>
-          <w:szCs w:val="20"/>
-        </w:rPr>
-        <w:t xml:space="preserve">Bootstrap navbar component to create </w:t>
-      </w:r>
-      <w:r>
-        <w:rPr>
-          <w:rFonts w:ascii="PT Sans" w:hAnsi="PT Sans" w:cs="Times New Roman"/>
-          <w:sz w:val="20"/>
-          <w:szCs w:val="20"/>
-        </w:rPr>
-        <w:t xml:space="preserve">an </w:t>
-      </w:r>
-      <w:r>
-        <w:rPr>
-          <w:rFonts w:ascii="PT Sans" w:hAnsi="PT Sans" w:cs="Times New Roman"/>
-          <w:sz w:val="20"/>
-          <w:szCs w:val="20"/>
-        </w:rPr>
-        <w:t>intuitive site navigation</w:t>
-      </w:r>
-    </w:p>
-    <w:p>
-      <w:pPr>
-        <w:spacing w:line="240" w:lineRule="exact"/>
-        <w:ind w:left="634" w:hanging="634"/>
-        <w:rPr>
-          <w:rFonts w:ascii="PT Sans" w:hAnsi="PT Sans" w:cs="Times New Roman"/>
-          <w:sz w:val="20"/>
-          <w:szCs w:val="20"/>
-        </w:rPr>
-      </w:pPr>
-    </w:p>
-    <w:p>
-      <w:pPr>
-        <w:spacing w:line="240" w:lineRule="exact"/>
-        <w:ind w:left="630" w:hanging="630"/>
-        <w:rPr>
-          <w:rFonts w:ascii="PT Sans" w:hAnsi="PT Sans" w:cs="Times New Roman"/>
-          <w:color w:val="808080" w:themeColor="background1" w:themeShade="80"/>
-          <w:sz w:val="20"/>
-          <w:szCs w:val="20"/>
-        </w:rPr>
-      </w:pPr>
-      <w:r>
-        <w:rPr>
-          <w:rFonts w:ascii="PT Sans" w:hAnsi="PT Sans" w:cs="Times New Roman"/>
-        </w:rPr>
-        <w:t>Real</w:t>
-      </w:r>
-      <w:r>
-        <w:rPr>
-          <w:rFonts w:ascii="PT Sans" w:hAnsi="PT Sans" w:cs="Times New Roman"/>
-        </w:rPr>
-        <w:t xml:space="preserve"> </w:t>
-      </w:r>
-      <w:r>
-        <w:rPr>
-          <w:rFonts w:ascii="PT Sans" w:hAnsi="PT Sans" w:cs="Times New Roman"/>
-        </w:rPr>
-        <w:t>Estate</w:t>
-      </w:r>
-      <w:r>
-        <w:rPr>
-          <w:rFonts w:ascii="PT Sans" w:hAnsi="PT Sans" w:cs="Times New Roman"/>
-        </w:rPr>
-        <w:t xml:space="preserve"> </w:t>
-      </w:r>
-      <w:r>
-        <w:rPr>
-          <w:rFonts w:ascii="PT Sans" w:hAnsi="PT Sans" w:cs="Times New Roman"/>
-        </w:rPr>
-        <w:t>Tracker.co</w:t>
-      </w:r>
-      <w:r>
-        <w:rPr>
-          <w:rFonts w:ascii="PT Sans" w:hAnsi="PT Sans" w:cs="Times New Roman"/>
-          <w:color w:val="808080" w:themeColor="background1" w:themeShade="80"/>
-          <w:sz w:val="20"/>
-          <w:szCs w:val="20"/>
-        </w:rPr>
-        <w:t xml:space="preserve"> </w:t>
-      </w:r>
-      <w:r>
-        <w:rPr>
-          <w:rFonts w:ascii="PT Sans" w:hAnsi="PT Sans" w:cs="Times New Roman"/>
-          <w:color w:val="808080" w:themeColor="background1" w:themeShade="80"/>
-          <w:sz w:val="20"/>
-          <w:szCs w:val="20"/>
-        </w:rPr>
-        <w:t xml:space="preserve">                                                                                   </w:t>
-      </w:r>
-      <w:r>
-        <w:rPr>
-          <w:rFonts w:ascii="PT Sans" w:hAnsi="PT Sans" w:cs="Times New Roman"/>
-          <w:color w:val="808080" w:themeColor="background1" w:themeShade="80"/>
-          <w:sz w:val="20"/>
-          <w:szCs w:val="20"/>
-        </w:rPr>
-        <w:t xml:space="preserve">                                                  </w:t>
-      </w:r>
-      <w:r>
-        <w:rPr>
-          <w:rFonts w:ascii="PT Sans" w:hAnsi="PT Sans" w:cs="Times New Roman"/>
-          <w:color w:val="808080" w:themeColor="background1" w:themeShade="80"/>
-          <w:sz w:val="20"/>
-          <w:szCs w:val="20"/>
-        </w:rPr>
-        <w:t xml:space="preserve">          </w:t>
-      </w:r>
-      <w:r>
-        <w:rPr>
-          <w:rFonts w:ascii="PT Sans" w:hAnsi="PT Sans" w:cs="Times New Roman"/>
-          <w:color w:val="808080" w:themeColor="background1" w:themeShade="80"/>
-          <w:sz w:val="20"/>
-          <w:szCs w:val="20"/>
-        </w:rPr>
-        <w:t>Dec 2014</w:t>
-      </w:r>
-    </w:p>
-    <w:p>
-      <w:pPr>
-        <w:spacing w:line="240" w:lineRule="exact"/>
-        <w:ind w:left="630" w:hanging="630"/>
-        <w:rPr>
-          <w:rFonts w:ascii="PT Sans" w:hAnsi="PT Sans" w:cs="Times New Roman"/>
-          <w:color w:val="808080" w:themeColor="background1" w:themeShade="80"/>
-          <w:sz w:val="20"/>
-          <w:szCs w:val="20"/>
-        </w:rPr>
-      </w:pPr>
-      <w:r>
-        <w:rPr>
-          <w:rFonts w:ascii="PT Sans" w:hAnsi="PT Sans" w:cs="Times New Roman"/>
-          <w:color w:val="808080" w:themeColor="background1" w:themeShade="80"/>
-          <w:sz w:val="20"/>
-          <w:szCs w:val="20"/>
-        </w:rPr>
-        <w:t>github.com/maxplomer/real_estate_tracker</w:t>
-      </w:r>
-    </w:p>
-    <w:p>
-      <w:pPr>
-        <w:spacing w:line="240" w:lineRule="exact"/>
-        <w:ind w:left="630" w:hanging="630"/>
-        <w:rPr>
-          <w:rFonts w:ascii="PT Sans" w:hAnsi="PT Sans" w:cs="Times New Roman"/>
-          <w:sz w:val="20"/>
-          <w:szCs w:val="20"/>
-        </w:rPr>
-      </w:pPr>
-      <w:r>
-        <w:rPr>
-          <w:rFonts w:ascii="PT Sans" w:eastAsia="Times New Roman" w:hAnsi="PT Sans" w:cs="Arial"/>
-          <w:sz w:val="20"/>
-          <w:szCs w:val="20"/>
-          <w:shd w:val="clear" w:color="auto" w:fill="FFFFFF"/>
-        </w:rPr>
-        <w:t xml:space="preserve">•     </w:t>
-      </w:r>
-      <w:r>
-        <w:rPr>
-          <w:rFonts w:ascii="PT Sans" w:hAnsi="PT Sans" w:cs="Times New Roman"/>
-          <w:sz w:val="20"/>
-          <w:szCs w:val="20"/>
-        </w:rPr>
-        <w:t>Presented complex financial analys</w:t>
-      </w:r>
-      <w:r>
-        <w:rPr>
-          <w:rFonts w:ascii="PT Sans" w:hAnsi="PT Sans" w:cs="Times New Roman"/>
-          <w:sz w:val="20"/>
-          <w:szCs w:val="20"/>
-        </w:rPr>
-        <w:t>e</w:t>
-      </w:r>
-      <w:r>
-        <w:rPr>
-          <w:rFonts w:ascii="PT Sans" w:hAnsi="PT Sans" w:cs="Times New Roman"/>
-          <w:sz w:val="20"/>
-          <w:szCs w:val="20"/>
-        </w:rPr>
-        <w:t xml:space="preserve">s for investment properties using instantly updating forms and </w:t>
-      </w:r>
-      <w:r>
-        <w:rPr>
-          <w:rFonts w:ascii="PT Sans" w:hAnsi="PT Sans" w:cs="Times New Roman"/>
-          <w:sz w:val="20"/>
-          <w:szCs w:val="20"/>
-        </w:rPr>
-        <w:t>compel</w:t>
-      </w:r>
-      <w:r>
-        <w:rPr>
-          <w:rFonts w:ascii="PT Sans" w:hAnsi="PT Sans" w:cs="Times New Roman"/>
-          <w:sz w:val="20"/>
-          <w:szCs w:val="20"/>
-        </w:rPr>
-        <w:t>ling</w:t>
-      </w:r>
-      <w:r>
-        <w:rPr>
-          <w:rFonts w:ascii="PT Sans" w:hAnsi="PT Sans" w:cs="Times New Roman"/>
-          <w:sz w:val="20"/>
-          <w:szCs w:val="20"/>
-        </w:rPr>
-        <w:t xml:space="preserve"> </w:t>
-      </w:r>
-      <w:r>
-        <w:rPr>
-          <w:rFonts w:ascii="PT Sans" w:hAnsi="PT Sans" w:cs="Times New Roman"/>
-          <w:sz w:val="20"/>
-          <w:szCs w:val="20"/>
-        </w:rPr>
-        <w:t>diagrams</w:t>
-      </w:r>
-    </w:p>
-    <w:p>
-      <w:pPr>
-        <w:spacing w:line="240" w:lineRule="exact"/>
-        <w:ind w:left="630" w:hanging="630"/>
-        <w:rPr>
-          <w:rFonts w:ascii="PT Sans" w:hAnsi="PT Sans" w:cs="Times New Roman"/>
-          <w:sz w:val="20"/>
-          <w:szCs w:val="20"/>
-        </w:rPr>
-      </w:pPr>
-      <w:r>
-        <w:rPr>
-          <w:rFonts w:ascii="PT Sans" w:eastAsia="Times New Roman" w:hAnsi="PT Sans" w:cs="Arial"/>
-          <w:sz w:val="20"/>
-          <w:szCs w:val="20"/>
-          <w:shd w:val="clear" w:color="auto" w:fill="FFFFFF"/>
-        </w:rPr>
-        <w:t xml:space="preserve">•     </w:t>
-      </w:r>
-      <w:r>
-        <w:rPr>
-          <w:rFonts w:ascii="PT Sans" w:hAnsi="PT Sans" w:cs="Times New Roman"/>
-          <w:sz w:val="20"/>
-          <w:szCs w:val="20"/>
-        </w:rPr>
-        <w:t>Communicate</w:t>
-      </w:r>
-      <w:r>
-        <w:rPr>
-          <w:rFonts w:ascii="PT Sans" w:hAnsi="PT Sans" w:cs="Times New Roman"/>
-          <w:sz w:val="20"/>
-          <w:szCs w:val="20"/>
-        </w:rPr>
-        <w:t>d</w:t>
-      </w:r>
-      <w:r>
-        <w:rPr>
-          <w:rFonts w:ascii="PT Sans" w:hAnsi="PT Sans" w:cs="Times New Roman"/>
-          <w:sz w:val="20"/>
-          <w:szCs w:val="20"/>
-        </w:rPr>
-        <w:t xml:space="preserve"> data to </w:t>
-      </w:r>
-      <w:r>
-        <w:rPr>
-          <w:rFonts w:ascii="PT Sans" w:hAnsi="PT Sans" w:cs="Times New Roman"/>
-          <w:sz w:val="20"/>
-          <w:szCs w:val="20"/>
-        </w:rPr>
-        <w:t>API</w:t>
-      </w:r>
-      <w:r>
-        <w:rPr>
-          <w:rFonts w:ascii="PT Sans" w:hAnsi="PT Sans" w:cs="Times New Roman"/>
-          <w:sz w:val="20"/>
-          <w:szCs w:val="20"/>
-        </w:rPr>
-        <w:t xml:space="preserve"> using jQuery </w:t>
-      </w:r>
-      <w:r>
-        <w:rPr>
-          <w:rFonts w:ascii="PT Sans" w:hAnsi="PT Sans" w:cs="Times New Roman"/>
-          <w:sz w:val="20"/>
-          <w:szCs w:val="20"/>
-        </w:rPr>
-        <w:t>A</w:t>
-      </w:r>
-      <w:r>
-        <w:rPr>
-          <w:rFonts w:ascii="PT Sans" w:hAnsi="PT Sans" w:cs="Times New Roman"/>
-          <w:sz w:val="20"/>
-          <w:szCs w:val="20"/>
-        </w:rPr>
-        <w:t>jax</w:t>
-      </w:r>
-      <w:r>
-        <w:rPr>
-          <w:rFonts w:ascii="PT Sans" w:hAnsi="PT Sans" w:cs="Times New Roman"/>
-          <w:sz w:val="20"/>
-          <w:szCs w:val="20"/>
-        </w:rPr>
-        <w:t xml:space="preserve"> </w:t>
-      </w:r>
-      <w:r>
-        <w:rPr>
-          <w:rFonts w:ascii="PT Sans" w:hAnsi="PT Sans" w:cs="Times New Roman"/>
-          <w:sz w:val="20"/>
-          <w:szCs w:val="20"/>
-        </w:rPr>
-        <w:t>requests</w:t>
-      </w:r>
-      <w:r>
-        <w:rPr>
-          <w:rFonts w:ascii="PT Sans" w:hAnsi="PT Sans" w:cs="Times New Roman"/>
-          <w:sz w:val="20"/>
-          <w:szCs w:val="20"/>
-        </w:rPr>
-        <w:t xml:space="preserve"> </w:t>
-      </w:r>
-      <w:r>
-        <w:rPr>
-          <w:rFonts w:ascii="PT Sans" w:hAnsi="PT Sans" w:cs="Times New Roman"/>
-          <w:sz w:val="20"/>
-          <w:szCs w:val="20"/>
-        </w:rPr>
-        <w:t xml:space="preserve">from </w:t>
-      </w:r>
-      <w:r>
-        <w:rPr>
-          <w:rFonts w:ascii="PT Sans" w:hAnsi="PT Sans" w:cs="Times New Roman"/>
-          <w:sz w:val="20"/>
-          <w:szCs w:val="20"/>
-        </w:rPr>
-        <w:t xml:space="preserve">within </w:t>
-      </w:r>
-      <w:r>
-        <w:rPr>
-          <w:rFonts w:ascii="PT Sans" w:hAnsi="PT Sans" w:cs="Times New Roman"/>
-          <w:sz w:val="20"/>
-          <w:szCs w:val="20"/>
-        </w:rPr>
-        <w:t>the</w:t>
-      </w:r>
-      <w:r>
-        <w:rPr>
-          <w:rFonts w:ascii="PT Sans" w:hAnsi="PT Sans" w:cs="Times New Roman"/>
-          <w:sz w:val="20"/>
-          <w:szCs w:val="20"/>
-        </w:rPr>
-        <w:t xml:space="preserve"> Ruby on Rails </w:t>
-      </w:r>
-      <w:r>
-        <w:rPr>
-          <w:rFonts w:ascii="PT Sans" w:hAnsi="PT Sans" w:cs="Times New Roman"/>
-          <w:sz w:val="20"/>
-          <w:szCs w:val="20"/>
-        </w:rPr>
-        <w:t xml:space="preserve">rendered </w:t>
-      </w:r>
-      <w:r>
-        <w:rPr>
-          <w:rFonts w:ascii="PT Sans" w:hAnsi="PT Sans" w:cs="Times New Roman"/>
-          <w:sz w:val="20"/>
-          <w:szCs w:val="20"/>
-        </w:rPr>
-        <w:t>view</w:t>
-      </w:r>
-    </w:p>
-    <w:p>
-      <w:pPr>
-        <w:spacing w:line="240" w:lineRule="exact"/>
-        <w:rPr>
-          <w:rFonts w:ascii="PT Sans" w:hAnsi="PT Sans" w:cs="Times New Roman"/>
-          <w:sz w:val="20"/>
-          <w:szCs w:val="20"/>
-        </w:rPr>
-      </w:pPr>
-    </w:p>
-    <w:p>
-      <w:pPr>
-        <w:ind w:left="634" w:hanging="634"/>
-        <w:rPr>
-          <w:rFonts w:ascii="PT Sans" w:hAnsi="PT Sans" w:cs="Times New Roman"/>
-          <w:color w:val="808080" w:themeColor="background1" w:themeShade="80"/>
-          <w:sz w:val="20"/>
-          <w:szCs w:val="20"/>
-        </w:rPr>
-      </w:pPr>
-      <w:r>
-        <w:rPr>
-          <w:rFonts w:ascii="PT Sans" w:hAnsi="PT Sans" w:cs="Times New Roman"/>
-        </w:rPr>
-        <w:t>Coding</w:t>
-      </w:r>
-      <w:r>
-        <w:rPr>
-          <w:rFonts w:ascii="PT Sans" w:hAnsi="PT Sans" w:cs="Times New Roman"/>
-        </w:rPr>
-        <w:t xml:space="preserve"> </w:t>
-      </w:r>
-      <w:r>
-        <w:rPr>
-          <w:rFonts w:ascii="PT Sans" w:hAnsi="PT Sans" w:cs="Times New Roman"/>
-        </w:rPr>
-        <w:t>Challenges.co</w:t>
-      </w:r>
-      <w:r>
-        <w:rPr>
-          <w:rFonts w:ascii="PT Sans" w:hAnsi="PT Sans" w:cs="Times New Roman"/>
-          <w:color w:val="808080" w:themeColor="background1" w:themeShade="80"/>
-          <w:sz w:val="20"/>
-          <w:szCs w:val="20"/>
-        </w:rPr>
-        <w:t xml:space="preserve"> </w:t>
-      </w:r>
-      <w:r>
-        <w:rPr>
-          <w:rFonts w:ascii="PT Sans" w:hAnsi="PT Sans" w:cs="Times New Roman"/>
-          <w:color w:val="808080" w:themeColor="background1" w:themeShade="80"/>
-          <w:sz w:val="20"/>
-          <w:szCs w:val="20"/>
-        </w:rPr>
-        <w:t xml:space="preserve">                                                                                                    </w:t>
-      </w:r>
-      <w:r>
-        <w:rPr>
-          <w:rFonts w:ascii="PT Sans" w:hAnsi="PT Sans" w:cs="Times New Roman"/>
-          <w:color w:val="808080" w:themeColor="background1" w:themeShade="80"/>
-          <w:sz w:val="20"/>
-          <w:szCs w:val="20"/>
-        </w:rPr>
-        <w:t xml:space="preserve">                           </w:t>
-      </w:r>
-      <w:r>
-        <w:rPr>
-          <w:rFonts w:ascii="PT Sans" w:hAnsi="PT Sans" w:cs="Times New Roman"/>
-          <w:color w:val="808080" w:themeColor="background1" w:themeShade="80"/>
-          <w:sz w:val="20"/>
-          <w:szCs w:val="20"/>
-        </w:rPr>
-        <w:t xml:space="preserve">                 </w:t>
-      </w:r>
-      <w:r>
-        <w:rPr>
-          <w:rFonts w:ascii="PT Sans" w:hAnsi="PT Sans" w:cs="Times New Roman"/>
-          <w:color w:val="808080" w:themeColor="background1" w:themeShade="80"/>
-          <w:sz w:val="20"/>
-          <w:szCs w:val="20"/>
-        </w:rPr>
-        <w:t>Nov 2014</w:t>
-      </w:r>
-    </w:p>
-    <w:p>
-      <w:pPr>
-        <w:spacing w:line="240" w:lineRule="exact"/>
-        <w:ind w:left="630" w:hanging="630"/>
-        <w:rPr>
-          <w:rFonts w:ascii="PT Sans" w:hAnsi="PT Sans" w:cs="Times New Roman"/>
-          <w:color w:val="808080" w:themeColor="background1" w:themeShade="80"/>
-          <w:sz w:val="20"/>
-          <w:szCs w:val="20"/>
-        </w:rPr>
-      </w:pPr>
-      <w:r>
-        <w:rPr>
-          <w:rFonts w:ascii="PT Sans" w:hAnsi="PT Sans" w:cs="Times New Roman"/>
-          <w:color w:val="808080" w:themeColor="background1" w:themeShade="80"/>
-          <w:sz w:val="20"/>
-          <w:szCs w:val="20"/>
-        </w:rPr>
-        <w:t>github.com/maxplomer/coding_challenges</w:t>
-      </w:r>
-    </w:p>
-    <w:p>
-      <w:pPr>
-        <w:spacing w:line="240" w:lineRule="exact"/>
-        <w:ind w:left="630" w:hanging="630"/>
-        <w:rPr>
-          <w:rFonts w:ascii="PT Sans" w:hAnsi="PT Sans" w:cs="Times New Roman"/>
-          <w:sz w:val="20"/>
-          <w:szCs w:val="20"/>
-        </w:rPr>
-      </w:pPr>
-      <w:r>
-        <w:rPr>
-          <w:rFonts w:ascii="PT Sans" w:eastAsia="Times New Roman" w:hAnsi="PT Sans" w:cs="Arial"/>
-          <w:sz w:val="20"/>
-          <w:szCs w:val="20"/>
-          <w:shd w:val="clear" w:color="auto" w:fill="FFFFFF"/>
-        </w:rPr>
-        <w:t xml:space="preserve">•     </w:t>
-      </w:r>
-      <w:r>
-        <w:rPr>
-          <w:rFonts w:ascii="PT Sans" w:hAnsi="PT Sans" w:cs="Times New Roman"/>
-          <w:sz w:val="20"/>
-          <w:szCs w:val="20"/>
-        </w:rPr>
-        <w:t>Enlisted</w:t>
-      </w:r>
-      <w:r>
-        <w:rPr>
-          <w:rFonts w:ascii="PT Sans" w:hAnsi="PT Sans" w:cs="Times New Roman"/>
-          <w:sz w:val="20"/>
-          <w:szCs w:val="20"/>
-        </w:rPr>
-        <w:t xml:space="preserve"> </w:t>
-      </w:r>
-      <w:r>
-        <w:rPr>
-          <w:rFonts w:ascii="PT Sans" w:hAnsi="PT Sans" w:cs="Times New Roman"/>
-          <w:sz w:val="20"/>
-          <w:szCs w:val="20"/>
-        </w:rPr>
-        <w:t xml:space="preserve">Ruby on Rails </w:t>
-      </w:r>
-      <w:r>
-        <w:rPr>
-          <w:rFonts w:ascii="PT Sans" w:hAnsi="PT Sans" w:cs="Times New Roman"/>
-          <w:sz w:val="20"/>
-          <w:szCs w:val="20"/>
-        </w:rPr>
-        <w:t xml:space="preserve">to create </w:t>
-      </w:r>
-      <w:r>
-        <w:rPr>
-          <w:rFonts w:ascii="PT Sans" w:hAnsi="PT Sans" w:cs="Times New Roman"/>
-          <w:sz w:val="20"/>
-          <w:szCs w:val="20"/>
-        </w:rPr>
-        <w:t xml:space="preserve">a </w:t>
-      </w:r>
-      <w:r>
-        <w:rPr>
-          <w:rFonts w:ascii="PT Sans" w:hAnsi="PT Sans" w:cs="Times New Roman"/>
-          <w:sz w:val="20"/>
-          <w:szCs w:val="20"/>
-        </w:rPr>
-        <w:t>community</w:t>
-      </w:r>
-      <w:r>
-        <w:rPr>
-          <w:rFonts w:ascii="PT Sans" w:hAnsi="PT Sans" w:cs="Times New Roman"/>
-          <w:sz w:val="20"/>
-          <w:szCs w:val="20"/>
-        </w:rPr>
-        <w:t xml:space="preserve"> where users can</w:t>
-      </w:r>
-      <w:r>
-        <w:rPr>
-          <w:rFonts w:ascii="PT Sans" w:hAnsi="PT Sans" w:cs="Times New Roman"/>
-          <w:sz w:val="20"/>
-          <w:szCs w:val="20"/>
-        </w:rPr>
-        <w:t xml:space="preserve"> compete and boost </w:t>
-      </w:r>
-      <w:r>
-        <w:rPr>
-          <w:rFonts w:ascii="PT Sans" w:hAnsi="PT Sans" w:cs="Times New Roman"/>
-          <w:sz w:val="20"/>
-          <w:szCs w:val="20"/>
-        </w:rPr>
-        <w:t>their</w:t>
-      </w:r>
-      <w:r>
-        <w:rPr>
-          <w:rFonts w:ascii="PT Sans" w:hAnsi="PT Sans" w:cs="Times New Roman"/>
-          <w:sz w:val="20"/>
-          <w:szCs w:val="20"/>
-        </w:rPr>
-        <w:t xml:space="preserve"> programming skills</w:t>
-      </w:r>
-    </w:p>
-    <w:p>
-      <w:pPr>
-        <w:spacing w:line="240" w:lineRule="exact"/>
-        <w:ind w:left="630" w:hanging="630"/>
-        <w:rPr>
-          <w:rFonts w:ascii="PT Sans" w:hAnsi="PT Sans" w:cs="Times New Roman"/>
-          <w:sz w:val="20"/>
-          <w:szCs w:val="20"/>
-        </w:rPr>
-      </w:pPr>
-      <w:r>
-        <w:rPr>
-          <w:rFonts w:ascii="PT Sans" w:eastAsia="Times New Roman" w:hAnsi="PT Sans" w:cs="Arial"/>
-          <w:sz w:val="20"/>
-          <w:szCs w:val="20"/>
-          <w:shd w:val="clear" w:color="auto" w:fill="FFFFFF"/>
-        </w:rPr>
-        <w:t xml:space="preserve">•     </w:t>
-      </w:r>
-      <w:r>
-        <w:rPr>
-          <w:rFonts w:ascii="PT Sans" w:hAnsi="PT Sans" w:cs="Times New Roman"/>
-          <w:sz w:val="20"/>
-          <w:szCs w:val="20"/>
-        </w:rPr>
-        <w:t>Harnessed</w:t>
-      </w:r>
-      <w:r>
-        <w:rPr>
-          <w:rFonts w:ascii="PT Sans" w:hAnsi="PT Sans" w:cs="Times New Roman"/>
-          <w:sz w:val="20"/>
-          <w:szCs w:val="20"/>
-        </w:rPr>
-        <w:t xml:space="preserve"> Ace high performance code-</w:t>
-      </w:r>
-      <w:r>
-        <w:rPr>
-          <w:rFonts w:ascii="PT Sans" w:hAnsi="PT Sans" w:cs="Times New Roman"/>
-          <w:sz w:val="20"/>
-          <w:szCs w:val="20"/>
-        </w:rPr>
-        <w:t>editor to deliver code syntax highlighting for Ruby, JavaScript and SQL</w:t>
-      </w:r>
-    </w:p>
-    <w:p>
-      <w:pPr>
-        <w:spacing w:line="240" w:lineRule="exact"/>
-        <w:ind w:left="630" w:hanging="630"/>
-        <w:rPr>
-          <w:rFonts w:ascii="PT Sans" w:hAnsi="PT Sans" w:cs="Times New Roman"/>
-          <w:sz w:val="20"/>
-          <w:szCs w:val="20"/>
-        </w:rPr>
-      </w:pPr>
-      <w:r>
-        <w:rPr>
-          <w:rFonts w:ascii="PT Sans" w:eastAsia="Times New Roman" w:hAnsi="PT Sans" w:cs="Arial"/>
-          <w:sz w:val="20"/>
-          <w:szCs w:val="20"/>
-          <w:shd w:val="clear" w:color="auto" w:fill="FFFFFF"/>
-        </w:rPr>
-        <w:t xml:space="preserve">•     </w:t>
-      </w:r>
-      <w:r>
-        <w:rPr>
-          <w:rFonts w:ascii="PT Sans" w:hAnsi="PT Sans" w:cs="Times New Roman"/>
-          <w:sz w:val="20"/>
-          <w:szCs w:val="20"/>
-        </w:rPr>
-        <w:t>Jailed</w:t>
-      </w:r>
-      <w:r>
-        <w:rPr>
-          <w:rFonts w:ascii="PT Sans" w:hAnsi="PT Sans" w:cs="Times New Roman"/>
-          <w:sz w:val="20"/>
-          <w:szCs w:val="20"/>
-        </w:rPr>
-        <w:t xml:space="preserve"> user-</w:t>
-      </w:r>
-      <w:r>
-        <w:rPr>
-          <w:rFonts w:ascii="PT Sans" w:hAnsi="PT Sans" w:cs="Times New Roman"/>
-          <w:sz w:val="20"/>
-          <w:szCs w:val="20"/>
-        </w:rPr>
-        <w:t xml:space="preserve">submitted code </w:t>
-      </w:r>
-      <w:r>
-        <w:rPr>
-          <w:rFonts w:ascii="PT Sans" w:hAnsi="PT Sans" w:cs="Times New Roman"/>
-          <w:sz w:val="20"/>
-          <w:szCs w:val="20"/>
-        </w:rPr>
-        <w:t xml:space="preserve">as </w:t>
-      </w:r>
-      <w:r>
-        <w:rPr>
-          <w:rFonts w:ascii="PT Sans" w:hAnsi="PT Sans" w:cs="Times New Roman"/>
-          <w:sz w:val="20"/>
-          <w:szCs w:val="20"/>
-        </w:rPr>
-        <w:t>t</w:t>
-      </w:r>
-      <w:r>
-        <w:rPr>
-          <w:rFonts w:ascii="PT Sans" w:hAnsi="PT Sans" w:cs="Times New Roman"/>
-          <w:sz w:val="20"/>
-          <w:szCs w:val="20"/>
-        </w:rPr>
-        <w:t>o only permit safe method calls</w:t>
-      </w:r>
-    </w:p>
-    <w:p>
-      <w:pPr>
-        <w:spacing w:line="240" w:lineRule="exact"/>
-        <w:ind w:left="634" w:hanging="634"/>
-        <w:rPr>
-          <w:rFonts w:ascii="PT Sans" w:hAnsi="PT Sans" w:cs="Times New Roman"/>
-          <w:sz w:val="20"/>
-          <w:szCs w:val="20"/>
-        </w:rPr>
-      </w:pPr>
-    </w:p>
-    <w:p>
-      <w:pPr>
-        <w:spacing w:line="240" w:lineRule="exact"/>
-        <w:ind w:left="630" w:hanging="630"/>
-        <w:rPr>
-          <w:rFonts w:ascii="PT Sans" w:hAnsi="PT Sans" w:cs="Times New Roman"/>
-          <w:color w:val="808080" w:themeColor="background1" w:themeShade="80"/>
-          <w:sz w:val="20"/>
-          <w:szCs w:val="20"/>
-        </w:rPr>
-      </w:pPr>
-      <w:r>
-        <w:rPr>
-          <w:rFonts w:ascii="PT Sans" w:hAnsi="PT Sans" w:cs="Times New Roman"/>
-        </w:rPr>
-        <w:t>Bit</w:t>
-      </w:r>
-      <w:r>
-        <w:rPr>
-          <w:rFonts w:ascii="PT Sans" w:hAnsi="PT Sans" w:cs="Times New Roman"/>
-        </w:rPr>
-        <w:t xml:space="preserve"> </w:t>
-      </w:r>
-      <w:r>
-        <w:rPr>
-          <w:rFonts w:ascii="PT Sans" w:hAnsi="PT Sans" w:cs="Times New Roman"/>
-        </w:rPr>
-        <w:t>Chart.co</w:t>
-      </w:r>
-      <w:r>
-        <w:rPr>
-          <w:rFonts w:ascii="PT Sans" w:hAnsi="PT Sans" w:cs="Times New Roman"/>
-          <w:color w:val="808080" w:themeColor="background1" w:themeShade="80"/>
-          <w:sz w:val="20"/>
-          <w:szCs w:val="20"/>
-        </w:rPr>
-        <w:t xml:space="preserve"> </w:t>
-      </w:r>
-      <w:r>
-        <w:rPr>
-          <w:rFonts w:ascii="PT Sans" w:hAnsi="PT Sans" w:cs="Times New Roman"/>
-          <w:color w:val="808080" w:themeColor="background1" w:themeShade="80"/>
-          <w:sz w:val="20"/>
-          <w:szCs w:val="20"/>
-        </w:rPr>
-        <w:t xml:space="preserve">                                                                                                                 </w:t>
-      </w:r>
-      <w:r>
-        <w:rPr>
-          <w:rFonts w:ascii="PT Sans" w:hAnsi="PT Sans" w:cs="Times New Roman"/>
-          <w:color w:val="808080" w:themeColor="background1" w:themeShade="80"/>
-          <w:sz w:val="20"/>
-          <w:szCs w:val="20"/>
-        </w:rPr>
-        <w:t xml:space="preserve">                            </w:t>
-      </w:r>
-      <w:r>
-        <w:rPr>
-          <w:rFonts w:ascii="PT Sans" w:hAnsi="PT Sans" w:cs="Times New Roman"/>
-          <w:color w:val="808080" w:themeColor="background1" w:themeShade="80"/>
-          <w:sz w:val="20"/>
-          <w:szCs w:val="20"/>
-        </w:rPr>
-        <w:t xml:space="preserve">                      </w:t>
-      </w:r>
-      <w:r>
-        <w:rPr>
-          <w:rFonts w:ascii="PT Sans" w:hAnsi="PT Sans" w:cs="Times New Roman"/>
-          <w:color w:val="808080" w:themeColor="background1" w:themeShade="80"/>
-          <w:sz w:val="20"/>
-          <w:szCs w:val="20"/>
-        </w:rPr>
-        <w:t>Nov 2014</w:t>
-      </w:r>
-    </w:p>
-    <w:p>
-      <w:pPr>
-        <w:spacing w:line="240" w:lineRule="exact"/>
-        <w:ind w:left="630" w:hanging="630"/>
-        <w:rPr>
-          <w:rFonts w:ascii="PT Sans" w:hAnsi="PT Sans" w:cs="Times New Roman"/>
-          <w:color w:val="808080" w:themeColor="background1" w:themeShade="80"/>
-          <w:sz w:val="20"/>
-          <w:szCs w:val="20"/>
-        </w:rPr>
-      </w:pPr>
-      <w:r>
-        <w:rPr>
-          <w:rFonts w:ascii="PT Sans" w:hAnsi="PT Sans" w:cs="Times New Roman"/>
-          <w:color w:val="808080" w:themeColor="background1" w:themeShade="80"/>
-          <w:sz w:val="20"/>
-          <w:szCs w:val="20"/>
-        </w:rPr>
-        <w:t>github.com/maxplomer/finance-clone</w:t>
-      </w:r>
-    </w:p>
-    <w:p>
-      <w:pPr>
-        <w:spacing w:line="240" w:lineRule="exact"/>
-        <w:ind w:left="630" w:hanging="630"/>
-        <w:rPr>
-          <w:rFonts w:ascii="PT Sans" w:hAnsi="PT Sans" w:cs="Times New Roman"/>
-          <w:sz w:val="20"/>
-          <w:szCs w:val="20"/>
-        </w:rPr>
-      </w:pPr>
-      <w:r>
-        <w:rPr>
-          <w:rFonts w:ascii="PT Sans" w:eastAsia="Times New Roman" w:hAnsi="PT Sans" w:cs="Arial"/>
-          <w:sz w:val="20"/>
-          <w:szCs w:val="20"/>
-          <w:shd w:val="clear" w:color="auto" w:fill="FFFFFF"/>
-        </w:rPr>
-        <w:t xml:space="preserve">•     </w:t>
-      </w:r>
-      <w:r>
-        <w:rPr>
-          <w:rFonts w:ascii="PT Sans" w:hAnsi="PT Sans" w:cs="Times New Roman"/>
-          <w:sz w:val="20"/>
-          <w:szCs w:val="20"/>
-        </w:rPr>
-        <w:t xml:space="preserve">Built </w:t>
-      </w:r>
-      <w:r>
-        <w:rPr>
-          <w:rFonts w:ascii="PT Sans" w:hAnsi="PT Sans" w:cs="Times New Roman"/>
-          <w:sz w:val="20"/>
-          <w:szCs w:val="20"/>
-        </w:rPr>
-        <w:t xml:space="preserve">stock investing competition </w:t>
-      </w:r>
-      <w:r>
-        <w:rPr>
-          <w:rFonts w:ascii="PT Sans" w:hAnsi="PT Sans" w:cs="Times New Roman"/>
-          <w:sz w:val="20"/>
-          <w:szCs w:val="20"/>
-        </w:rPr>
-        <w:t>application usin</w:t>
-      </w:r>
-      <w:r>
-        <w:rPr>
-          <w:rFonts w:ascii="PT Sans" w:hAnsi="PT Sans" w:cs="Times New Roman"/>
-          <w:sz w:val="20"/>
-          <w:szCs w:val="20"/>
-        </w:rPr>
-        <w:t>g Ruby on Rails and Backbone.js</w:t>
-      </w:r>
-      <w:r>
-        <w:rPr>
-          <w:rFonts w:ascii="PT Sans" w:hAnsi="PT Sans" w:cs="Times New Roman"/>
-          <w:sz w:val="20"/>
-          <w:szCs w:val="20"/>
-        </w:rPr>
-        <w:t xml:space="preserve">; </w:t>
-      </w:r>
-      <w:r>
-        <w:rPr>
-          <w:rFonts w:ascii="PT Sans" w:hAnsi="PT Sans" w:cs="Times New Roman"/>
-          <w:sz w:val="20"/>
-          <w:szCs w:val="20"/>
-        </w:rPr>
-        <w:t xml:space="preserve">a </w:t>
-      </w:r>
-      <w:r>
-        <w:rPr>
-          <w:rFonts w:ascii="PT Sans" w:hAnsi="PT Sans" w:cs="Times New Roman"/>
-          <w:sz w:val="20"/>
-          <w:szCs w:val="20"/>
-        </w:rPr>
-        <w:t>pure R</w:t>
-      </w:r>
-      <w:r>
-        <w:rPr>
-          <w:rFonts w:ascii="PT Sans" w:hAnsi="PT Sans" w:cs="Times New Roman"/>
-          <w:sz w:val="20"/>
-          <w:szCs w:val="20"/>
-        </w:rPr>
-        <w:t>ails version was also created</w:t>
-      </w:r>
-    </w:p>
-    <w:p>
-      <w:pPr>
-        <w:spacing w:line="240" w:lineRule="exact"/>
-        <w:ind w:left="630" w:hanging="630"/>
-        <w:rPr>
-          <w:rFonts w:ascii="PT Sans" w:hAnsi="PT Sans" w:cs="Times New Roman"/>
-          <w:sz w:val="20"/>
-          <w:szCs w:val="20"/>
-        </w:rPr>
-      </w:pPr>
-      <w:r>
-        <w:rPr>
-          <w:rFonts w:ascii="PT Sans" w:eastAsia="Times New Roman" w:hAnsi="PT Sans" w:cs="Arial"/>
-          <w:sz w:val="20"/>
-          <w:szCs w:val="20"/>
-          <w:shd w:val="clear" w:color="auto" w:fill="FFFFFF"/>
-        </w:rPr>
-        <w:t xml:space="preserve">•     </w:t>
-      </w:r>
-      <w:r>
-        <w:rPr>
-          <w:rFonts w:ascii="PT Sans" w:hAnsi="PT Sans" w:cs="Times New Roman"/>
-          <w:sz w:val="20"/>
-          <w:szCs w:val="20"/>
-        </w:rPr>
-        <w:t xml:space="preserve">Applied Heroku scheduler and market_beat ruby gem to </w:t>
-      </w:r>
-      <w:r>
-        <w:rPr>
-          <w:rFonts w:ascii="PT Sans" w:hAnsi="PT Sans" w:cs="Times New Roman"/>
-          <w:sz w:val="20"/>
-          <w:szCs w:val="20"/>
-        </w:rPr>
-        <w:t>save</w:t>
-      </w:r>
-      <w:r>
-        <w:rPr>
-          <w:rFonts w:ascii="PT Sans" w:hAnsi="PT Sans" w:cs="Times New Roman"/>
-          <w:sz w:val="20"/>
-          <w:szCs w:val="20"/>
-        </w:rPr>
-        <w:t xml:space="preserve"> stock market quotes to </w:t>
-      </w:r>
-      <w:r>
-        <w:rPr>
-          <w:rFonts w:ascii="PT Sans" w:hAnsi="PT Sans" w:cs="Times New Roman"/>
-          <w:sz w:val="20"/>
-          <w:szCs w:val="20"/>
-        </w:rPr>
-        <w:t xml:space="preserve">a </w:t>
-      </w:r>
-      <w:r>
-        <w:rPr>
-          <w:rFonts w:ascii="PT Sans" w:hAnsi="PT Sans" w:cs="Times New Roman"/>
-          <w:sz w:val="20"/>
-          <w:szCs w:val="20"/>
-        </w:rPr>
-        <w:t xml:space="preserve">PostgreSQL </w:t>
-      </w:r>
-      <w:r>
-        <w:rPr>
-          <w:rFonts w:ascii="PT Sans" w:hAnsi="PT Sans" w:cs="Times New Roman"/>
-          <w:sz w:val="20"/>
-          <w:szCs w:val="20"/>
-        </w:rPr>
-        <w:t>database</w:t>
-      </w:r>
-    </w:p>
-    <w:p>
-      <w:pPr>
-        <w:spacing w:line="240" w:lineRule="exact"/>
-        <w:ind w:left="630" w:hanging="630"/>
-        <w:rPr>
-          <w:rFonts w:ascii="PT Sans" w:hAnsi="PT Sans" w:cs="Times New Roman"/>
-          <w:sz w:val="20"/>
-          <w:szCs w:val="20"/>
-        </w:rPr>
-      </w:pPr>
-      <w:r>
-        <w:rPr>
-          <w:rFonts w:ascii="PT Sans" w:eastAsia="Times New Roman" w:hAnsi="PT Sans" w:cs="Arial"/>
-          <w:sz w:val="20"/>
-          <w:szCs w:val="20"/>
-          <w:shd w:val="clear" w:color="auto" w:fill="FFFFFF"/>
-        </w:rPr>
-        <w:t xml:space="preserve">•     </w:t>
-      </w:r>
-      <w:r>
-        <w:rPr>
-          <w:rFonts w:ascii="PT Sans" w:hAnsi="PT Sans" w:cs="Times New Roman"/>
-          <w:sz w:val="20"/>
-          <w:szCs w:val="20"/>
-        </w:rPr>
-        <w:t>Graphed</w:t>
-      </w:r>
-      <w:r>
-        <w:rPr>
-          <w:rFonts w:ascii="PT Sans" w:hAnsi="PT Sans" w:cs="Times New Roman"/>
-          <w:sz w:val="20"/>
-          <w:szCs w:val="20"/>
-        </w:rPr>
-        <w:t xml:space="preserve"> user portfolio performance using</w:t>
-      </w:r>
-      <w:r>
-        <w:rPr>
-          <w:rFonts w:ascii="PT Sans" w:hAnsi="PT Sans" w:cs="Times New Roman"/>
-          <w:sz w:val="20"/>
-          <w:szCs w:val="20"/>
-        </w:rPr>
-        <w:t xml:space="preserve"> </w:t>
-      </w:r>
-      <w:r>
-        <w:rPr>
-          <w:rFonts w:ascii="PT Sans" w:hAnsi="PT Sans" w:cs="Times New Roman"/>
-          <w:sz w:val="20"/>
-          <w:szCs w:val="20"/>
-        </w:rPr>
-        <w:t>H</w:t>
-      </w:r>
-      <w:r>
-        <w:rPr>
-          <w:rFonts w:ascii="PT Sans" w:hAnsi="PT Sans" w:cs="Times New Roman"/>
-          <w:sz w:val="20"/>
-          <w:szCs w:val="20"/>
-        </w:rPr>
-        <w:t>ighc</w:t>
-      </w:r>
-      <w:r>
-        <w:rPr>
-          <w:rFonts w:ascii="PT Sans" w:hAnsi="PT Sans" w:cs="Times New Roman"/>
-          <w:sz w:val="20"/>
-          <w:szCs w:val="20"/>
-        </w:rPr>
-        <w:t>harts</w:t>
-      </w:r>
-      <w:r>
-        <w:rPr>
-          <w:rFonts w:ascii="PT Sans" w:hAnsi="PT Sans" w:cs="Times New Roman"/>
-          <w:sz w:val="20"/>
-          <w:szCs w:val="20"/>
-        </w:rPr>
-        <w:t xml:space="preserve"> pure JavaScript</w:t>
-      </w:r>
-      <w:r>
-        <w:rPr>
-          <w:rFonts w:ascii="PT Sans" w:hAnsi="PT Sans" w:cs="Times New Roman"/>
-          <w:sz w:val="20"/>
-          <w:szCs w:val="20"/>
-        </w:rPr>
-        <w:t xml:space="preserve"> </w:t>
-      </w:r>
-      <w:r>
-        <w:rPr>
-          <w:rFonts w:ascii="PT Sans" w:hAnsi="PT Sans" w:cs="Times New Roman"/>
-          <w:sz w:val="20"/>
-          <w:szCs w:val="20"/>
-        </w:rPr>
-        <w:t>library</w:t>
-      </w:r>
-      <w:r>
-        <w:rPr>
-          <w:rFonts w:ascii="PT Sans" w:hAnsi="PT Sans" w:cs="Times New Roman"/>
-          <w:sz w:val="20"/>
-          <w:szCs w:val="20"/>
-        </w:rPr>
-        <w:t>;</w:t>
-      </w:r>
-      <w:r>
-        <w:rPr>
-          <w:rFonts w:ascii="PT Sans" w:hAnsi="PT Sans" w:cs="Times New Roman"/>
-          <w:sz w:val="20"/>
-          <w:szCs w:val="20"/>
-        </w:rPr>
-        <w:t xml:space="preserve"> </w:t>
-      </w:r>
-      <w:r>
-        <w:rPr>
-          <w:rFonts w:ascii="PT Sans" w:hAnsi="PT Sans" w:cs="Times New Roman"/>
-          <w:sz w:val="20"/>
-          <w:szCs w:val="20"/>
-        </w:rPr>
-        <w:t>calculated</w:t>
-      </w:r>
-      <w:r>
-        <w:rPr>
-          <w:rFonts w:ascii="PT Sans" w:hAnsi="PT Sans" w:cs="Times New Roman"/>
-          <w:sz w:val="20"/>
-          <w:szCs w:val="20"/>
-        </w:rPr>
-        <w:t xml:space="preserve"> chart data using algorithm optimized for </w:t>
-      </w:r>
-      <w:r>
-        <w:rPr>
-          <w:rFonts w:ascii="PT Sans" w:hAnsi="PT Sans" w:cs="Times New Roman"/>
-          <w:sz w:val="20"/>
-          <w:szCs w:val="20"/>
-        </w:rPr>
-        <w:t>least</w:t>
-      </w:r>
-      <w:r>
-        <w:rPr>
-          <w:rFonts w:ascii="PT Sans" w:hAnsi="PT Sans" w:cs="Times New Roman"/>
-          <w:sz w:val="20"/>
-          <w:szCs w:val="20"/>
-        </w:rPr>
-        <w:t xml:space="preserve"> SQL queries</w:t>
-      </w:r>
-    </w:p>
-    <w:p>
-      <w:pPr>
-        <w:spacing w:line="240" w:lineRule="exact"/>
-        <w:ind w:left="634" w:hanging="634"/>
-        <w:rPr>
-          <w:rFonts w:ascii="PT Sans" w:hAnsi="PT Sans" w:cs="Times New Roman"/>
-          <w:sz w:val="20"/>
-          <w:szCs w:val="20"/>
-        </w:rPr>
-      </w:pPr>
-    </w:p>
-    <w:p>
-      <w:pPr>
-        <w:spacing w:line="240" w:lineRule="exact"/>
-        <w:ind w:left="630" w:hanging="630"/>
-        <w:rPr>
-          <w:rFonts w:ascii="PT Sans" w:hAnsi="PT Sans" w:cs="Times New Roman"/>
-          <w:color w:val="808080" w:themeColor="background1" w:themeShade="80"/>
-          <w:sz w:val="20"/>
-          <w:szCs w:val="20"/>
-        </w:rPr>
-      </w:pPr>
-      <w:r>
-        <w:rPr>
-          <w:rFonts w:ascii="PT Sans" w:hAnsi="PT Sans" w:cs="Times New Roman"/>
-        </w:rPr>
-        <w:t>Clean Fuel Chemical Kinetics</w:t>
-      </w:r>
-      <w:r>
-        <w:rPr>
-          <w:rFonts w:ascii="PT Sans" w:hAnsi="PT Sans" w:cs="Times New Roman"/>
-          <w:color w:val="808080" w:themeColor="background1" w:themeShade="80"/>
-          <w:sz w:val="20"/>
-          <w:szCs w:val="20"/>
-        </w:rPr>
-        <w:t xml:space="preserve"> </w:t>
-      </w:r>
-      <w:r>
-        <w:rPr>
-          <w:rFonts w:ascii="PT Sans" w:hAnsi="PT Sans" w:cs="Times New Roman"/>
-          <w:color w:val="808080" w:themeColor="background1" w:themeShade="80"/>
-          <w:sz w:val="20"/>
-          <w:szCs w:val="20"/>
-        </w:rPr>
-        <w:t xml:space="preserve">                                                                                                              </w:t>
-      </w:r>
-      <w:r>
-        <w:rPr>
-          <w:rFonts w:ascii="PT Sans" w:hAnsi="PT Sans" w:cs="Times New Roman"/>
-          <w:color w:val="808080" w:themeColor="background1" w:themeShade="80"/>
-          <w:sz w:val="20"/>
-          <w:szCs w:val="20"/>
-        </w:rPr>
-        <w:t xml:space="preserve">June 2013 - Dec 2013 </w:t>
-      </w:r>
-    </w:p>
-    <w:p>
-      <w:pPr>
-        <w:spacing w:line="240" w:lineRule="exact"/>
-        <w:ind w:left="630" w:hanging="630"/>
-        <w:rPr>
-          <w:rFonts w:ascii="PT Sans" w:hAnsi="PT Sans" w:cs="Times New Roman"/>
-          <w:color w:val="808080" w:themeColor="background1" w:themeShade="80"/>
-          <w:sz w:val="20"/>
-          <w:szCs w:val="20"/>
-        </w:rPr>
-      </w:pPr>
-      <w:r>
-        <w:rPr>
-          <w:rFonts w:ascii="PT Sans" w:hAnsi="PT Sans" w:cs="Times New Roman"/>
-          <w:color w:val="808080" w:themeColor="background1" w:themeShade="80"/>
-          <w:sz w:val="20"/>
-          <w:szCs w:val="20"/>
-        </w:rPr>
-        <w:t>combustionhelp.com</w:t>
-      </w:r>
-    </w:p>
-    <w:p>
-      <w:pPr>
-        <w:spacing w:line="240" w:lineRule="exact"/>
-        <w:ind w:left="630" w:hanging="630"/>
-        <w:rPr>
-          <w:rFonts w:ascii="PT Sans" w:hAnsi="PT Sans" w:cs="Times New Roman"/>
-          <w:sz w:val="20"/>
-          <w:szCs w:val="20"/>
-        </w:rPr>
-      </w:pPr>
-      <w:r>
-        <w:rPr>
-          <w:rFonts w:ascii="PT Sans" w:eastAsia="Times New Roman" w:hAnsi="PT Sans" w:cs="Arial"/>
-          <w:sz w:val="20"/>
-          <w:szCs w:val="20"/>
-          <w:shd w:val="clear" w:color="auto" w:fill="FFFFFF"/>
-        </w:rPr>
-        <w:t xml:space="preserve">•     </w:t>
-      </w:r>
-      <w:r>
-        <w:rPr>
-          <w:rFonts w:ascii="PT Sans" w:hAnsi="PT Sans" w:cs="Times New Roman"/>
-          <w:sz w:val="20"/>
-          <w:szCs w:val="20"/>
-        </w:rPr>
-        <w:t xml:space="preserve">Programmed simplified chemical kinetics software package </w:t>
-      </w:r>
-      <w:r>
-        <w:rPr>
-          <w:rFonts w:ascii="PT Sans" w:hAnsi="PT Sans" w:cs="Times New Roman"/>
-          <w:sz w:val="20"/>
-          <w:szCs w:val="20"/>
-        </w:rPr>
-        <w:t>in</w:t>
-      </w:r>
-      <w:r>
-        <w:rPr>
-          <w:rFonts w:ascii="PT Sans" w:hAnsi="PT Sans" w:cs="Times New Roman"/>
-          <w:sz w:val="20"/>
-          <w:szCs w:val="20"/>
-        </w:rPr>
-        <w:t xml:space="preserve"> </w:t>
-      </w:r>
-      <w:r>
-        <w:rPr>
-          <w:rFonts w:ascii="PT Sans" w:hAnsi="PT Sans" w:cs="Times New Roman"/>
-          <w:sz w:val="20"/>
-          <w:szCs w:val="20"/>
-        </w:rPr>
-        <w:t>MATLAB</w:t>
-      </w:r>
-      <w:r>
-        <w:rPr>
-          <w:rFonts w:ascii="PT Sans" w:hAnsi="PT Sans" w:cs="Times New Roman"/>
-          <w:sz w:val="20"/>
-          <w:szCs w:val="20"/>
-        </w:rPr>
-        <w:t>;</w:t>
-      </w:r>
-      <w:r>
-        <w:rPr>
-          <w:rFonts w:ascii="PT Sans" w:hAnsi="PT Sans" w:cs="Times New Roman"/>
-          <w:sz w:val="20"/>
-          <w:szCs w:val="20"/>
-        </w:rPr>
-        <w:t xml:space="preserve"> </w:t>
-      </w:r>
-      <w:r>
-        <w:rPr>
-          <w:rFonts w:ascii="PT Sans" w:hAnsi="PT Sans" w:cs="Times New Roman"/>
-          <w:sz w:val="20"/>
-          <w:szCs w:val="20"/>
-        </w:rPr>
-        <w:t xml:space="preserve">a </w:t>
-      </w:r>
-      <w:r>
-        <w:rPr>
-          <w:rFonts w:ascii="PT Sans" w:hAnsi="PT Sans" w:cs="Times New Roman"/>
-          <w:sz w:val="20"/>
-          <w:szCs w:val="20"/>
-        </w:rPr>
-        <w:t xml:space="preserve">version using </w:t>
-      </w:r>
-      <w:r>
-        <w:rPr>
-          <w:rFonts w:ascii="PT Sans" w:hAnsi="PT Sans" w:cs="Times New Roman"/>
-          <w:sz w:val="20"/>
-          <w:szCs w:val="20"/>
-        </w:rPr>
-        <w:t xml:space="preserve">hybrid of GNU Octave and </w:t>
-      </w:r>
-      <w:r>
-        <w:rPr>
-          <w:rFonts w:ascii="PT Sans" w:hAnsi="PT Sans" w:cs="Times New Roman"/>
-          <w:sz w:val="20"/>
-          <w:szCs w:val="20"/>
-        </w:rPr>
-        <w:t xml:space="preserve">Fortran </w:t>
-      </w:r>
-      <w:r>
-        <w:rPr>
-          <w:rFonts w:ascii="PT Sans" w:hAnsi="PT Sans" w:cs="Times New Roman"/>
-          <w:sz w:val="20"/>
-          <w:szCs w:val="20"/>
-        </w:rPr>
-        <w:t>was also created</w:t>
-      </w:r>
-    </w:p>
-    <w:p>
-      <w:pPr>
-        <w:spacing w:line="240" w:lineRule="exact"/>
-        <w:ind w:left="630" w:hanging="630"/>
-        <w:rPr>
-          <w:rFonts w:ascii="PT Sans" w:hAnsi="PT Sans" w:cs="Times New Roman"/>
-          <w:sz w:val="20"/>
-          <w:szCs w:val="20"/>
-        </w:rPr>
-      </w:pPr>
-      <w:r>
-        <w:rPr>
-          <w:rFonts w:ascii="PT Sans" w:eastAsia="Times New Roman" w:hAnsi="PT Sans" w:cs="Arial"/>
-          <w:sz w:val="20"/>
-          <w:szCs w:val="20"/>
-          <w:shd w:val="clear" w:color="auto" w:fill="FFFFFF"/>
-        </w:rPr>
-        <w:t xml:space="preserve">•     </w:t>
-      </w:r>
-      <w:r>
-        <w:rPr>
-          <w:rFonts w:ascii="PT Sans" w:hAnsi="PT Sans" w:cs="Times New Roman"/>
-          <w:sz w:val="20"/>
-          <w:szCs w:val="20"/>
-        </w:rPr>
-        <w:t>Investigated</w:t>
-      </w:r>
-      <w:r>
-        <w:rPr>
-          <w:rFonts w:ascii="PT Sans" w:hAnsi="PT Sans" w:cs="Times New Roman"/>
-          <w:sz w:val="20"/>
-          <w:szCs w:val="20"/>
-        </w:rPr>
-        <w:t xml:space="preserve"> </w:t>
-      </w:r>
-      <w:r>
-        <w:rPr>
-          <w:rFonts w:ascii="PT Sans" w:hAnsi="PT Sans" w:cs="Times New Roman"/>
-          <w:sz w:val="20"/>
-          <w:szCs w:val="20"/>
-        </w:rPr>
-        <w:t xml:space="preserve">CHEMKIN-II mechanism format, </w:t>
-      </w:r>
-      <w:r>
-        <w:rPr>
-          <w:rFonts w:ascii="PT Sans" w:hAnsi="PT Sans" w:cs="Times New Roman"/>
-          <w:sz w:val="20"/>
-          <w:szCs w:val="20"/>
-        </w:rPr>
-        <w:t xml:space="preserve">Arrhenius/Lindeman/Troe form reactions, calculating thermodynamic data from </w:t>
-      </w:r>
-      <w:r>
-        <w:rPr>
-          <w:rFonts w:ascii="PT Sans" w:hAnsi="PT Sans" w:cs="Times New Roman"/>
-          <w:sz w:val="20"/>
-          <w:szCs w:val="20"/>
-        </w:rPr>
-        <w:t>NASA polynomials</w:t>
-      </w:r>
-      <w:r>
-        <w:rPr>
-          <w:rFonts w:ascii="PT Sans" w:hAnsi="PT Sans" w:cs="Times New Roman"/>
-          <w:sz w:val="20"/>
-          <w:szCs w:val="20"/>
-        </w:rPr>
-        <w:t>,</w:t>
-      </w:r>
-      <w:r>
-        <w:rPr>
-          <w:rFonts w:ascii="PT Sans" w:hAnsi="PT Sans" w:cs="Times New Roman"/>
-          <w:sz w:val="20"/>
-          <w:szCs w:val="20"/>
-        </w:rPr>
-        <w:t xml:space="preserve"> programming language speeds and license costs</w:t>
-      </w:r>
-    </w:p>
-    <w:p>
-      <w:pPr>
-        <w:spacing w:line="240" w:lineRule="exact"/>
-        <w:ind w:left="630" w:hanging="630"/>
-        <w:rPr>
-          <w:rFonts w:ascii="PT Sans" w:hAnsi="PT Sans" w:cs="Times New Roman"/>
-          <w:sz w:val="20"/>
-          <w:szCs w:val="20"/>
-        </w:rPr>
-      </w:pPr>
-      <w:r>
-        <w:rPr>
-          <w:rFonts w:ascii="PT Sans" w:eastAsia="Times New Roman" w:hAnsi="PT Sans" w:cs="Arial"/>
-          <w:sz w:val="20"/>
-          <w:szCs w:val="20"/>
-          <w:shd w:val="clear" w:color="auto" w:fill="FFFFFF"/>
-        </w:rPr>
-        <w:t xml:space="preserve">•     </w:t>
-      </w:r>
-      <w:r>
-        <w:rPr>
-          <w:rFonts w:ascii="PT Sans" w:hAnsi="PT Sans" w:cs="Times New Roman"/>
-          <w:sz w:val="20"/>
-          <w:szCs w:val="20"/>
-        </w:rPr>
-        <w:t>Applied</w:t>
-      </w:r>
-      <w:r>
-        <w:rPr>
-          <w:rFonts w:ascii="PT Sans" w:hAnsi="PT Sans" w:cs="Times New Roman"/>
-          <w:sz w:val="20"/>
-          <w:szCs w:val="20"/>
-        </w:rPr>
-        <w:t xml:space="preserve"> </w:t>
-      </w:r>
-      <w:r>
-        <w:rPr>
-          <w:rFonts w:ascii="PT Sans" w:hAnsi="PT Sans" w:cs="Times New Roman"/>
-          <w:sz w:val="20"/>
-          <w:szCs w:val="20"/>
-        </w:rPr>
-        <w:t xml:space="preserve">MATLAB </w:t>
-      </w:r>
-      <w:r>
-        <w:rPr>
-          <w:rFonts w:ascii="PT Sans" w:hAnsi="PT Sans" w:cs="Times New Roman"/>
-          <w:sz w:val="20"/>
-          <w:szCs w:val="20"/>
-        </w:rPr>
-        <w:t xml:space="preserve">profiler to improve </w:t>
-      </w:r>
-      <w:r>
-        <w:rPr>
-          <w:rFonts w:ascii="PT Sans" w:hAnsi="PT Sans" w:cs="Times New Roman"/>
-          <w:sz w:val="20"/>
-          <w:szCs w:val="20"/>
-        </w:rPr>
-        <w:t xml:space="preserve">program </w:t>
-      </w:r>
-      <w:r>
-        <w:rPr>
-          <w:rFonts w:ascii="PT Sans" w:hAnsi="PT Sans" w:cs="Times New Roman"/>
-          <w:sz w:val="20"/>
-          <w:szCs w:val="20"/>
-        </w:rPr>
-        <w:t>inefficiencies; time to converge constant volume reactor</w:t>
-      </w:r>
-      <w:r>
-        <w:rPr>
-          <w:rFonts w:ascii="PT Sans" w:hAnsi="PT Sans" w:cs="Times New Roman"/>
-          <w:sz w:val="20"/>
-          <w:szCs w:val="20"/>
-        </w:rPr>
-        <w:t xml:space="preserve"> with methane fuel</w:t>
-      </w:r>
-      <w:r>
-        <w:rPr>
-          <w:rFonts w:ascii="PT Sans" w:hAnsi="PT Sans" w:cs="Times New Roman"/>
-          <w:sz w:val="20"/>
-          <w:szCs w:val="20"/>
-        </w:rPr>
-        <w:t xml:space="preserve"> was reduced from 619 sec</w:t>
-      </w:r>
-      <w:r>
-        <w:rPr>
-          <w:rFonts w:ascii="PT Sans" w:hAnsi="PT Sans" w:cs="Times New Roman"/>
-          <w:sz w:val="20"/>
-          <w:szCs w:val="20"/>
-        </w:rPr>
-        <w:t xml:space="preserve"> to 0.8 sec</w:t>
-      </w:r>
-    </w:p>
-    <w:p>
-      <w:pPr>
-        <w:spacing w:line="240" w:lineRule="exact"/>
-        <w:ind w:left="634" w:hanging="634"/>
-        <w:rPr>
-          <w:rFonts w:ascii="PT Sans" w:hAnsi="PT Sans" w:cs="Times New Roman"/>
-          <w:sz w:val="20"/>
-          <w:szCs w:val="20"/>
-        </w:rPr>
-      </w:pPr>
-    </w:p>
-    <w:p>
-      <w:pPr>
-        <w:ind w:left="634" w:hanging="634"/>
-        <w:rPr>
-          <w:rFonts w:ascii="PT Sans" w:hAnsi="PT Sans" w:cs="Times New Roman"/>
-          <w:color w:val="808080" w:themeColor="background1" w:themeShade="80"/>
-        </w:rPr>
-      </w:pPr>
-      <w:r>
-        <w:rPr>
-          <w:rFonts w:ascii="PT Sans" w:hAnsi="PT Sans" w:cs="Times New Roman"/>
-          <w:color w:val="808080" w:themeColor="background1" w:themeShade="80"/>
-        </w:rPr>
-        <w:t>Technology Skills</w:t>
-      </w:r>
-    </w:p>
-    <w:p>
-      <w:pPr>
-        <w:spacing w:line="240" w:lineRule="exact"/>
-        <w:ind w:left="630" w:hanging="630"/>
-        <w:rPr>
-          <w:rFonts w:ascii="PT Sans" w:hAnsi="PT Sans" w:cs="Times New Roman"/>
-          <w:sz w:val="20"/>
-          <w:szCs w:val="20"/>
-        </w:rPr>
-      </w:pPr>
-      <w:r>
-        <w:rPr>
-          <w:rFonts w:ascii="PT Sans" w:hAnsi="PT Sans" w:cs="Times New Roman"/>
-          <w:color w:val="808080" w:themeColor="background1" w:themeShade="80"/>
-          <w:sz w:val="20"/>
-          <w:szCs w:val="20"/>
-        </w:rPr>
-        <w:t>Languages</w:t>
-      </w:r>
-      <w:r>
-        <w:rPr>
-          <w:rFonts w:ascii="PT Sans" w:hAnsi="PT Sans" w:cs="Times New Roman"/>
-          <w:color w:val="808080" w:themeColor="background1" w:themeShade="80"/>
-          <w:sz w:val="20"/>
-          <w:szCs w:val="20"/>
-        </w:rPr>
-        <w:t xml:space="preserve">  =&gt; </w:t>
-      </w:r>
-      <w:r>
-        <w:rPr>
-          <w:rFonts w:ascii="PT Sans" w:hAnsi="PT Sans" w:cs="Times New Roman"/>
-          <w:color w:val="808080" w:themeColor="background1" w:themeShade="80"/>
-          <w:sz w:val="20"/>
-          <w:szCs w:val="20"/>
-        </w:rPr>
-        <w:t xml:space="preserve"> </w:t>
-      </w:r>
-      <w:r>
-        <w:rPr>
-          <w:rFonts w:ascii="PT Sans" w:hAnsi="PT Sans" w:cs="Times New Roman"/>
-          <w:sz w:val="20"/>
-          <w:szCs w:val="20"/>
-        </w:rPr>
-        <w:t>Ruby, JavaScript, HTML, CSS</w:t>
-      </w:r>
-      <w:r>
-        <w:rPr>
-          <w:rFonts w:ascii="PT Sans" w:hAnsi="PT Sans" w:cs="Times New Roman"/>
-          <w:sz w:val="20"/>
-          <w:szCs w:val="20"/>
-        </w:rPr>
-        <w:t>, SQL</w:t>
-      </w:r>
-      <w:r>
-        <w:rPr>
-          <w:rFonts w:ascii="PT Sans" w:hAnsi="PT Sans" w:cs="Times New Roman"/>
-          <w:sz w:val="20"/>
-          <w:szCs w:val="20"/>
-        </w:rPr>
-        <w:t>, MATLAB, C, Fortran</w:t>
-      </w:r>
-    </w:p>
-    <w:p>
-      <w:pPr>
-        <w:spacing w:line="240" w:lineRule="exact"/>
-        <w:ind w:left="630" w:hanging="630"/>
-        <w:rPr>
-          <w:rFonts w:ascii="PT Sans" w:hAnsi="PT Sans" w:cs="Times New Roman"/>
-          <w:sz w:val="20"/>
-          <w:szCs w:val="20"/>
-        </w:rPr>
-      </w:pPr>
-      <w:r>
-        <w:rPr>
-          <w:rFonts w:ascii="PT Sans" w:hAnsi="PT Sans" w:cs="Times New Roman"/>
-          <w:color w:val="808080" w:themeColor="background1" w:themeShade="80"/>
-          <w:sz w:val="20"/>
-          <w:szCs w:val="20"/>
-        </w:rPr>
-        <w:t>Tools</w:t>
-      </w:r>
-      <w:r>
-        <w:rPr>
-          <w:rFonts w:ascii="PT Sans" w:hAnsi="PT Sans" w:cs="Times New Roman"/>
-          <w:color w:val="808080" w:themeColor="background1" w:themeShade="80"/>
-          <w:sz w:val="20"/>
-          <w:szCs w:val="20"/>
-        </w:rPr>
-        <w:t xml:space="preserve">  =&gt;  </w:t>
-      </w:r>
-      <w:r>
-        <w:rPr>
-          <w:rFonts w:ascii="PT Sans" w:hAnsi="PT Sans" w:cs="Times New Roman"/>
-          <w:sz w:val="20"/>
-          <w:szCs w:val="20"/>
-        </w:rPr>
-        <w:t>Ruby on Rails</w:t>
-      </w:r>
-      <w:r>
-        <w:rPr>
-          <w:rFonts w:ascii="PT Sans" w:hAnsi="PT Sans" w:cs="Times New Roman"/>
-          <w:sz w:val="20"/>
-          <w:szCs w:val="20"/>
-        </w:rPr>
-        <w:t>, jQuery</w:t>
-      </w:r>
-      <w:r>
-        <w:rPr>
-          <w:rFonts w:ascii="PT Sans" w:hAnsi="PT Sans" w:cs="Times New Roman"/>
-          <w:sz w:val="20"/>
-          <w:szCs w:val="20"/>
-        </w:rPr>
-        <w:t>, AngularJS, Backbone.js, Ember.js, Git, Linux, AWS, Heroku</w:t>
-      </w:r>
-    </w:p>
-    <w:p>
-      <w:pPr>
-        <w:spacing w:line="240" w:lineRule="exact"/>
-        <w:ind w:left="630" w:hanging="630"/>
-        <w:rPr>
-          <w:rFonts w:ascii="PT Sans" w:hAnsi="PT Sans" w:cs="Times New Roman"/>
-          <w:sz w:val="20"/>
-          <w:szCs w:val="20"/>
-        </w:rPr>
-      </w:pPr>
-      <w:r>
-        <w:rPr>
-          <w:rFonts w:ascii="PT Sans" w:hAnsi="PT Sans" w:cs="Times New Roman"/>
-          <w:color w:val="808080" w:themeColor="background1" w:themeShade="80"/>
-          <w:sz w:val="20"/>
-          <w:szCs w:val="20"/>
-        </w:rPr>
-        <w:t>Hobbies</w:t>
-      </w:r>
-      <w:r>
-        <w:rPr>
-          <w:rFonts w:ascii="PT Sans" w:hAnsi="PT Sans" w:cs="Times New Roman"/>
-          <w:color w:val="808080" w:themeColor="background1" w:themeShade="80"/>
-          <w:sz w:val="20"/>
-          <w:szCs w:val="20"/>
-        </w:rPr>
-        <w:t xml:space="preserve">  =&gt;  </w:t>
-      </w:r>
-      <w:r>
-        <w:rPr>
-          <w:rFonts w:ascii="PT Sans" w:hAnsi="PT Sans" w:cs="Times New Roman"/>
-          <w:sz w:val="20"/>
-          <w:szCs w:val="20"/>
-        </w:rPr>
-        <w:t>Raspberry Pi, U</w:t>
-      </w:r>
-      <w:r>
-        <w:rPr>
-          <w:rFonts w:ascii="PT Sans" w:hAnsi="PT Sans" w:cs="Times New Roman"/>
-          <w:sz w:val="20"/>
-          <w:szCs w:val="20"/>
-        </w:rPr>
-        <w:t>nity3D</w:t>
-      </w:r>
-      <w:r>
-        <w:rPr>
-          <w:rFonts w:ascii="PT Sans" w:hAnsi="PT Sans" w:cs="Times New Roman"/>
-          <w:sz w:val="20"/>
-          <w:szCs w:val="20"/>
-        </w:rPr>
-        <w:t xml:space="preserve"> Game E</w:t>
-      </w:r>
-      <w:r>
-        <w:rPr>
-          <w:rFonts w:ascii="PT Sans" w:hAnsi="PT Sans" w:cs="Times New Roman"/>
-          <w:sz w:val="20"/>
-          <w:szCs w:val="20"/>
-        </w:rPr>
-        <w:t>ngine</w:t>
-      </w:r>
     </w:p>
     <w:p>
       <w:pPr>

</xml_diff>

<commit_message>
update new psalm bullets to other formats
</commit_message>
<xml_diff>
--- a/max_plomer_resume_sans.docx
+++ b/max_plomer_resume_sans.docx
@@ -41,6 +41,7 @@
           <w:szCs w:val="44"/>
         </w:rPr>
       </w:pPr>
+      <w:proofErr w:type="gramStart"/>
       <w:r>
         <w:rPr>
           <w:rFonts w:ascii="PT Sans" w:hAnsi="PT Sans" w:cs="Times New Roman"/>
@@ -50,6 +51,7 @@
         </w:rPr>
         <w:t>maxplomer@gmail.com</w:t>
       </w:r>
+      <w:proofErr w:type="gramEnd"/>
       <w:r>
         <w:rPr>
           <w:rFonts w:ascii="PT Sans" w:hAnsi="PT Sans" w:cs="Times New Roman"/>
@@ -178,8 +180,19 @@
           <w:sz w:val="20"/>
           <w:szCs w:val="20"/>
         </w:rPr>
-        <w:t xml:space="preserve"> Bootcamp</w:t>
-      </w:r>
+        <w:t xml:space="preserve"> </w:t>
+      </w:r>
+      <w:proofErr w:type="spellStart"/>
+      <w:r>
+        <w:rPr>
+          <w:rFonts w:ascii="PT Sans" w:hAnsi="PT Sans" w:cs="Times New Roman"/>
+          <w:color w:val="808080" w:themeColor="background1" w:themeShade="80"/>
+          <w:sz w:val="20"/>
+          <w:szCs w:val="20"/>
+        </w:rPr>
+        <w:t>Bootcamp</w:t>
+      </w:r>
+      <w:proofErr w:type="spellEnd"/>
       <w:r>
         <w:rPr>
           <w:rFonts w:ascii="PT Sans" w:hAnsi="PT Sans" w:cs="Times New Roman"/>
@@ -492,87 +505,13 @@
     <w:p>
       <w:pPr>
         <w:spacing w:line="240" w:lineRule="exact"/>
-        <w:rPr>
-          <w:rFonts w:ascii="PT Sans" w:eastAsia="Times New Roman" w:hAnsi="PT Sans" w:cs="Times New Roman"/>
-          <w:sz w:val="19"/>
-          <w:szCs w:val="19"/>
-        </w:rPr>
-      </w:pPr>
-      <w:r>
+        <w:ind w:left="630" w:hanging="630"/>
         <w:rPr>
           <w:rFonts w:ascii="PT Sans" w:eastAsia="Times New Roman" w:hAnsi="PT Sans" w:cs="Arial"/>
           <w:sz w:val="19"/>
           <w:szCs w:val="19"/>
           <w:shd w:val="clear" w:color="auto" w:fill="FFFFFF"/>
         </w:rPr>
-        <w:t xml:space="preserve">•     </w:t>
-      </w:r>
-      <w:r>
-        <w:rPr>
-          <w:rFonts w:ascii="PT Sans" w:hAnsi="PT Sans" w:cs="Times New Roman"/>
-          <w:sz w:val="19"/>
-          <w:szCs w:val="19"/>
-        </w:rPr>
-        <w:t xml:space="preserve">Generated Ruby on Rails app using Rails Composer, </w:t>
-      </w:r>
-      <w:r>
-        <w:rPr>
-          <w:rFonts w:ascii="PT Sans" w:hAnsi="PT Sans" w:cs="Times New Roman"/>
-          <w:sz w:val="19"/>
-          <w:szCs w:val="19"/>
-        </w:rPr>
-        <w:t>the</w:t>
-      </w:r>
-      <w:r>
-        <w:rPr>
-          <w:rFonts w:ascii="PT Sans" w:hAnsi="PT Sans" w:cs="Times New Roman"/>
-          <w:sz w:val="19"/>
-          <w:szCs w:val="19"/>
-        </w:rPr>
-        <w:t>n</w:t>
-      </w:r>
-      <w:r>
-        <w:rPr>
-          <w:rFonts w:ascii="PT Sans" w:hAnsi="PT Sans" w:cs="Times New Roman"/>
-          <w:sz w:val="19"/>
-          <w:szCs w:val="19"/>
-        </w:rPr>
-        <w:t xml:space="preserve"> </w:t>
-      </w:r>
-      <w:r>
-        <w:rPr>
-          <w:rFonts w:ascii="PT Sans" w:hAnsi="PT Sans" w:cs="Times New Roman"/>
-          <w:sz w:val="19"/>
-          <w:szCs w:val="19"/>
-        </w:rPr>
-        <w:t xml:space="preserve">integrated </w:t>
-      </w:r>
-      <w:r>
-        <w:rPr>
-          <w:rFonts w:ascii="PT Sans" w:hAnsi="PT Sans" w:cs="Times New Roman"/>
-          <w:sz w:val="19"/>
-          <w:szCs w:val="19"/>
-        </w:rPr>
-        <w:t xml:space="preserve">a </w:t>
-      </w:r>
-      <w:r>
-        <w:rPr>
-          <w:rFonts w:ascii="PT Sans" w:hAnsi="PT Sans" w:cs="Times New Roman"/>
-          <w:sz w:val="19"/>
-          <w:szCs w:val="19"/>
-        </w:rPr>
-        <w:t>customized Bootstrap Template and styled modal</w:t>
-      </w:r>
-    </w:p>
-    <w:p>
-      <w:pPr>
-        <w:spacing w:line="240" w:lineRule="exact"/>
-        <w:ind w:left="630" w:hanging="630"/>
-        <w:rPr>
-          <w:rFonts w:ascii="PT Sans" w:hAnsi="PT Sans" w:cs="Times New Roman"/>
-          <w:sz w:val="19"/>
-          <w:szCs w:val="19"/>
-        </w:rPr>
       </w:pPr>
       <w:r>
         <w:rPr>
@@ -594,110 +533,11 @@
       <w:r>
         <w:rPr>
           <w:rFonts w:ascii="PT Sans" w:hAnsi="PT Sans" w:cs="Times New Roman"/>
-          <w:sz w:val="19"/>
-          <w:szCs w:val="19"/>
-        </w:rPr>
-        <w:t>Adapted</w:t>
-      </w:r>
-      <w:r>
-        <w:rPr>
-          <w:rFonts w:ascii="PT Sans" w:hAnsi="PT Sans" w:cs="Times New Roman"/>
-          <w:sz w:val="19"/>
-          <w:szCs w:val="19"/>
-        </w:rPr>
-        <w:t xml:space="preserve"> </w:t>
-      </w:r>
-      <w:r>
-        <w:rPr>
-          <w:rFonts w:ascii="PT Sans" w:hAnsi="PT Sans" w:cs="Times New Roman"/>
-          <w:sz w:val="19"/>
-          <w:szCs w:val="19"/>
-        </w:rPr>
-        <w:t xml:space="preserve">the </w:t>
-      </w:r>
-      <w:r>
-        <w:rPr>
-          <w:rFonts w:ascii="PT Sans" w:hAnsi="PT Sans" w:cs="Times New Roman"/>
-          <w:sz w:val="19"/>
-          <w:szCs w:val="19"/>
-        </w:rPr>
-        <w:t>Devise</w:t>
-      </w:r>
-      <w:r>
-        <w:rPr>
-          <w:rFonts w:ascii="PT Sans" w:hAnsi="PT Sans" w:cs="Times New Roman"/>
-          <w:sz w:val="19"/>
-          <w:szCs w:val="19"/>
-        </w:rPr>
-        <w:t>-</w:t>
-      </w:r>
-      <w:r>
-        <w:rPr>
-          <w:rFonts w:ascii="PT Sans" w:hAnsi="PT Sans" w:cs="Times New Roman"/>
-          <w:sz w:val="19"/>
-          <w:szCs w:val="19"/>
-        </w:rPr>
-        <w:t>Bootstrap user ma</w:t>
-      </w:r>
-      <w:r>
-        <w:rPr>
-          <w:rFonts w:ascii="PT Sans" w:hAnsi="PT Sans" w:cs="Times New Roman"/>
-          <w:sz w:val="19"/>
-          <w:szCs w:val="19"/>
-        </w:rPr>
-        <w:t>nagement system</w:t>
-      </w:r>
-      <w:r>
-        <w:rPr>
-          <w:rFonts w:ascii="PT Sans" w:hAnsi="PT Sans" w:cs="Times New Roman"/>
-          <w:sz w:val="19"/>
-          <w:szCs w:val="19"/>
-        </w:rPr>
-        <w:t>,</w:t>
-      </w:r>
-      <w:r>
-        <w:rPr>
-          <w:rFonts w:ascii="PT Sans" w:hAnsi="PT Sans" w:cs="Times New Roman"/>
-          <w:sz w:val="19"/>
-          <w:szCs w:val="19"/>
-        </w:rPr>
-        <w:t xml:space="preserve"> provided by Rails Composer</w:t>
-      </w:r>
-      <w:r>
-        <w:rPr>
-          <w:rFonts w:ascii="PT Sans" w:hAnsi="PT Sans" w:cs="Times New Roman"/>
-          <w:sz w:val="19"/>
-          <w:szCs w:val="19"/>
-        </w:rPr>
-        <w:t xml:space="preserve">, into </w:t>
-      </w:r>
-      <w:r>
-        <w:rPr>
-          <w:rFonts w:ascii="PT Sans" w:hAnsi="PT Sans" w:cs="Times New Roman"/>
-          <w:sz w:val="19"/>
-          <w:szCs w:val="19"/>
-        </w:rPr>
-        <w:t xml:space="preserve">an </w:t>
-      </w:r>
-      <w:r>
-        <w:rPr>
-          <w:rFonts w:ascii="PT Sans" w:hAnsi="PT Sans" w:cs="Times New Roman"/>
-          <w:sz w:val="19"/>
-          <w:szCs w:val="19"/>
-        </w:rPr>
-        <w:t>admin dashboard</w:t>
-      </w:r>
-    </w:p>
-    <w:p>
-      <w:pPr>
-        <w:spacing w:line="240" w:lineRule="exact"/>
-        <w:ind w:left="630" w:hanging="630"/>
-        <w:rPr>
-          <w:rFonts w:ascii="PT Sans" w:hAnsi="PT Sans" w:cs="Times New Roman"/>
-          <w:sz w:val="19"/>
-          <w:szCs w:val="19"/>
-        </w:rPr>
-      </w:pPr>
+          <w:sz w:val="20"/>
+          <w:szCs w:val="20"/>
+        </w:rPr>
+        <w:t>Used Adobe Muse to generate the most cutting-edge single-page flat user interface</w:t>
+      </w:r>
       <w:r>
         <w:rPr>
           <w:rFonts w:ascii="PT Sans" w:eastAsia="Times New Roman" w:hAnsi="PT Sans" w:cs="Arial"/>
@@ -705,190 +545,19 @@
           <w:szCs w:val="19"/>
           <w:shd w:val="clear" w:color="auto" w:fill="FFFFFF"/>
         </w:rPr>
-        <w:t>•</w:t>
-      </w:r>
-      <w:r>
-        <w:rPr>
-          <w:rFonts w:ascii="PT Sans" w:hAnsi="PT Sans" w:cs="Times New Roman"/>
-          <w:sz w:val="19"/>
-          <w:szCs w:val="19"/>
-        </w:rPr>
-        <w:t xml:space="preserve">     </w:t>
-      </w:r>
-      <w:r>
-        <w:rPr>
-          <w:rFonts w:ascii="PT Sans" w:hAnsi="PT Sans" w:cs="Times New Roman"/>
-          <w:sz w:val="19"/>
-          <w:szCs w:val="19"/>
-        </w:rPr>
-        <w:t>Utilized</w:t>
-      </w:r>
-      <w:r>
-        <w:rPr>
-          <w:rFonts w:ascii="PT Sans" w:hAnsi="PT Sans" w:cs="Times New Roman"/>
-          <w:sz w:val="19"/>
-          <w:szCs w:val="19"/>
-        </w:rPr>
-        <w:t xml:space="preserve"> sendgrid-ruby gem to </w:t>
-      </w:r>
-      <w:r>
-        <w:rPr>
-          <w:rFonts w:ascii="PT Sans" w:hAnsi="PT Sans" w:cs="Times New Roman"/>
-          <w:sz w:val="19"/>
-          <w:szCs w:val="19"/>
-        </w:rPr>
-        <w:t>email</w:t>
-      </w:r>
-      <w:r>
-        <w:rPr>
-          <w:rFonts w:ascii="PT Sans" w:hAnsi="PT Sans" w:cs="Times New Roman"/>
-          <w:sz w:val="19"/>
-          <w:szCs w:val="19"/>
-        </w:rPr>
-        <w:t xml:space="preserve"> Contact Us messages and subscribe requests </w:t>
-      </w:r>
-      <w:r>
-        <w:rPr>
-          <w:rFonts w:ascii="PT Sans" w:hAnsi="PT Sans" w:cs="Times New Roman"/>
-          <w:sz w:val="19"/>
-          <w:szCs w:val="19"/>
-        </w:rPr>
-        <w:t>via</w:t>
-      </w:r>
-      <w:r>
-        <w:rPr>
-          <w:rFonts w:ascii="PT Sans" w:hAnsi="PT Sans" w:cs="Times New Roman"/>
-          <w:sz w:val="19"/>
-          <w:szCs w:val="19"/>
-        </w:rPr>
-        <w:t xml:space="preserve"> SendGrid API</w:t>
-      </w:r>
-    </w:p>
-    <w:p>
-      <w:pPr>
-        <w:spacing w:line="240" w:lineRule="exact"/>
-        <w:ind w:left="630" w:hanging="630"/>
-        <w:rPr>
-          <w:rFonts w:ascii="PT Sans" w:hAnsi="PT Sans" w:cs="Times New Roman"/>
-          <w:sz w:val="19"/>
-          <w:szCs w:val="19"/>
-        </w:rPr>
-      </w:pPr>
-      <w:r>
+        <w:t xml:space="preserve"> </w:t>
+      </w:r>
+    </w:p>
+    <w:p>
+      <w:pPr>
+        <w:spacing w:line="240" w:lineRule="exact"/>
+        <w:ind w:left="630" w:hanging="630"/>
         <w:rPr>
           <w:rFonts w:ascii="PT Sans" w:eastAsia="Times New Roman" w:hAnsi="PT Sans" w:cs="Arial"/>
           <w:sz w:val="19"/>
           <w:szCs w:val="19"/>
           <w:shd w:val="clear" w:color="auto" w:fill="FFFFFF"/>
         </w:rPr>
-        <w:t>•</w:t>
-      </w:r>
-      <w:r>
-        <w:rPr>
-          <w:rFonts w:ascii="PT Sans" w:hAnsi="PT Sans" w:cs="Times New Roman"/>
-          <w:sz w:val="19"/>
-          <w:szCs w:val="19"/>
-        </w:rPr>
-        <w:t xml:space="preserve"> </w:t>
-      </w:r>
-      <w:r>
-        <w:rPr>
-          <w:rFonts w:ascii="PT Sans" w:hAnsi="PT Sans" w:cs="Times New Roman"/>
-          <w:sz w:val="19"/>
-          <w:szCs w:val="19"/>
-        </w:rPr>
-        <w:t xml:space="preserve">    C</w:t>
-      </w:r>
-      <w:r>
-        <w:rPr>
-          <w:rFonts w:ascii="PT Sans" w:hAnsi="PT Sans" w:cs="Times New Roman"/>
-          <w:sz w:val="19"/>
-          <w:szCs w:val="19"/>
-        </w:rPr>
-        <w:t>onfigur</w:t>
-      </w:r>
-      <w:r>
-        <w:rPr>
-          <w:rFonts w:ascii="PT Sans" w:hAnsi="PT Sans" w:cs="Times New Roman"/>
-          <w:sz w:val="19"/>
-          <w:szCs w:val="19"/>
-        </w:rPr>
-        <w:t>ed</w:t>
-      </w:r>
-      <w:r>
-        <w:rPr>
-          <w:rFonts w:ascii="PT Sans" w:hAnsi="PT Sans" w:cs="Times New Roman"/>
-          <w:sz w:val="19"/>
-          <w:szCs w:val="19"/>
-        </w:rPr>
-        <w:t xml:space="preserve"> </w:t>
-      </w:r>
-      <w:r>
-        <w:rPr>
-          <w:rFonts w:ascii="PT Sans" w:hAnsi="PT Sans" w:cs="Times New Roman"/>
-          <w:sz w:val="19"/>
-          <w:szCs w:val="19"/>
-        </w:rPr>
-        <w:t xml:space="preserve">Google Drive </w:t>
-      </w:r>
-      <w:r>
-        <w:rPr>
-          <w:rFonts w:ascii="PT Sans" w:hAnsi="PT Sans" w:cs="Times New Roman"/>
-          <w:sz w:val="19"/>
-          <w:szCs w:val="19"/>
-        </w:rPr>
-        <w:t xml:space="preserve">shared folder </w:t>
-      </w:r>
-      <w:r>
-        <w:rPr>
-          <w:rFonts w:ascii="PT Sans" w:hAnsi="PT Sans" w:cs="Times New Roman"/>
-          <w:sz w:val="19"/>
-          <w:szCs w:val="19"/>
-        </w:rPr>
-        <w:t>as a web server</w:t>
-      </w:r>
-      <w:r>
-        <w:rPr>
-          <w:rFonts w:ascii="PT Sans" w:hAnsi="PT Sans" w:cs="Times New Roman"/>
-          <w:sz w:val="19"/>
-          <w:szCs w:val="19"/>
-        </w:rPr>
-        <w:t xml:space="preserve"> to host site content, </w:t>
-      </w:r>
-      <w:r>
-        <w:rPr>
-          <w:rFonts w:ascii="PT Sans" w:hAnsi="PT Sans" w:cs="Times New Roman"/>
-          <w:sz w:val="19"/>
-          <w:szCs w:val="19"/>
-        </w:rPr>
-        <w:t>this</w:t>
-      </w:r>
-      <w:r>
-        <w:rPr>
-          <w:rFonts w:ascii="PT Sans" w:hAnsi="PT Sans" w:cs="Times New Roman"/>
-          <w:sz w:val="19"/>
-          <w:szCs w:val="19"/>
-        </w:rPr>
-        <w:t xml:space="preserve"> e</w:t>
-      </w:r>
-      <w:r>
-        <w:rPr>
-          <w:rFonts w:ascii="PT Sans" w:hAnsi="PT Sans" w:cs="Times New Roman"/>
-          <w:sz w:val="19"/>
-          <w:szCs w:val="19"/>
-        </w:rPr>
-        <w:t>mpowered artist to edit site content and see updates instantly</w:t>
-      </w:r>
-    </w:p>
-    <w:p>
-      <w:pPr>
-        <w:spacing w:line="240" w:lineRule="exact"/>
-        <w:ind w:left="630" w:hanging="630"/>
-        <w:rPr>
-          <w:rFonts w:ascii="PT Sans" w:hAnsi="PT Sans" w:cs="Times New Roman"/>
-          <w:sz w:val="19"/>
-          <w:szCs w:val="19"/>
-        </w:rPr>
       </w:pPr>
       <w:r>
         <w:rPr>
@@ -910,18 +579,49 @@
       <w:r>
         <w:rPr>
           <w:rFonts w:ascii="PT Sans" w:hAnsi="PT Sans" w:cs="Times New Roman"/>
+          <w:sz w:val="20"/>
+          <w:szCs w:val="20"/>
+        </w:rPr>
+        <w:t>Deployed Adobe Muse</w:t>
+      </w:r>
+      <w:bookmarkStart w:id="0" w:name="_GoBack"/>
+      <w:bookmarkEnd w:id="0"/>
+      <w:r>
+        <w:rPr>
+          <w:rFonts w:ascii="PT Sans" w:hAnsi="PT Sans" w:cs="Times New Roman"/>
+          <w:sz w:val="20"/>
+          <w:szCs w:val="20"/>
+        </w:rPr>
+        <w:t xml:space="preserve"> app in hosting environment that supports PHP server-side scripting</w:t>
+      </w:r>
+      <w:r>
+        <w:rPr>
+          <w:rFonts w:ascii="PT Sans" w:eastAsia="Times New Roman" w:hAnsi="PT Sans" w:cs="Arial"/>
           <w:sz w:val="19"/>
           <w:szCs w:val="19"/>
-        </w:rPr>
-        <w:t>Authored</w:t>
-      </w:r>
-      <w:r>
-        <w:rPr>
-          <w:rFonts w:ascii="PT Sans" w:hAnsi="PT Sans" w:cs="Times New Roman"/>
+          <w:shd w:val="clear" w:color="auto" w:fill="FFFFFF"/>
+        </w:rPr>
+        <w:t xml:space="preserve"> </w:t>
+      </w:r>
+    </w:p>
+    <w:p>
+      <w:pPr>
+        <w:spacing w:line="240" w:lineRule="exact"/>
+        <w:ind w:left="630" w:hanging="630"/>
+        <w:rPr>
+          <w:rFonts w:ascii="PT Sans" w:hAnsi="PT Sans" w:cs="Times New Roman"/>
+          <w:sz w:val="20"/>
+          <w:szCs w:val="20"/>
+        </w:rPr>
+      </w:pPr>
+      <w:r>
+        <w:rPr>
+          <w:rFonts w:ascii="PT Sans" w:eastAsia="Times New Roman" w:hAnsi="PT Sans" w:cs="Arial"/>
           <w:sz w:val="19"/>
           <w:szCs w:val="19"/>
-        </w:rPr>
-        <w:t xml:space="preserve"> YAML representation of site </w:t>
+          <w:shd w:val="clear" w:color="auto" w:fill="FFFFFF"/>
+        </w:rPr>
+        <w:t>•</w:t>
       </w:r>
       <w:r>
         <w:rPr>
@@ -929,7 +629,7 @@
           <w:sz w:val="19"/>
           <w:szCs w:val="19"/>
         </w:rPr>
-        <w:t>content</w:t>
+        <w:t xml:space="preserve"> </w:t>
       </w:r>
       <w:r>
         <w:rPr>
@@ -937,15 +637,44 @@
           <w:sz w:val="19"/>
           <w:szCs w:val="19"/>
         </w:rPr>
-        <w:t xml:space="preserve"> including text and references to posts and pictures</w:t>
-      </w:r>
-      <w:r>
-        <w:rPr>
-          <w:rFonts w:ascii="PT Sans" w:hAnsi="PT Sans" w:cs="Times New Roman"/>
+        <w:t xml:space="preserve">    </w:t>
+      </w:r>
+      <w:proofErr w:type="gramStart"/>
+      <w:r>
+        <w:rPr>
+          <w:rFonts w:ascii="PT Sans" w:hAnsi="PT Sans" w:cs="Times New Roman"/>
+          <w:sz w:val="20"/>
+          <w:szCs w:val="20"/>
+        </w:rPr>
+        <w:t>Explored</w:t>
+      </w:r>
+      <w:proofErr w:type="gramEnd"/>
+      <w:r>
+        <w:rPr>
+          <w:rFonts w:ascii="PT Sans" w:hAnsi="PT Sans" w:cs="Times New Roman"/>
+          <w:sz w:val="20"/>
+          <w:szCs w:val="20"/>
+        </w:rPr>
+        <w:t xml:space="preserve"> many template and design technologies, such as Twitter Bootstrap templates and scratch coding CSS/JS</w:t>
+      </w:r>
+    </w:p>
+    <w:p>
+      <w:pPr>
+        <w:ind w:left="450" w:hanging="450"/>
+        <w:rPr>
+          <w:rFonts w:ascii="PT Sans" w:hAnsi="PT Sans" w:cs="Times New Roman"/>
+          <w:sz w:val="20"/>
+          <w:szCs w:val="20"/>
+        </w:rPr>
+      </w:pPr>
+      <w:r>
+        <w:rPr>
+          <w:rFonts w:ascii="PT Sans" w:eastAsia="Times New Roman" w:hAnsi="PT Sans" w:cs="Arial"/>
           <w:sz w:val="19"/>
           <w:szCs w:val="19"/>
-        </w:rPr>
-        <w:t>,</w:t>
+          <w:shd w:val="clear" w:color="auto" w:fill="FFFFFF"/>
+        </w:rPr>
+        <w:t>•</w:t>
       </w:r>
       <w:r>
         <w:rPr>
@@ -953,118 +682,99 @@
           <w:sz w:val="19"/>
           <w:szCs w:val="19"/>
         </w:rPr>
-        <w:t xml:space="preserve"> </w:t>
-      </w:r>
-      <w:r>
+        <w:t xml:space="preserve">     </w:t>
+      </w:r>
+      <w:proofErr w:type="gramStart"/>
+      <w:r>
+        <w:rPr>
+          <w:rFonts w:ascii="PT Sans" w:hAnsi="PT Sans" w:cs="Times New Roman"/>
+          <w:sz w:val="20"/>
+          <w:szCs w:val="20"/>
+        </w:rPr>
+        <w:t>Helped</w:t>
+      </w:r>
+      <w:proofErr w:type="gramEnd"/>
+      <w:r>
+        <w:rPr>
+          <w:rFonts w:ascii="PT Sans" w:hAnsi="PT Sans" w:cs="Times New Roman"/>
+          <w:sz w:val="20"/>
+          <w:szCs w:val="20"/>
+        </w:rPr>
+        <w:t xml:space="preserve"> refine content and customize Muse template to best tell the story of Howard Thurman</w:t>
+      </w:r>
+    </w:p>
+    <w:p>
+      <w:pPr>
+        <w:spacing w:line="240" w:lineRule="exact"/>
+        <w:ind w:left="630" w:hanging="630"/>
         <w:rPr>
           <w:rFonts w:ascii="PT Sans" w:hAnsi="PT Sans" w:cs="Times New Roman"/>
           <w:sz w:val="19"/>
           <w:szCs w:val="19"/>
         </w:rPr>
-        <w:t xml:space="preserve">that is </w:t>
-      </w:r>
-      <w:r>
+      </w:pPr>
+    </w:p>
+    <w:p>
+      <w:pPr>
+        <w:spacing w:line="240" w:lineRule="exact"/>
+        <w:ind w:left="630" w:hanging="630"/>
         <w:rPr>
           <w:rFonts w:ascii="PT Sans" w:hAnsi="PT Sans" w:cs="Times New Roman"/>
           <w:sz w:val="19"/>
           <w:szCs w:val="19"/>
         </w:rPr>
-        <w:t>hosted o</w:t>
-      </w:r>
-      <w:r>
-        <w:rPr>
-          <w:rFonts w:ascii="PT Sans" w:hAnsi="PT Sans" w:cs="Times New Roman"/>
+      </w:pPr>
+      <w:r>
+        <w:rPr>
+          <w:rFonts w:ascii="PT Sans" w:hAnsi="PT Sans" w:cs="Times New Roman"/>
+          <w:color w:val="808080" w:themeColor="background1" w:themeShade="80"/>
           <w:sz w:val="19"/>
           <w:szCs w:val="19"/>
         </w:rPr>
-        <w:t>n Google Drive and parsed by</w:t>
-      </w:r>
-      <w:r>
-        <w:rPr>
-          <w:rFonts w:ascii="PT Sans" w:hAnsi="PT Sans" w:cs="Times New Roman"/>
+        <w:t>S</w:t>
+      </w:r>
+      <w:r>
+        <w:rPr>
+          <w:rFonts w:ascii="PT Sans" w:hAnsi="PT Sans" w:cs="Times New Roman"/>
+          <w:color w:val="808080" w:themeColor="background1" w:themeShade="80"/>
           <w:sz w:val="19"/>
           <w:szCs w:val="19"/>
         </w:rPr>
-        <w:t xml:space="preserve"> Rails </w:t>
-      </w:r>
-      <w:r>
-        <w:rPr>
-          <w:rFonts w:ascii="PT Sans" w:hAnsi="PT Sans" w:cs="Times New Roman"/>
+        <w:t xml:space="preserve">taging </w:t>
+      </w:r>
+      <w:r>
+        <w:rPr>
+          <w:rFonts w:ascii="PT Sans" w:hAnsi="PT Sans" w:cs="Times New Roman"/>
+          <w:color w:val="808080" w:themeColor="background1" w:themeShade="80"/>
           <w:sz w:val="19"/>
           <w:szCs w:val="19"/>
         </w:rPr>
-        <w:t>and injected into template</w:t>
-      </w:r>
-      <w:r>
-        <w:rPr>
-          <w:rFonts w:ascii="PT Sans" w:hAnsi="PT Sans" w:cs="Times New Roman"/>
+        <w:t>URL =</w:t>
+      </w:r>
+      <w:r>
+        <w:rPr>
+          <w:rFonts w:ascii="PT Sans" w:hAnsi="PT Sans" w:cs="Times New Roman"/>
+          <w:color w:val="808080" w:themeColor="background1" w:themeShade="80"/>
           <w:sz w:val="19"/>
           <w:szCs w:val="19"/>
         </w:rPr>
-        <w:t xml:space="preserve"> during requests</w:t>
-      </w:r>
-    </w:p>
-    <w:p>
-      <w:pPr>
-        <w:spacing w:line="240" w:lineRule="exact"/>
-        <w:ind w:left="630" w:hanging="630"/>
+        <w:t>&gt;</w:t>
+      </w:r>
+      <w:r>
         <w:rPr>
           <w:rFonts w:ascii="PT Sans" w:hAnsi="PT Sans" w:cs="Times New Roman"/>
           <w:sz w:val="19"/>
           <w:szCs w:val="19"/>
         </w:rPr>
-      </w:pPr>
-      <w:r>
-        <w:rPr>
-          <w:rFonts w:ascii="PT Sans" w:hAnsi="PT Sans" w:cs="Times New Roman"/>
-          <w:color w:val="808080" w:themeColor="background1" w:themeShade="80"/>
-          <w:sz w:val="19"/>
-          <w:szCs w:val="19"/>
-        </w:rPr>
-        <w:t>S</w:t>
-      </w:r>
-      <w:r>
-        <w:rPr>
-          <w:rFonts w:ascii="PT Sans" w:hAnsi="PT Sans" w:cs="Times New Roman"/>
-          <w:color w:val="808080" w:themeColor="background1" w:themeShade="80"/>
-          <w:sz w:val="19"/>
-          <w:szCs w:val="19"/>
-        </w:rPr>
-        <w:t xml:space="preserve">taging </w:t>
-      </w:r>
-      <w:r>
-        <w:rPr>
-          <w:rFonts w:ascii="PT Sans" w:hAnsi="PT Sans" w:cs="Times New Roman"/>
-          <w:color w:val="808080" w:themeColor="background1" w:themeShade="80"/>
-          <w:sz w:val="19"/>
-          <w:szCs w:val="19"/>
-        </w:rPr>
-        <w:t>URL =</w:t>
-      </w:r>
-      <w:r>
-        <w:rPr>
-          <w:rFonts w:ascii="PT Sans" w:hAnsi="PT Sans" w:cs="Times New Roman"/>
-          <w:color w:val="808080" w:themeColor="background1" w:themeShade="80"/>
-          <w:sz w:val="19"/>
-          <w:szCs w:val="19"/>
-        </w:rPr>
-        <w:t>&gt;</w:t>
-      </w:r>
-      <w:r>
-        <w:rPr>
-          <w:rFonts w:ascii="PT Sans" w:hAnsi="PT Sans" w:cs="Times New Roman"/>
-          <w:sz w:val="19"/>
-          <w:szCs w:val="19"/>
-        </w:rPr>
         <w:t xml:space="preserve"> </w:t>
       </w:r>
       <w:r>
         <w:rPr>
           <w:rFonts w:ascii="PT Sans" w:hAnsi="PT Sans" w:cs="Times New Roman"/>
-          <w:sz w:val="19"/>
-          <w:szCs w:val="19"/>
-        </w:rPr>
-        <w:t>http://howardthurmanfilm.herokuapp.com</w:t>
+          <w:sz w:val="20"/>
+          <w:szCs w:val="20"/>
+        </w:rPr>
+        <w:t>http://www.combustionhelp.com/howardthurman</w:t>
       </w:r>
     </w:p>
     <w:p>
@@ -1322,13 +1032,23 @@
         </w:rPr>
         <w:t xml:space="preserve">programmed user interface in Backbone.js with carousels built on </w:t>
       </w:r>
-      <w:r>
-        <w:rPr>
-          <w:rFonts w:ascii="PT Sans" w:hAnsi="PT Sans" w:cs="Times New Roman"/>
-          <w:sz w:val="20"/>
-          <w:szCs w:val="20"/>
-        </w:rPr>
-        <w:t>jQuery fading methods</w:t>
+      <w:proofErr w:type="spellStart"/>
+      <w:r>
+        <w:rPr>
+          <w:rFonts w:ascii="PT Sans" w:hAnsi="PT Sans" w:cs="Times New Roman"/>
+          <w:sz w:val="20"/>
+          <w:szCs w:val="20"/>
+        </w:rPr>
+        <w:t>jQuery</w:t>
+      </w:r>
+      <w:proofErr w:type="spellEnd"/>
+      <w:r>
+        <w:rPr>
+          <w:rFonts w:ascii="PT Sans" w:hAnsi="PT Sans" w:cs="Times New Roman"/>
+          <w:sz w:val="20"/>
+          <w:szCs w:val="20"/>
+        </w:rPr>
+        <w:t xml:space="preserve"> fading methods</w:t>
       </w:r>
     </w:p>
     <w:p>
@@ -1609,7 +1329,25 @@
           <w:sz w:val="20"/>
           <w:szCs w:val="20"/>
         </w:rPr>
-        <w:t xml:space="preserve"> FlexOffers affiliate programs</w:t>
+        <w:t xml:space="preserve"> </w:t>
+      </w:r>
+      <w:proofErr w:type="spellStart"/>
+      <w:r>
+        <w:rPr>
+          <w:rFonts w:ascii="PT Sans" w:hAnsi="PT Sans" w:cs="Times New Roman"/>
+          <w:sz w:val="20"/>
+          <w:szCs w:val="20"/>
+        </w:rPr>
+        <w:t>FlexOffers</w:t>
+      </w:r>
+      <w:proofErr w:type="spellEnd"/>
+      <w:r>
+        <w:rPr>
+          <w:rFonts w:ascii="PT Sans" w:hAnsi="PT Sans" w:cs="Times New Roman"/>
+          <w:sz w:val="20"/>
+          <w:szCs w:val="20"/>
+        </w:rPr>
+        <w:t xml:space="preserve"> affiliate programs</w:t>
       </w:r>
     </w:p>
     <w:p>
@@ -1708,13 +1446,23 @@
         </w:rPr>
         <w:t xml:space="preserve">•     </w:t>
       </w:r>
-      <w:r>
-        <w:rPr>
-          <w:rFonts w:ascii="PT Sans" w:hAnsi="PT Sans" w:cs="Times New Roman"/>
-          <w:sz w:val="20"/>
-          <w:szCs w:val="20"/>
-        </w:rPr>
-        <w:t xml:space="preserve">Researched </w:t>
+      <w:proofErr w:type="gramStart"/>
+      <w:r>
+        <w:rPr>
+          <w:rFonts w:ascii="PT Sans" w:hAnsi="PT Sans" w:cs="Times New Roman"/>
+          <w:sz w:val="20"/>
+          <w:szCs w:val="20"/>
+        </w:rPr>
+        <w:t>Researched</w:t>
+      </w:r>
+      <w:proofErr w:type="gramEnd"/>
+      <w:r>
+        <w:rPr>
+          <w:rFonts w:ascii="PT Sans" w:hAnsi="PT Sans" w:cs="Times New Roman"/>
+          <w:sz w:val="20"/>
+          <w:szCs w:val="20"/>
+        </w:rPr>
+        <w:t xml:space="preserve"> </w:t>
       </w:r>
       <w:r>
         <w:rPr>
@@ -1774,7 +1522,25 @@
           <w:sz w:val="20"/>
           <w:szCs w:val="20"/>
         </w:rPr>
-        <w:t xml:space="preserve">Integrated with GitHub </w:t>
+        <w:t xml:space="preserve">Integrated with </w:t>
+      </w:r>
+      <w:proofErr w:type="spellStart"/>
+      <w:r>
+        <w:rPr>
+          <w:rFonts w:ascii="PT Sans" w:hAnsi="PT Sans" w:cs="Times New Roman"/>
+          <w:sz w:val="20"/>
+          <w:szCs w:val="20"/>
+        </w:rPr>
+        <w:t>GitHub</w:t>
+      </w:r>
+      <w:proofErr w:type="spellEnd"/>
+      <w:r>
+        <w:rPr>
+          <w:rFonts w:ascii="PT Sans" w:hAnsi="PT Sans" w:cs="Times New Roman"/>
+          <w:sz w:val="20"/>
+          <w:szCs w:val="20"/>
+        </w:rPr>
+        <w:t xml:space="preserve"> </w:t>
       </w:r>
       <w:r>
         <w:rPr>
@@ -1798,8 +1564,18 @@
           <w:sz w:val="20"/>
           <w:szCs w:val="20"/>
         </w:rPr>
-        <w:t>and allowing login using GitHub</w:t>
-      </w:r>
+        <w:t xml:space="preserve">and allowing login using </w:t>
+      </w:r>
+      <w:proofErr w:type="spellStart"/>
+      <w:r>
+        <w:rPr>
+          <w:rFonts w:ascii="PT Sans" w:hAnsi="PT Sans" w:cs="Times New Roman"/>
+          <w:sz w:val="20"/>
+          <w:szCs w:val="20"/>
+        </w:rPr>
+        <w:t>GitHub</w:t>
+      </w:r>
+      <w:proofErr w:type="spellEnd"/>
       <w:r>
         <w:rPr>
           <w:rFonts w:ascii="PT Sans" w:hAnsi="PT Sans" w:cs="Times New Roman"/>
@@ -1834,7 +1610,43 @@
           <w:sz w:val="20"/>
           <w:szCs w:val="20"/>
         </w:rPr>
-        <w:t>Experimented with JavaScript Fancytree library, a dynamic tree view plugin for jQuery, to display imported contents</w:t>
+        <w:t xml:space="preserve">Experimented with JavaScript </w:t>
+      </w:r>
+      <w:proofErr w:type="spellStart"/>
+      <w:r>
+        <w:rPr>
+          <w:rFonts w:ascii="PT Sans" w:hAnsi="PT Sans" w:cs="Times New Roman"/>
+          <w:sz w:val="20"/>
+          <w:szCs w:val="20"/>
+        </w:rPr>
+        <w:t>Fancytree</w:t>
+      </w:r>
+      <w:proofErr w:type="spellEnd"/>
+      <w:r>
+        <w:rPr>
+          <w:rFonts w:ascii="PT Sans" w:hAnsi="PT Sans" w:cs="Times New Roman"/>
+          <w:sz w:val="20"/>
+          <w:szCs w:val="20"/>
+        </w:rPr>
+        <w:t xml:space="preserve"> library, a dynamic tree view plugin for </w:t>
+      </w:r>
+      <w:proofErr w:type="spellStart"/>
+      <w:r>
+        <w:rPr>
+          <w:rFonts w:ascii="PT Sans" w:hAnsi="PT Sans" w:cs="Times New Roman"/>
+          <w:sz w:val="20"/>
+          <w:szCs w:val="20"/>
+        </w:rPr>
+        <w:t>jQuery</w:t>
+      </w:r>
+      <w:proofErr w:type="spellEnd"/>
+      <w:r>
+        <w:rPr>
+          <w:rFonts w:ascii="PT Sans" w:hAnsi="PT Sans" w:cs="Times New Roman"/>
+          <w:sz w:val="20"/>
+          <w:szCs w:val="20"/>
+        </w:rPr>
+        <w:t>, to display imported contents</w:t>
       </w:r>
     </w:p>
     <w:p>
@@ -1862,7 +1674,25 @@
           <w:sz w:val="20"/>
           <w:szCs w:val="20"/>
         </w:rPr>
-        <w:t>Engineered advanced coding challenges using RSpec tests for Ruby and Jasmine tests for JavaScript</w:t>
+        <w:t xml:space="preserve">Engineered advanced coding challenges using </w:t>
+      </w:r>
+      <w:proofErr w:type="spellStart"/>
+      <w:r>
+        <w:rPr>
+          <w:rFonts w:ascii="PT Sans" w:hAnsi="PT Sans" w:cs="Times New Roman"/>
+          <w:sz w:val="20"/>
+          <w:szCs w:val="20"/>
+        </w:rPr>
+        <w:t>RSpec</w:t>
+      </w:r>
+      <w:proofErr w:type="spellEnd"/>
+      <w:r>
+        <w:rPr>
+          <w:rFonts w:ascii="PT Sans" w:hAnsi="PT Sans" w:cs="Times New Roman"/>
+          <w:sz w:val="20"/>
+          <w:szCs w:val="20"/>
+        </w:rPr>
+        <w:t xml:space="preserve"> tests for Ruby and Jasmine tests for JavaScript</w:t>
       </w:r>
     </w:p>
     <w:p>
@@ -1900,7 +1730,43 @@
           <w:sz w:val="20"/>
           <w:szCs w:val="20"/>
         </w:rPr>
-        <w:t>Created interactive terminal sessions for Ruby, JavaScript and PHP using jq-console, a jQuery plugin</w:t>
+        <w:t xml:space="preserve">Created interactive terminal sessions for Ruby, JavaScript and PHP using </w:t>
+      </w:r>
+      <w:proofErr w:type="spellStart"/>
+      <w:r>
+        <w:rPr>
+          <w:rFonts w:ascii="PT Sans" w:hAnsi="PT Sans" w:cs="Times New Roman"/>
+          <w:sz w:val="20"/>
+          <w:szCs w:val="20"/>
+        </w:rPr>
+        <w:t>jq</w:t>
+      </w:r>
+      <w:proofErr w:type="spellEnd"/>
+      <w:r>
+        <w:rPr>
+          <w:rFonts w:ascii="PT Sans" w:hAnsi="PT Sans" w:cs="Times New Roman"/>
+          <w:sz w:val="20"/>
+          <w:szCs w:val="20"/>
+        </w:rPr>
+        <w:t xml:space="preserve">-console, a </w:t>
+      </w:r>
+      <w:proofErr w:type="spellStart"/>
+      <w:r>
+        <w:rPr>
+          <w:rFonts w:ascii="PT Sans" w:hAnsi="PT Sans" w:cs="Times New Roman"/>
+          <w:sz w:val="20"/>
+          <w:szCs w:val="20"/>
+        </w:rPr>
+        <w:t>jQuery</w:t>
+      </w:r>
+      <w:proofErr w:type="spellEnd"/>
+      <w:r>
+        <w:rPr>
+          <w:rFonts w:ascii="PT Sans" w:hAnsi="PT Sans" w:cs="Times New Roman"/>
+          <w:sz w:val="20"/>
+          <w:szCs w:val="20"/>
+        </w:rPr>
+        <w:t xml:space="preserve"> plugin</w:t>
       </w:r>
     </w:p>
     <w:p>
@@ -1940,8 +1806,16 @@
         <w:rPr>
           <w:rFonts w:ascii="PT Sans" w:hAnsi="PT Sans" w:cs="Times New Roman"/>
         </w:rPr>
-        <w:t xml:space="preserve"> and World Maker Faires</w:t>
-      </w:r>
+        <w:t xml:space="preserve"> and World Maker </w:t>
+      </w:r>
+      <w:proofErr w:type="spellStart"/>
+      <w:r>
+        <w:rPr>
+          <w:rFonts w:ascii="PT Sans" w:hAnsi="PT Sans" w:cs="Times New Roman"/>
+        </w:rPr>
+        <w:t>Faires</w:t>
+      </w:r>
+      <w:proofErr w:type="spellEnd"/>
       <w:r>
         <w:rPr>
           <w:rFonts w:ascii="PT Sans" w:hAnsi="PT Sans" w:cs="Times New Roman"/>
@@ -2135,11 +2009,19 @@
           <w:szCs w:val="20"/>
         </w:rPr>
       </w:pPr>
-      <w:r>
-        <w:rPr>
-          <w:rFonts w:ascii="PT Sans" w:hAnsi="PT Sans" w:cs="Times New Roman"/>
-        </w:rPr>
-        <w:t>Saigeworks LLC</w:t>
+      <w:proofErr w:type="spellStart"/>
+      <w:r>
+        <w:rPr>
+          <w:rFonts w:ascii="PT Sans" w:hAnsi="PT Sans" w:cs="Times New Roman"/>
+        </w:rPr>
+        <w:t>Saigeworks</w:t>
+      </w:r>
+      <w:proofErr w:type="spellEnd"/>
+      <w:r>
+        <w:rPr>
+          <w:rFonts w:ascii="PT Sans" w:hAnsi="PT Sans" w:cs="Times New Roman"/>
+        </w:rPr>
+        <w:t xml:space="preserve"> LLC</w:t>
       </w:r>
       <w:r>
         <w:rPr>
@@ -2208,13 +2090,23 @@
         </w:rPr>
         <w:t xml:space="preserve">•     </w:t>
       </w:r>
-      <w:r>
-        <w:rPr>
-          <w:rFonts w:ascii="PT Sans" w:hAnsi="PT Sans" w:cs="Times New Roman"/>
-          <w:sz w:val="20"/>
-          <w:szCs w:val="20"/>
-        </w:rPr>
-        <w:t xml:space="preserve">Utilized my chemical kinetics software to transform </w:t>
+      <w:proofErr w:type="gramStart"/>
+      <w:r>
+        <w:rPr>
+          <w:rFonts w:ascii="PT Sans" w:hAnsi="PT Sans" w:cs="Times New Roman"/>
+          <w:sz w:val="20"/>
+          <w:szCs w:val="20"/>
+        </w:rPr>
+        <w:t>Utilized</w:t>
+      </w:r>
+      <w:proofErr w:type="gramEnd"/>
+      <w:r>
+        <w:rPr>
+          <w:rFonts w:ascii="PT Sans" w:hAnsi="PT Sans" w:cs="Times New Roman"/>
+          <w:sz w:val="20"/>
+          <w:szCs w:val="20"/>
+        </w:rPr>
+        <w:t xml:space="preserve"> my chemical kinetics software to transform </w:t>
       </w:r>
       <w:r>
         <w:rPr>
@@ -2517,6 +2409,7 @@
         <w:rPr>
           <w:rFonts w:ascii="PT Sans" w:hAnsi="PT Sans" w:cs="Times New Roman"/>
         </w:rPr>
+        <w:lastRenderedPageBreak/>
         <w:t>Carbon</w:t>
       </w:r>
       <w:r>
@@ -2586,14 +2479,45 @@
           <w:color w:val="808080" w:themeColor="background1" w:themeShade="80"/>
         </w:rPr>
       </w:pPr>
-      <w:r>
-        <w:rPr>
-          <w:rFonts w:ascii="PT Sans" w:hAnsi="PT Sans" w:cs="Times New Roman"/>
-          <w:color w:val="808080" w:themeColor="background1" w:themeShade="80"/>
-          <w:sz w:val="20"/>
-          <w:szCs w:val="20"/>
-        </w:rPr>
-        <w:t>github.com/maxplomer/carbon-calculator</w:t>
+      <w:proofErr w:type="gramStart"/>
+      <w:r>
+        <w:rPr>
+          <w:rFonts w:ascii="PT Sans" w:hAnsi="PT Sans" w:cs="Times New Roman"/>
+          <w:color w:val="808080" w:themeColor="background1" w:themeShade="80"/>
+          <w:sz w:val="20"/>
+          <w:szCs w:val="20"/>
+        </w:rPr>
+        <w:t>github.com</w:t>
+      </w:r>
+      <w:proofErr w:type="gramEnd"/>
+      <w:r>
+        <w:rPr>
+          <w:rFonts w:ascii="PT Sans" w:hAnsi="PT Sans" w:cs="Times New Roman"/>
+          <w:color w:val="808080" w:themeColor="background1" w:themeShade="80"/>
+          <w:sz w:val="20"/>
+          <w:szCs w:val="20"/>
+        </w:rPr>
+        <w:t>/</w:t>
+      </w:r>
+      <w:proofErr w:type="spellStart"/>
+      <w:r>
+        <w:rPr>
+          <w:rFonts w:ascii="PT Sans" w:hAnsi="PT Sans" w:cs="Times New Roman"/>
+          <w:color w:val="808080" w:themeColor="background1" w:themeShade="80"/>
+          <w:sz w:val="20"/>
+          <w:szCs w:val="20"/>
+        </w:rPr>
+        <w:t>maxplomer</w:t>
+      </w:r>
+      <w:proofErr w:type="spellEnd"/>
+      <w:r>
+        <w:rPr>
+          <w:rFonts w:ascii="PT Sans" w:hAnsi="PT Sans" w:cs="Times New Roman"/>
+          <w:color w:val="808080" w:themeColor="background1" w:themeShade="80"/>
+          <w:sz w:val="20"/>
+          <w:szCs w:val="20"/>
+        </w:rPr>
+        <w:t>/carbon-calculator</w:t>
       </w:r>
     </w:p>
     <w:p>
@@ -2621,7 +2545,25 @@
           <w:sz w:val="20"/>
           <w:szCs w:val="20"/>
         </w:rPr>
-        <w:t xml:space="preserve">Architected AngularJS app that </w:t>
+        <w:t xml:space="preserve">Architected </w:t>
+      </w:r>
+      <w:proofErr w:type="spellStart"/>
+      <w:r>
+        <w:rPr>
+          <w:rFonts w:ascii="PT Sans" w:hAnsi="PT Sans" w:cs="Times New Roman"/>
+          <w:sz w:val="20"/>
+          <w:szCs w:val="20"/>
+        </w:rPr>
+        <w:t>AngularJS</w:t>
+      </w:r>
+      <w:proofErr w:type="spellEnd"/>
+      <w:r>
+        <w:rPr>
+          <w:rFonts w:ascii="PT Sans" w:hAnsi="PT Sans" w:cs="Times New Roman"/>
+          <w:sz w:val="20"/>
+          <w:szCs w:val="20"/>
+        </w:rPr>
+        <w:t xml:space="preserve"> app that </w:t>
       </w:r>
       <w:r>
         <w:rPr>
@@ -2855,13 +2797,23 @@
         </w:rPr>
         <w:t xml:space="preserve">the </w:t>
       </w:r>
-      <w:r>
-        <w:rPr>
-          <w:rFonts w:ascii="PT Sans" w:hAnsi="PT Sans" w:cs="Times New Roman"/>
-          <w:sz w:val="20"/>
-          <w:szCs w:val="20"/>
-        </w:rPr>
-        <w:t>AngularJS front</w:t>
+      <w:proofErr w:type="spellStart"/>
+      <w:r>
+        <w:rPr>
+          <w:rFonts w:ascii="PT Sans" w:hAnsi="PT Sans" w:cs="Times New Roman"/>
+          <w:sz w:val="20"/>
+          <w:szCs w:val="20"/>
+        </w:rPr>
+        <w:t>AngularJS</w:t>
+      </w:r>
+      <w:proofErr w:type="spellEnd"/>
+      <w:r>
+        <w:rPr>
+          <w:rFonts w:ascii="PT Sans" w:hAnsi="PT Sans" w:cs="Times New Roman"/>
+          <w:sz w:val="20"/>
+          <w:szCs w:val="20"/>
+        </w:rPr>
+        <w:t xml:space="preserve"> front</w:t>
       </w:r>
       <w:r>
         <w:rPr>
@@ -2877,8 +2829,36 @@
           <w:sz w:val="20"/>
           <w:szCs w:val="20"/>
         </w:rPr>
-        <w:t>end via API as an attribute in the ActiveModel Serializer</w:t>
-      </w:r>
+        <w:t xml:space="preserve">end via API as an attribute in the </w:t>
+      </w:r>
+      <w:proofErr w:type="spellStart"/>
+      <w:r>
+        <w:rPr>
+          <w:rFonts w:ascii="PT Sans" w:hAnsi="PT Sans" w:cs="Times New Roman"/>
+          <w:sz w:val="20"/>
+          <w:szCs w:val="20"/>
+        </w:rPr>
+        <w:t>ActiveModel</w:t>
+      </w:r>
+      <w:proofErr w:type="spellEnd"/>
+      <w:r>
+        <w:rPr>
+          <w:rFonts w:ascii="PT Sans" w:hAnsi="PT Sans" w:cs="Times New Roman"/>
+          <w:sz w:val="20"/>
+          <w:szCs w:val="20"/>
+        </w:rPr>
+        <w:t xml:space="preserve"> </w:t>
+      </w:r>
+      <w:proofErr w:type="spellStart"/>
+      <w:r>
+        <w:rPr>
+          <w:rFonts w:ascii="PT Sans" w:hAnsi="PT Sans" w:cs="Times New Roman"/>
+          <w:sz w:val="20"/>
+          <w:szCs w:val="20"/>
+        </w:rPr>
+        <w:t>Serializer</w:t>
+      </w:r>
+      <w:proofErr w:type="spellEnd"/>
     </w:p>
     <w:p>
       <w:pPr>
@@ -2977,15 +2957,57 @@
           <w:szCs w:val="20"/>
         </w:rPr>
       </w:pPr>
-      <w:r>
-        <w:rPr>
-          <w:rFonts w:ascii="PT Sans" w:hAnsi="PT Sans" w:cs="Times New Roman"/>
-          <w:color w:val="808080" w:themeColor="background1" w:themeShade="80"/>
-          <w:sz w:val="20"/>
-          <w:szCs w:val="20"/>
-        </w:rPr>
-        <w:t>github.com/maxplomer/andrewtaltytv</w:t>
-      </w:r>
+      <w:proofErr w:type="gramStart"/>
+      <w:r>
+        <w:rPr>
+          <w:rFonts w:ascii="PT Sans" w:hAnsi="PT Sans" w:cs="Times New Roman"/>
+          <w:color w:val="808080" w:themeColor="background1" w:themeShade="80"/>
+          <w:sz w:val="20"/>
+          <w:szCs w:val="20"/>
+        </w:rPr>
+        <w:t>github.com</w:t>
+      </w:r>
+      <w:proofErr w:type="gramEnd"/>
+      <w:r>
+        <w:rPr>
+          <w:rFonts w:ascii="PT Sans" w:hAnsi="PT Sans" w:cs="Times New Roman"/>
+          <w:color w:val="808080" w:themeColor="background1" w:themeShade="80"/>
+          <w:sz w:val="20"/>
+          <w:szCs w:val="20"/>
+        </w:rPr>
+        <w:t>/</w:t>
+      </w:r>
+      <w:proofErr w:type="spellStart"/>
+      <w:r>
+        <w:rPr>
+          <w:rFonts w:ascii="PT Sans" w:hAnsi="PT Sans" w:cs="Times New Roman"/>
+          <w:color w:val="808080" w:themeColor="background1" w:themeShade="80"/>
+          <w:sz w:val="20"/>
+          <w:szCs w:val="20"/>
+        </w:rPr>
+        <w:t>maxplomer</w:t>
+      </w:r>
+      <w:proofErr w:type="spellEnd"/>
+      <w:r>
+        <w:rPr>
+          <w:rFonts w:ascii="PT Sans" w:hAnsi="PT Sans" w:cs="Times New Roman"/>
+          <w:color w:val="808080" w:themeColor="background1" w:themeShade="80"/>
+          <w:sz w:val="20"/>
+          <w:szCs w:val="20"/>
+        </w:rPr>
+        <w:t>/</w:t>
+      </w:r>
+      <w:proofErr w:type="spellStart"/>
+      <w:r>
+        <w:rPr>
+          <w:rFonts w:ascii="PT Sans" w:hAnsi="PT Sans" w:cs="Times New Roman"/>
+          <w:color w:val="808080" w:themeColor="background1" w:themeShade="80"/>
+          <w:sz w:val="20"/>
+          <w:szCs w:val="20"/>
+        </w:rPr>
+        <w:t>andrewtaltytv</w:t>
+      </w:r>
+      <w:proofErr w:type="spellEnd"/>
     </w:p>
     <w:p>
       <w:pPr>
@@ -3020,16 +3042,34 @@
           <w:sz w:val="20"/>
           <w:szCs w:val="20"/>
         </w:rPr>
-        <w:t xml:space="preserve"> jquery-tubular plugin</w:t>
-      </w:r>
-      <w:r>
-        <w:rPr>
-          <w:rFonts w:ascii="PT Sans" w:hAnsi="PT Sans" w:cs="Times New Roman"/>
-          <w:sz w:val="20"/>
-          <w:szCs w:val="20"/>
-        </w:rPr>
         <w:t xml:space="preserve"> </w:t>
       </w:r>
+      <w:proofErr w:type="spellStart"/>
+      <w:r>
+        <w:rPr>
+          <w:rFonts w:ascii="PT Sans" w:hAnsi="PT Sans" w:cs="Times New Roman"/>
+          <w:sz w:val="20"/>
+          <w:szCs w:val="20"/>
+        </w:rPr>
+        <w:t>jquery</w:t>
+      </w:r>
+      <w:proofErr w:type="spellEnd"/>
+      <w:r>
+        <w:rPr>
+          <w:rFonts w:ascii="PT Sans" w:hAnsi="PT Sans" w:cs="Times New Roman"/>
+          <w:sz w:val="20"/>
+          <w:szCs w:val="20"/>
+        </w:rPr>
+        <w:t>-tubular plugin</w:t>
+      </w:r>
+      <w:r>
+        <w:rPr>
+          <w:rFonts w:ascii="PT Sans" w:hAnsi="PT Sans" w:cs="Times New Roman"/>
+          <w:sz w:val="20"/>
+          <w:szCs w:val="20"/>
+        </w:rPr>
+        <w:t xml:space="preserve"> </w:t>
+      </w:r>
       <w:r>
         <w:rPr>
           <w:rFonts w:ascii="PT Sans" w:hAnsi="PT Sans" w:cs="Times New Roman"/>
@@ -3222,6 +3262,7 @@
         </w:rPr>
         <w:t xml:space="preserve">•     </w:t>
       </w:r>
+      <w:proofErr w:type="gramStart"/>
       <w:r>
         <w:rPr>
           <w:rFonts w:ascii="PT Sans" w:eastAsia="Times New Roman" w:hAnsi="PT Sans" w:cs="Arial"/>
@@ -3229,8 +3270,9 @@
           <w:szCs w:val="20"/>
           <w:shd w:val="clear" w:color="auto" w:fill="FFFFFF"/>
         </w:rPr>
-        <w:t xml:space="preserve">Created </w:t>
-      </w:r>
+        <w:t>Created</w:t>
+      </w:r>
+      <w:proofErr w:type="gramEnd"/>
       <w:r>
         <w:rPr>
           <w:rFonts w:ascii="PT Sans" w:eastAsia="Times New Roman" w:hAnsi="PT Sans" w:cs="Arial"/>
@@ -3238,6 +3280,15 @@
           <w:szCs w:val="20"/>
           <w:shd w:val="clear" w:color="auto" w:fill="FFFFFF"/>
         </w:rPr>
+        <w:t xml:space="preserve"> </w:t>
+      </w:r>
+      <w:r>
+        <w:rPr>
+          <w:rFonts w:ascii="PT Sans" w:eastAsia="Times New Roman" w:hAnsi="PT Sans" w:cs="Arial"/>
+          <w:sz w:val="20"/>
+          <w:szCs w:val="20"/>
+          <w:shd w:val="clear" w:color="auto" w:fill="FFFFFF"/>
+        </w:rPr>
         <w:t xml:space="preserve">a </w:t>
       </w:r>
       <w:r>
@@ -3387,15 +3438,57 @@
           <w:szCs w:val="20"/>
         </w:rPr>
       </w:pPr>
-      <w:r>
-        <w:rPr>
-          <w:rFonts w:ascii="PT Sans" w:hAnsi="PT Sans" w:cs="Times New Roman"/>
-          <w:color w:val="808080" w:themeColor="background1" w:themeShade="80"/>
-          <w:sz w:val="20"/>
-          <w:szCs w:val="20"/>
-        </w:rPr>
-        <w:t>github.com/maxplomer/javascript_sandbox</w:t>
-      </w:r>
+      <w:proofErr w:type="gramStart"/>
+      <w:r>
+        <w:rPr>
+          <w:rFonts w:ascii="PT Sans" w:hAnsi="PT Sans" w:cs="Times New Roman"/>
+          <w:color w:val="808080" w:themeColor="background1" w:themeShade="80"/>
+          <w:sz w:val="20"/>
+          <w:szCs w:val="20"/>
+        </w:rPr>
+        <w:t>github.com</w:t>
+      </w:r>
+      <w:proofErr w:type="gramEnd"/>
+      <w:r>
+        <w:rPr>
+          <w:rFonts w:ascii="PT Sans" w:hAnsi="PT Sans" w:cs="Times New Roman"/>
+          <w:color w:val="808080" w:themeColor="background1" w:themeShade="80"/>
+          <w:sz w:val="20"/>
+          <w:szCs w:val="20"/>
+        </w:rPr>
+        <w:t>/</w:t>
+      </w:r>
+      <w:proofErr w:type="spellStart"/>
+      <w:r>
+        <w:rPr>
+          <w:rFonts w:ascii="PT Sans" w:hAnsi="PT Sans" w:cs="Times New Roman"/>
+          <w:color w:val="808080" w:themeColor="background1" w:themeShade="80"/>
+          <w:sz w:val="20"/>
+          <w:szCs w:val="20"/>
+        </w:rPr>
+        <w:t>maxplomer</w:t>
+      </w:r>
+      <w:proofErr w:type="spellEnd"/>
+      <w:r>
+        <w:rPr>
+          <w:rFonts w:ascii="PT Sans" w:hAnsi="PT Sans" w:cs="Times New Roman"/>
+          <w:color w:val="808080" w:themeColor="background1" w:themeShade="80"/>
+          <w:sz w:val="20"/>
+          <w:szCs w:val="20"/>
+        </w:rPr>
+        <w:t>/</w:t>
+      </w:r>
+      <w:proofErr w:type="spellStart"/>
+      <w:r>
+        <w:rPr>
+          <w:rFonts w:ascii="PT Sans" w:hAnsi="PT Sans" w:cs="Times New Roman"/>
+          <w:color w:val="808080" w:themeColor="background1" w:themeShade="80"/>
+          <w:sz w:val="20"/>
+          <w:szCs w:val="20"/>
+        </w:rPr>
+        <w:t>javascript_sandbox</w:t>
+      </w:r>
+      <w:proofErr w:type="spellEnd"/>
     </w:p>
     <w:p>
       <w:pPr>
@@ -3430,15 +3523,33 @@
           <w:sz w:val="20"/>
           <w:szCs w:val="20"/>
         </w:rPr>
-        <w:t xml:space="preserve"> online code testing environment</w:t>
-      </w:r>
-      <w:r>
-        <w:rPr>
-          <w:rFonts w:ascii="PT Sans" w:hAnsi="PT Sans" w:cs="Times New Roman"/>
-          <w:sz w:val="20"/>
-          <w:szCs w:val="20"/>
-        </w:rPr>
-        <w:t xml:space="preserve"> using Ruby on Rails and Backbone.js, </w:t>
+        <w:t xml:space="preserve"> online code testing </w:t>
+      </w:r>
+      <w:proofErr w:type="gramStart"/>
+      <w:r>
+        <w:rPr>
+          <w:rFonts w:ascii="PT Sans" w:hAnsi="PT Sans" w:cs="Times New Roman"/>
+          <w:sz w:val="20"/>
+          <w:szCs w:val="20"/>
+        </w:rPr>
+        <w:t>environment</w:t>
+      </w:r>
+      <w:r>
+        <w:rPr>
+          <w:rFonts w:ascii="PT Sans" w:hAnsi="PT Sans" w:cs="Times New Roman"/>
+          <w:sz w:val="20"/>
+          <w:szCs w:val="20"/>
+        </w:rPr>
+        <w:t xml:space="preserve"> using</w:t>
+      </w:r>
+      <w:proofErr w:type="gramEnd"/>
+      <w:r>
+        <w:rPr>
+          <w:rFonts w:ascii="PT Sans" w:hAnsi="PT Sans" w:cs="Times New Roman"/>
+          <w:sz w:val="20"/>
+          <w:szCs w:val="20"/>
+        </w:rPr>
+        <w:t xml:space="preserve"> Ruby on Rails and Backbone.js, </w:t>
       </w:r>
       <w:r>
         <w:rPr>
@@ -3523,13 +3634,23 @@
         </w:rPr>
         <w:t xml:space="preserve">a </w:t>
       </w:r>
-      <w:r>
-        <w:rPr>
-          <w:rFonts w:ascii="PT Sans" w:hAnsi="PT Sans" w:cs="Times New Roman"/>
-          <w:sz w:val="20"/>
-          <w:szCs w:val="20"/>
-        </w:rPr>
-        <w:t xml:space="preserve">current_user Rails controller and </w:t>
+      <w:proofErr w:type="spellStart"/>
+      <w:r>
+        <w:rPr>
+          <w:rFonts w:ascii="PT Sans" w:hAnsi="PT Sans" w:cs="Times New Roman"/>
+          <w:sz w:val="20"/>
+          <w:szCs w:val="20"/>
+        </w:rPr>
+        <w:t>current_user</w:t>
+      </w:r>
+      <w:proofErr w:type="spellEnd"/>
+      <w:r>
+        <w:rPr>
+          <w:rFonts w:ascii="PT Sans" w:hAnsi="PT Sans" w:cs="Times New Roman"/>
+          <w:sz w:val="20"/>
+          <w:szCs w:val="20"/>
+        </w:rPr>
+        <w:t xml:space="preserve"> Rails controller and </w:t>
       </w:r>
       <w:r>
         <w:rPr>
@@ -3539,13 +3660,23 @@
         </w:rPr>
         <w:t xml:space="preserve">corresponding </w:t>
       </w:r>
-      <w:r>
-        <w:rPr>
-          <w:rFonts w:ascii="PT Sans" w:hAnsi="PT Sans" w:cs="Times New Roman"/>
-          <w:sz w:val="20"/>
-          <w:szCs w:val="20"/>
-        </w:rPr>
-        <w:t xml:space="preserve">current_user </w:t>
+      <w:proofErr w:type="spellStart"/>
+      <w:r>
+        <w:rPr>
+          <w:rFonts w:ascii="PT Sans" w:hAnsi="PT Sans" w:cs="Times New Roman"/>
+          <w:sz w:val="20"/>
+          <w:szCs w:val="20"/>
+        </w:rPr>
+        <w:t>current_user</w:t>
+      </w:r>
+      <w:proofErr w:type="spellEnd"/>
+      <w:r>
+        <w:rPr>
+          <w:rFonts w:ascii="PT Sans" w:hAnsi="PT Sans" w:cs="Times New Roman"/>
+          <w:sz w:val="20"/>
+          <w:szCs w:val="20"/>
+        </w:rPr>
+        <w:t xml:space="preserve"> </w:t>
       </w:r>
       <w:r>
         <w:rPr>
@@ -3563,6 +3694,7 @@
         </w:rPr>
         <w:br/>
       </w:r>
+      <w:proofErr w:type="gramStart"/>
       <w:r>
         <w:rPr>
           <w:rFonts w:ascii="PT Sans" w:eastAsia="Times New Roman" w:hAnsi="PT Sans" w:cs="Arial"/>
@@ -3580,6 +3712,7 @@
         </w:rPr>
         <w:t>Selected</w:t>
       </w:r>
+      <w:proofErr w:type="gramEnd"/>
       <w:r>
         <w:rPr>
           <w:rFonts w:ascii="PT Sans" w:hAnsi="PT Sans" w:cs="Times New Roman"/>
@@ -3602,7 +3735,25 @@
           <w:sz w:val="20"/>
           <w:szCs w:val="20"/>
         </w:rPr>
-        <w:t xml:space="preserve">Bootstrap navbar component to create </w:t>
+        <w:t xml:space="preserve">Bootstrap </w:t>
+      </w:r>
+      <w:proofErr w:type="spellStart"/>
+      <w:r>
+        <w:rPr>
+          <w:rFonts w:ascii="PT Sans" w:hAnsi="PT Sans" w:cs="Times New Roman"/>
+          <w:sz w:val="20"/>
+          <w:szCs w:val="20"/>
+        </w:rPr>
+        <w:t>navbar</w:t>
+      </w:r>
+      <w:proofErr w:type="spellEnd"/>
+      <w:r>
+        <w:rPr>
+          <w:rFonts w:ascii="PT Sans" w:hAnsi="PT Sans" w:cs="Times New Roman"/>
+          <w:sz w:val="20"/>
+          <w:szCs w:val="20"/>
+        </w:rPr>
+        <w:t xml:space="preserve"> component to create </w:t>
       </w:r>
       <w:r>
         <w:rPr>
@@ -3730,15 +3881,57 @@
           <w:szCs w:val="20"/>
         </w:rPr>
       </w:pPr>
-      <w:r>
-        <w:rPr>
-          <w:rFonts w:ascii="PT Sans" w:hAnsi="PT Sans" w:cs="Times New Roman"/>
-          <w:color w:val="808080" w:themeColor="background1" w:themeShade="80"/>
-          <w:sz w:val="20"/>
-          <w:szCs w:val="20"/>
-        </w:rPr>
-        <w:t>github.com/maxplomer/real_estate_tracker</w:t>
-      </w:r>
+      <w:proofErr w:type="gramStart"/>
+      <w:r>
+        <w:rPr>
+          <w:rFonts w:ascii="PT Sans" w:hAnsi="PT Sans" w:cs="Times New Roman"/>
+          <w:color w:val="808080" w:themeColor="background1" w:themeShade="80"/>
+          <w:sz w:val="20"/>
+          <w:szCs w:val="20"/>
+        </w:rPr>
+        <w:t>github.com</w:t>
+      </w:r>
+      <w:proofErr w:type="gramEnd"/>
+      <w:r>
+        <w:rPr>
+          <w:rFonts w:ascii="PT Sans" w:hAnsi="PT Sans" w:cs="Times New Roman"/>
+          <w:color w:val="808080" w:themeColor="background1" w:themeShade="80"/>
+          <w:sz w:val="20"/>
+          <w:szCs w:val="20"/>
+        </w:rPr>
+        <w:t>/</w:t>
+      </w:r>
+      <w:proofErr w:type="spellStart"/>
+      <w:r>
+        <w:rPr>
+          <w:rFonts w:ascii="PT Sans" w:hAnsi="PT Sans" w:cs="Times New Roman"/>
+          <w:color w:val="808080" w:themeColor="background1" w:themeShade="80"/>
+          <w:sz w:val="20"/>
+          <w:szCs w:val="20"/>
+        </w:rPr>
+        <w:t>maxplomer</w:t>
+      </w:r>
+      <w:proofErr w:type="spellEnd"/>
+      <w:r>
+        <w:rPr>
+          <w:rFonts w:ascii="PT Sans" w:hAnsi="PT Sans" w:cs="Times New Roman"/>
+          <w:color w:val="808080" w:themeColor="background1" w:themeShade="80"/>
+          <w:sz w:val="20"/>
+          <w:szCs w:val="20"/>
+        </w:rPr>
+        <w:t>/</w:t>
+      </w:r>
+      <w:proofErr w:type="spellStart"/>
+      <w:r>
+        <w:rPr>
+          <w:rFonts w:ascii="PT Sans" w:hAnsi="PT Sans" w:cs="Times New Roman"/>
+          <w:color w:val="808080" w:themeColor="background1" w:themeShade="80"/>
+          <w:sz w:val="20"/>
+          <w:szCs w:val="20"/>
+        </w:rPr>
+        <w:t>real_estate_tracker</w:t>
+      </w:r>
+      <w:proofErr w:type="spellEnd"/>
     </w:p>
     <w:p>
       <w:pPr>
@@ -3873,7 +4066,25 @@
           <w:sz w:val="20"/>
           <w:szCs w:val="20"/>
         </w:rPr>
-        <w:t xml:space="preserve"> using jQuery </w:t>
+        <w:t xml:space="preserve"> using </w:t>
+      </w:r>
+      <w:proofErr w:type="spellStart"/>
+      <w:r>
+        <w:rPr>
+          <w:rFonts w:ascii="PT Sans" w:hAnsi="PT Sans" w:cs="Times New Roman"/>
+          <w:sz w:val="20"/>
+          <w:szCs w:val="20"/>
+        </w:rPr>
+        <w:t>jQuery</w:t>
+      </w:r>
+      <w:proofErr w:type="spellEnd"/>
+      <w:r>
+        <w:rPr>
+          <w:rFonts w:ascii="PT Sans" w:hAnsi="PT Sans" w:cs="Times New Roman"/>
+          <w:sz w:val="20"/>
+          <w:szCs w:val="20"/>
+        </w:rPr>
+        <w:t xml:space="preserve"> </w:t>
       </w:r>
       <w:r>
         <w:rPr>
@@ -4059,15 +4270,57 @@
           <w:szCs w:val="20"/>
         </w:rPr>
       </w:pPr>
-      <w:r>
-        <w:rPr>
-          <w:rFonts w:ascii="PT Sans" w:hAnsi="PT Sans" w:cs="Times New Roman"/>
-          <w:color w:val="808080" w:themeColor="background1" w:themeShade="80"/>
-          <w:sz w:val="20"/>
-          <w:szCs w:val="20"/>
-        </w:rPr>
-        <w:t>github.com/maxplomer/coding_challenges</w:t>
-      </w:r>
+      <w:proofErr w:type="gramStart"/>
+      <w:r>
+        <w:rPr>
+          <w:rFonts w:ascii="PT Sans" w:hAnsi="PT Sans" w:cs="Times New Roman"/>
+          <w:color w:val="808080" w:themeColor="background1" w:themeShade="80"/>
+          <w:sz w:val="20"/>
+          <w:szCs w:val="20"/>
+        </w:rPr>
+        <w:t>github.com</w:t>
+      </w:r>
+      <w:proofErr w:type="gramEnd"/>
+      <w:r>
+        <w:rPr>
+          <w:rFonts w:ascii="PT Sans" w:hAnsi="PT Sans" w:cs="Times New Roman"/>
+          <w:color w:val="808080" w:themeColor="background1" w:themeShade="80"/>
+          <w:sz w:val="20"/>
+          <w:szCs w:val="20"/>
+        </w:rPr>
+        <w:t>/</w:t>
+      </w:r>
+      <w:proofErr w:type="spellStart"/>
+      <w:r>
+        <w:rPr>
+          <w:rFonts w:ascii="PT Sans" w:hAnsi="PT Sans" w:cs="Times New Roman"/>
+          <w:color w:val="808080" w:themeColor="background1" w:themeShade="80"/>
+          <w:sz w:val="20"/>
+          <w:szCs w:val="20"/>
+        </w:rPr>
+        <w:t>maxplomer</w:t>
+      </w:r>
+      <w:proofErr w:type="spellEnd"/>
+      <w:r>
+        <w:rPr>
+          <w:rFonts w:ascii="PT Sans" w:hAnsi="PT Sans" w:cs="Times New Roman"/>
+          <w:color w:val="808080" w:themeColor="background1" w:themeShade="80"/>
+          <w:sz w:val="20"/>
+          <w:szCs w:val="20"/>
+        </w:rPr>
+        <w:t>/</w:t>
+      </w:r>
+      <w:proofErr w:type="spellStart"/>
+      <w:r>
+        <w:rPr>
+          <w:rFonts w:ascii="PT Sans" w:hAnsi="PT Sans" w:cs="Times New Roman"/>
+          <w:color w:val="808080" w:themeColor="background1" w:themeShade="80"/>
+          <w:sz w:val="20"/>
+          <w:szCs w:val="20"/>
+        </w:rPr>
+        <w:t>coding_challenges</w:t>
+      </w:r>
+      <w:proofErr w:type="spellEnd"/>
     </w:p>
     <w:p>
       <w:pPr>
@@ -4378,14 +4631,45 @@
           <w:szCs w:val="20"/>
         </w:rPr>
       </w:pPr>
-      <w:r>
-        <w:rPr>
-          <w:rFonts w:ascii="PT Sans" w:hAnsi="PT Sans" w:cs="Times New Roman"/>
-          <w:color w:val="808080" w:themeColor="background1" w:themeShade="80"/>
-          <w:sz w:val="20"/>
-          <w:szCs w:val="20"/>
-        </w:rPr>
-        <w:t>github.com/maxplomer/finance-clone</w:t>
+      <w:proofErr w:type="gramStart"/>
+      <w:r>
+        <w:rPr>
+          <w:rFonts w:ascii="PT Sans" w:hAnsi="PT Sans" w:cs="Times New Roman"/>
+          <w:color w:val="808080" w:themeColor="background1" w:themeShade="80"/>
+          <w:sz w:val="20"/>
+          <w:szCs w:val="20"/>
+        </w:rPr>
+        <w:t>github.com</w:t>
+      </w:r>
+      <w:proofErr w:type="gramEnd"/>
+      <w:r>
+        <w:rPr>
+          <w:rFonts w:ascii="PT Sans" w:hAnsi="PT Sans" w:cs="Times New Roman"/>
+          <w:color w:val="808080" w:themeColor="background1" w:themeShade="80"/>
+          <w:sz w:val="20"/>
+          <w:szCs w:val="20"/>
+        </w:rPr>
+        <w:t>/</w:t>
+      </w:r>
+      <w:proofErr w:type="spellStart"/>
+      <w:r>
+        <w:rPr>
+          <w:rFonts w:ascii="PT Sans" w:hAnsi="PT Sans" w:cs="Times New Roman"/>
+          <w:color w:val="808080" w:themeColor="background1" w:themeShade="80"/>
+          <w:sz w:val="20"/>
+          <w:szCs w:val="20"/>
+        </w:rPr>
+        <w:t>maxplomer</w:t>
+      </w:r>
+      <w:proofErr w:type="spellEnd"/>
+      <w:r>
+        <w:rPr>
+          <w:rFonts w:ascii="PT Sans" w:hAnsi="PT Sans" w:cs="Times New Roman"/>
+          <w:color w:val="808080" w:themeColor="background1" w:themeShade="80"/>
+          <w:sz w:val="20"/>
+          <w:szCs w:val="20"/>
+        </w:rPr>
+        <w:t>/finance-clone</w:t>
       </w:r>
     </w:p>
     <w:p>
@@ -4497,7 +4781,43 @@
           <w:sz w:val="20"/>
           <w:szCs w:val="20"/>
         </w:rPr>
-        <w:t xml:space="preserve">Applied Heroku scheduler and market_beat ruby gem to </w:t>
+        <w:t xml:space="preserve">Applied </w:t>
+      </w:r>
+      <w:proofErr w:type="spellStart"/>
+      <w:r>
+        <w:rPr>
+          <w:rFonts w:ascii="PT Sans" w:hAnsi="PT Sans" w:cs="Times New Roman"/>
+          <w:sz w:val="20"/>
+          <w:szCs w:val="20"/>
+        </w:rPr>
+        <w:t>Heroku</w:t>
+      </w:r>
+      <w:proofErr w:type="spellEnd"/>
+      <w:r>
+        <w:rPr>
+          <w:rFonts w:ascii="PT Sans" w:hAnsi="PT Sans" w:cs="Times New Roman"/>
+          <w:sz w:val="20"/>
+          <w:szCs w:val="20"/>
+        </w:rPr>
+        <w:t xml:space="preserve"> scheduler and </w:t>
+      </w:r>
+      <w:proofErr w:type="spellStart"/>
+      <w:r>
+        <w:rPr>
+          <w:rFonts w:ascii="PT Sans" w:hAnsi="PT Sans" w:cs="Times New Roman"/>
+          <w:sz w:val="20"/>
+          <w:szCs w:val="20"/>
+        </w:rPr>
+        <w:t>market_beat</w:t>
+      </w:r>
+      <w:proofErr w:type="spellEnd"/>
+      <w:r>
+        <w:rPr>
+          <w:rFonts w:ascii="PT Sans" w:hAnsi="PT Sans" w:cs="Times New Roman"/>
+          <w:sz w:val="20"/>
+          <w:szCs w:val="20"/>
+        </w:rPr>
+        <w:t xml:space="preserve"> ruby gem to </w:t>
       </w:r>
       <w:r>
         <w:rPr>
@@ -4523,13 +4843,23 @@
         </w:rPr>
         <w:t xml:space="preserve">a </w:t>
       </w:r>
-      <w:r>
-        <w:rPr>
-          <w:rFonts w:ascii="PT Sans" w:hAnsi="PT Sans" w:cs="Times New Roman"/>
-          <w:sz w:val="20"/>
-          <w:szCs w:val="20"/>
-        </w:rPr>
-        <w:t xml:space="preserve">PostgreSQL </w:t>
+      <w:proofErr w:type="spellStart"/>
+      <w:r>
+        <w:rPr>
+          <w:rFonts w:ascii="PT Sans" w:hAnsi="PT Sans" w:cs="Times New Roman"/>
+          <w:sz w:val="20"/>
+          <w:szCs w:val="20"/>
+        </w:rPr>
+        <w:t>PostgreSQL</w:t>
+      </w:r>
+      <w:proofErr w:type="spellEnd"/>
+      <w:r>
+        <w:rPr>
+          <w:rFonts w:ascii="PT Sans" w:hAnsi="PT Sans" w:cs="Times New Roman"/>
+          <w:sz w:val="20"/>
+          <w:szCs w:val="20"/>
+        </w:rPr>
+        <w:t xml:space="preserve"> </w:t>
       </w:r>
       <w:r>
         <w:rPr>
@@ -4559,6 +4889,7 @@
         </w:rPr>
         <w:t xml:space="preserve">•     </w:t>
       </w:r>
+      <w:proofErr w:type="gramStart"/>
       <w:r>
         <w:rPr>
           <w:rFonts w:ascii="PT Sans" w:hAnsi="PT Sans" w:cs="Times New Roman"/>
@@ -4567,6 +4898,7 @@
         </w:rPr>
         <w:t>Graphed</w:t>
       </w:r>
+      <w:proofErr w:type="gramEnd"/>
       <w:r>
         <w:rPr>
           <w:rFonts w:ascii="PT Sans" w:hAnsi="PT Sans" w:cs="Times New Roman"/>
@@ -4583,6 +4915,7 @@
         </w:rPr>
         <w:t xml:space="preserve"> </w:t>
       </w:r>
+      <w:proofErr w:type="spellStart"/>
       <w:r>
         <w:rPr>
           <w:rFonts w:ascii="PT Sans" w:hAnsi="PT Sans" w:cs="Times New Roman"/>
@@ -4607,6 +4940,7 @@
         </w:rPr>
         <w:t>harts</w:t>
       </w:r>
+      <w:proofErr w:type="spellEnd"/>
       <w:r>
         <w:rPr>
           <w:rFonts w:ascii="PT Sans" w:hAnsi="PT Sans" w:cs="Times New Roman"/>
@@ -4747,6 +5081,7 @@
           <w:szCs w:val="20"/>
         </w:rPr>
       </w:pPr>
+      <w:proofErr w:type="gramStart"/>
       <w:r>
         <w:rPr>
           <w:rFonts w:ascii="PT Sans" w:hAnsi="PT Sans" w:cs="Times New Roman"/>
@@ -4756,6 +5091,7 @@
         </w:rPr>
         <w:t>combustionhelp.com</w:t>
       </w:r>
+      <w:proofErr w:type="gramEnd"/>
     </w:p>
     <w:p>
       <w:pPr>
@@ -4914,7 +5250,25 @@
           <w:sz w:val="20"/>
           <w:szCs w:val="20"/>
         </w:rPr>
-        <w:t xml:space="preserve">Arrhenius/Lindeman/Troe form reactions, calculating thermodynamic data from </w:t>
+        <w:t>Arrhenius/Lindeman/</w:t>
+      </w:r>
+      <w:proofErr w:type="spellStart"/>
+      <w:r>
+        <w:rPr>
+          <w:rFonts w:ascii="PT Sans" w:hAnsi="PT Sans" w:cs="Times New Roman"/>
+          <w:sz w:val="20"/>
+          <w:szCs w:val="20"/>
+        </w:rPr>
+        <w:t>Troe</w:t>
+      </w:r>
+      <w:proofErr w:type="spellEnd"/>
+      <w:r>
+        <w:rPr>
+          <w:rFonts w:ascii="PT Sans" w:hAnsi="PT Sans" w:cs="Times New Roman"/>
+          <w:sz w:val="20"/>
+          <w:szCs w:val="20"/>
+        </w:rPr>
+        <w:t xml:space="preserve"> form reactions, calculating thermodynamic data from </w:t>
       </w:r>
       <w:r>
         <w:rPr>
@@ -5086,7 +5440,17 @@
           <w:sz w:val="20"/>
           <w:szCs w:val="20"/>
         </w:rPr>
-        <w:t xml:space="preserve">  =&gt; </w:t>
+        <w:t xml:space="preserve">  =</w:t>
+      </w:r>
+      <w:proofErr w:type="gramStart"/>
+      <w:r>
+        <w:rPr>
+          <w:rFonts w:ascii="PT Sans" w:hAnsi="PT Sans" w:cs="Times New Roman"/>
+          <w:color w:val="808080" w:themeColor="background1" w:themeShade="80"/>
+          <w:sz w:val="20"/>
+          <w:szCs w:val="20"/>
+        </w:rPr>
+        <w:t xml:space="preserve">&gt; </w:t>
       </w:r>
       <w:r>
         <w:rPr>
@@ -5103,7 +5467,16 @@
           <w:sz w:val="20"/>
           <w:szCs w:val="20"/>
         </w:rPr>
-        <w:t>Ruby, JavaScript, HTML, CSS</w:t>
+        <w:t>Ruby</w:t>
+      </w:r>
+      <w:proofErr w:type="gramEnd"/>
+      <w:r>
+        <w:rPr>
+          <w:rFonts w:ascii="PT Sans" w:hAnsi="PT Sans" w:cs="Times New Roman"/>
+          <w:sz w:val="20"/>
+          <w:szCs w:val="20"/>
+        </w:rPr>
+        <w:t>, JavaScript, HTML, CSS</w:t>
       </w:r>
       <w:r>
         <w:rPr>
@@ -5148,32 +5521,107 @@
           <w:sz w:val="20"/>
           <w:szCs w:val="20"/>
         </w:rPr>
-        <w:t xml:space="preserve">  =&gt;  </w:t>
-      </w:r>
-      <w:r>
-        <w:rPr>
-          <w:rFonts w:ascii="PT Sans" w:hAnsi="PT Sans" w:cs="Times New Roman"/>
-          <w:sz w:val="20"/>
-          <w:szCs w:val="20"/>
-        </w:rPr>
-        <w:t>Ruby on Rails</w:t>
-      </w:r>
-      <w:r>
-        <w:rPr>
-          <w:rFonts w:ascii="PT Sans" w:hAnsi="PT Sans" w:cs="Times New Roman"/>
-          <w:sz w:val="20"/>
-          <w:szCs w:val="20"/>
-        </w:rPr>
-        <w:t>, jQuery</w:t>
-      </w:r>
-      <w:r>
-        <w:rPr>
-          <w:rFonts w:ascii="PT Sans" w:hAnsi="PT Sans" w:cs="Times New Roman"/>
-          <w:sz w:val="20"/>
-          <w:szCs w:val="20"/>
-        </w:rPr>
-        <w:t>, AngularJS, Backbone.js, Ember.js, Git, Linux, AWS, Heroku</w:t>
-      </w:r>
+        <w:t xml:space="preserve">  =</w:t>
+      </w:r>
+      <w:proofErr w:type="gramStart"/>
+      <w:r>
+        <w:rPr>
+          <w:rFonts w:ascii="PT Sans" w:hAnsi="PT Sans" w:cs="Times New Roman"/>
+          <w:color w:val="808080" w:themeColor="background1" w:themeShade="80"/>
+          <w:sz w:val="20"/>
+          <w:szCs w:val="20"/>
+        </w:rPr>
+        <w:t xml:space="preserve">&gt;  </w:t>
+      </w:r>
+      <w:r>
+        <w:rPr>
+          <w:rFonts w:ascii="PT Sans" w:hAnsi="PT Sans" w:cs="Times New Roman"/>
+          <w:sz w:val="20"/>
+          <w:szCs w:val="20"/>
+        </w:rPr>
+        <w:t>Ruby</w:t>
+      </w:r>
+      <w:proofErr w:type="gramEnd"/>
+      <w:r>
+        <w:rPr>
+          <w:rFonts w:ascii="PT Sans" w:hAnsi="PT Sans" w:cs="Times New Roman"/>
+          <w:sz w:val="20"/>
+          <w:szCs w:val="20"/>
+        </w:rPr>
+        <w:t xml:space="preserve"> on Rails</w:t>
+      </w:r>
+      <w:r>
+        <w:rPr>
+          <w:rFonts w:ascii="PT Sans" w:hAnsi="PT Sans" w:cs="Times New Roman"/>
+          <w:sz w:val="20"/>
+          <w:szCs w:val="20"/>
+        </w:rPr>
+        <w:t xml:space="preserve">, </w:t>
+      </w:r>
+      <w:proofErr w:type="spellStart"/>
+      <w:r>
+        <w:rPr>
+          <w:rFonts w:ascii="PT Sans" w:hAnsi="PT Sans" w:cs="Times New Roman"/>
+          <w:sz w:val="20"/>
+          <w:szCs w:val="20"/>
+        </w:rPr>
+        <w:t>jQuery</w:t>
+      </w:r>
+      <w:proofErr w:type="spellEnd"/>
+      <w:r>
+        <w:rPr>
+          <w:rFonts w:ascii="PT Sans" w:hAnsi="PT Sans" w:cs="Times New Roman"/>
+          <w:sz w:val="20"/>
+          <w:szCs w:val="20"/>
+        </w:rPr>
+        <w:t xml:space="preserve">, </w:t>
+      </w:r>
+      <w:proofErr w:type="spellStart"/>
+      <w:r>
+        <w:rPr>
+          <w:rFonts w:ascii="PT Sans" w:hAnsi="PT Sans" w:cs="Times New Roman"/>
+          <w:sz w:val="20"/>
+          <w:szCs w:val="20"/>
+        </w:rPr>
+        <w:t>AngularJS</w:t>
+      </w:r>
+      <w:proofErr w:type="spellEnd"/>
+      <w:r>
+        <w:rPr>
+          <w:rFonts w:ascii="PT Sans" w:hAnsi="PT Sans" w:cs="Times New Roman"/>
+          <w:sz w:val="20"/>
+          <w:szCs w:val="20"/>
+        </w:rPr>
+        <w:t xml:space="preserve">, Backbone.js, Ember.js, </w:t>
+      </w:r>
+      <w:proofErr w:type="spellStart"/>
+      <w:r>
+        <w:rPr>
+          <w:rFonts w:ascii="PT Sans" w:hAnsi="PT Sans" w:cs="Times New Roman"/>
+          <w:sz w:val="20"/>
+          <w:szCs w:val="20"/>
+        </w:rPr>
+        <w:t>Git</w:t>
+      </w:r>
+      <w:proofErr w:type="spellEnd"/>
+      <w:r>
+        <w:rPr>
+          <w:rFonts w:ascii="PT Sans" w:hAnsi="PT Sans" w:cs="Times New Roman"/>
+          <w:sz w:val="20"/>
+          <w:szCs w:val="20"/>
+        </w:rPr>
+        <w:t xml:space="preserve">, Linux, AWS, </w:t>
+      </w:r>
+      <w:proofErr w:type="spellStart"/>
+      <w:r>
+        <w:rPr>
+          <w:rFonts w:ascii="PT Sans" w:hAnsi="PT Sans" w:cs="Times New Roman"/>
+          <w:sz w:val="20"/>
+          <w:szCs w:val="20"/>
+        </w:rPr>
+        <w:t>Heroku</w:t>
+      </w:r>
+      <w:proofErr w:type="spellEnd"/>
     </w:p>
     <w:p>
       <w:pPr>
@@ -5201,15 +5649,34 @@
           <w:sz w:val="20"/>
           <w:szCs w:val="20"/>
         </w:rPr>
-        <w:t xml:space="preserve">  =&gt;  </w:t>
-      </w:r>
-      <w:r>
-        <w:rPr>
-          <w:rFonts w:ascii="PT Sans" w:hAnsi="PT Sans" w:cs="Times New Roman"/>
-          <w:sz w:val="20"/>
-          <w:szCs w:val="20"/>
-        </w:rPr>
-        <w:t>Raspberry Pi, U</w:t>
+        <w:t xml:space="preserve">  =</w:t>
+      </w:r>
+      <w:proofErr w:type="gramStart"/>
+      <w:r>
+        <w:rPr>
+          <w:rFonts w:ascii="PT Sans" w:hAnsi="PT Sans" w:cs="Times New Roman"/>
+          <w:color w:val="808080" w:themeColor="background1" w:themeShade="80"/>
+          <w:sz w:val="20"/>
+          <w:szCs w:val="20"/>
+        </w:rPr>
+        <w:t xml:space="preserve">&gt;  </w:t>
+      </w:r>
+      <w:r>
+        <w:rPr>
+          <w:rFonts w:ascii="PT Sans" w:hAnsi="PT Sans" w:cs="Times New Roman"/>
+          <w:sz w:val="20"/>
+          <w:szCs w:val="20"/>
+        </w:rPr>
+        <w:t>Raspberry</w:t>
+      </w:r>
+      <w:proofErr w:type="gramEnd"/>
+      <w:r>
+        <w:rPr>
+          <w:rFonts w:ascii="PT Sans" w:hAnsi="PT Sans" w:cs="Times New Roman"/>
+          <w:sz w:val="20"/>
+          <w:szCs w:val="20"/>
+        </w:rPr>
+        <w:t xml:space="preserve"> Pi, U</w:t>
       </w:r>
       <w:r>
         <w:rPr>
@@ -5243,8 +5710,6 @@
         </w:rPr>
         <w:t>, Surfing, Biking</w:t>
       </w:r>
-      <w:bookmarkStart w:id="0" w:name="_GoBack"/>
-      <w:bookmarkEnd w:id="0"/>
     </w:p>
     <w:p>
       <w:pPr>
@@ -5272,15 +5737,34 @@
           <w:sz w:val="20"/>
           <w:szCs w:val="20"/>
         </w:rPr>
-        <w:t xml:space="preserve">  =&gt;  </w:t>
-      </w:r>
-      <w:r>
-        <w:rPr>
-          <w:rFonts w:ascii="PT Sans" w:hAnsi="PT Sans" w:cs="Times New Roman"/>
-          <w:sz w:val="20"/>
-          <w:szCs w:val="20"/>
-        </w:rPr>
-        <w:t>rest-client, whenever</w:t>
+        <w:t xml:space="preserve">  =</w:t>
+      </w:r>
+      <w:proofErr w:type="gramStart"/>
+      <w:r>
+        <w:rPr>
+          <w:rFonts w:ascii="PT Sans" w:hAnsi="PT Sans" w:cs="Times New Roman"/>
+          <w:color w:val="808080" w:themeColor="background1" w:themeShade="80"/>
+          <w:sz w:val="20"/>
+          <w:szCs w:val="20"/>
+        </w:rPr>
+        <w:t xml:space="preserve">&gt;  </w:t>
+      </w:r>
+      <w:r>
+        <w:rPr>
+          <w:rFonts w:ascii="PT Sans" w:hAnsi="PT Sans" w:cs="Times New Roman"/>
+          <w:sz w:val="20"/>
+          <w:szCs w:val="20"/>
+        </w:rPr>
+        <w:t>rest</w:t>
+      </w:r>
+      <w:proofErr w:type="gramEnd"/>
+      <w:r>
+        <w:rPr>
+          <w:rFonts w:ascii="PT Sans" w:hAnsi="PT Sans" w:cs="Times New Roman"/>
+          <w:sz w:val="20"/>
+          <w:szCs w:val="20"/>
+        </w:rPr>
+        <w:t>-client, whenever</w:t>
       </w:r>
     </w:p>
     <w:sectPr>

</xml_diff>